<commit_message>
Added PDF-Files of SE-Stuff
</commit_message>
<xml_diff>
--- a/SoftwareEngeneering/SRS.docx
+++ b/SoftwareEngeneering/SRS.docx
@@ -2,16 +2,28 @@
 <file path=word/document.xml><?xml version="1.0" encoding="utf-8"?>
 <w:document xmlns:wpc="http://schemas.microsoft.com/office/word/2010/wordprocessingCanvas" xmlns:mo="http://schemas.microsoft.com/office/mac/office/2008/main" xmlns:mc="http://schemas.openxmlformats.org/markup-compatibility/2006" xmlns:mv="urn:schemas-microsoft-com:mac:vml" xmlns:o="urn:schemas-microsoft-com:office:office" xmlns:r="http://schemas.openxmlformats.org/officeDocument/2006/relationships" xmlns:m="http://schemas.openxmlformats.org/officeDocument/2006/math" xmlns:v="urn:schemas-microsoft-com:vml" xmlns:wp14="http://schemas.microsoft.com/office/word/2010/wordprocessingDrawing" xmlns:wp="http://schemas.openxmlformats.org/drawingml/2006/wordprocessingDrawing" xmlns:w10="urn:schemas-microsoft-com:office:word" xmlns:w="http://schemas.openxmlformats.org/wordprocessingml/2006/main" xmlns:w14="http://schemas.microsoft.com/office/word/2010/wordml" xmlns:w15="http://schemas.microsoft.com/office/word/2012/wordml" xmlns:wpg="http://schemas.microsoft.com/office/word/2010/wordprocessingGroup" xmlns:wpi="http://schemas.microsoft.com/office/word/2010/wordprocessingInk" xmlns:wne="http://schemas.microsoft.com/office/word/2006/wordml" xmlns:wps="http://schemas.microsoft.com/office/word/2010/wordprocessingShape" mc:Ignorable="w14 w15 wp14">
   <w:body>
+    <w:bookmarkStart w:id="0" w:name="_GoBack"/>
+    <w:bookmarkEnd w:id="0"/>
     <w:p>
       <w:pPr>
         <w:pStyle w:val="Titel"/>
         <w:jc w:val="right"/>
       </w:pPr>
-      <w:fldSimple w:instr=" TITLE  \* MERGEFORMAT ">
-        <w:r>
-          <w:t>Software Requirements Specification</w:t>
-        </w:r>
-      </w:fldSimple>
+      <w:r>
+        <w:fldChar w:fldCharType="begin"/>
+      </w:r>
+      <w:r>
+        <w:instrText xml:space="preserve"> TITLE  \* MERGEFORMAT </w:instrText>
+      </w:r>
+      <w:r>
+        <w:fldChar w:fldCharType="separate"/>
+      </w:r>
+      <w:r>
+        <w:t>Software Requirements Specification</w:t>
+      </w:r>
+      <w:r>
+        <w:fldChar w:fldCharType="end"/>
+      </w:r>
     </w:p>
     <w:p/>
     <w:p/>
@@ -207,9 +219,19 @@
             <w:pPr>
               <w:pStyle w:val="Tabletext"/>
             </w:pPr>
+            <w:proofErr w:type="spellStart"/>
             <w:r>
-              <w:t>Benedikt Bosshammer</w:t>
+              <w:t>Benedikt</w:t>
             </w:r>
+            <w:proofErr w:type="spellEnd"/>
+            <w:r>
+              <w:t xml:space="preserve"> </w:t>
+            </w:r>
+            <w:proofErr w:type="spellStart"/>
+            <w:r>
+              <w:t>Bosshammer</w:t>
+            </w:r>
+            <w:proofErr w:type="spellEnd"/>
           </w:p>
         </w:tc>
       </w:tr>
@@ -851,7 +873,7 @@
         <w:rPr>
           <w:noProof/>
         </w:rPr>
-        <w:t>4</w:t>
+        <w:t>5</w:t>
       </w:r>
       <w:r>
         <w:rPr>
@@ -929,7 +951,7 @@
         <w:rPr>
           <w:noProof/>
         </w:rPr>
-        <w:t>4</w:t>
+        <w:t>5</w:t>
       </w:r>
       <w:r>
         <w:rPr>
@@ -1004,7 +1026,7 @@
         <w:rPr>
           <w:noProof/>
         </w:rPr>
-        <w:t>4</w:t>
+        <w:t>5</w:t>
       </w:r>
       <w:r>
         <w:rPr>
@@ -1079,7 +1101,7 @@
         <w:rPr>
           <w:noProof/>
         </w:rPr>
-        <w:t>4</w:t>
+        <w:t>5</w:t>
       </w:r>
       <w:r>
         <w:rPr>
@@ -1154,7 +1176,7 @@
         <w:rPr>
           <w:noProof/>
         </w:rPr>
-        <w:t>4</w:t>
+        <w:t>5</w:t>
       </w:r>
       <w:r>
         <w:rPr>
@@ -1229,7 +1251,7 @@
         <w:rPr>
           <w:noProof/>
         </w:rPr>
-        <w:t>4</w:t>
+        <w:t>5</w:t>
       </w:r>
       <w:r>
         <w:rPr>
@@ -1307,7 +1329,7 @@
         <w:rPr>
           <w:noProof/>
         </w:rPr>
-        <w:t>4</w:t>
+        <w:t>5</w:t>
       </w:r>
       <w:r>
         <w:rPr>
@@ -1382,7 +1404,7 @@
         <w:rPr>
           <w:noProof/>
         </w:rPr>
-        <w:t>4</w:t>
+        <w:t>5</w:t>
       </w:r>
       <w:r>
         <w:rPr>
@@ -1457,7 +1479,7 @@
         <w:rPr>
           <w:noProof/>
         </w:rPr>
-        <w:t>4</w:t>
+        <w:t>5</w:t>
       </w:r>
       <w:r>
         <w:rPr>
@@ -1532,7 +1554,7 @@
         <w:rPr>
           <w:noProof/>
         </w:rPr>
-        <w:t>4</w:t>
+        <w:t>5</w:t>
       </w:r>
       <w:r>
         <w:rPr>
@@ -1610,7 +1632,7 @@
         <w:rPr>
           <w:noProof/>
         </w:rPr>
-        <w:t>4</w:t>
+        <w:t>5</w:t>
       </w:r>
       <w:r>
         <w:rPr>
@@ -1687,7 +1709,7 @@
         <w:rPr>
           <w:noProof/>
         </w:rPr>
-        <w:t>4</w:t>
+        <w:t>5</w:t>
       </w:r>
       <w:r>
         <w:rPr>
@@ -2071,7 +2093,7 @@
         <w:rPr>
           <w:noProof/>
         </w:rPr>
-        <w:t>5</w:t>
+        <w:t>6</w:t>
       </w:r>
       <w:r>
         <w:rPr>
@@ -2149,7 +2171,7 @@
         <w:rPr>
           <w:noProof/>
         </w:rPr>
-        <w:t>5</w:t>
+        <w:t>6</w:t>
       </w:r>
       <w:r>
         <w:rPr>
@@ -2224,7 +2246,7 @@
         <w:rPr>
           <w:noProof/>
         </w:rPr>
-        <w:t>5</w:t>
+        <w:t>6</w:t>
       </w:r>
       <w:r>
         <w:rPr>
@@ -2302,7 +2324,7 @@
         <w:rPr>
           <w:noProof/>
         </w:rPr>
-        <w:t>5</w:t>
+        <w:t>6</w:t>
       </w:r>
       <w:r>
         <w:rPr>
@@ -2377,7 +2399,7 @@
         <w:rPr>
           <w:noProof/>
         </w:rPr>
-        <w:t>5</w:t>
+        <w:t>6</w:t>
       </w:r>
       <w:r>
         <w:rPr>
@@ -2455,7 +2477,7 @@
         <w:rPr>
           <w:noProof/>
         </w:rPr>
-        <w:t>5</w:t>
+        <w:t>6</w:t>
       </w:r>
       <w:r>
         <w:rPr>
@@ -2530,7 +2552,7 @@
         <w:rPr>
           <w:noProof/>
         </w:rPr>
-        <w:t>5</w:t>
+        <w:t>6</w:t>
       </w:r>
       <w:r>
         <w:rPr>
@@ -2605,7 +2627,7 @@
         <w:rPr>
           <w:noProof/>
         </w:rPr>
-        <w:t>5</w:t>
+        <w:t>6</w:t>
       </w:r>
       <w:r>
         <w:rPr>
@@ -2680,7 +2702,7 @@
         <w:rPr>
           <w:noProof/>
         </w:rPr>
-        <w:t>5</w:t>
+        <w:t>6</w:t>
       </w:r>
       <w:r>
         <w:rPr>
@@ -2755,7 +2777,7 @@
         <w:rPr>
           <w:noProof/>
         </w:rPr>
-        <w:t>5</w:t>
+        <w:t>6</w:t>
       </w:r>
       <w:r>
         <w:rPr>
@@ -3161,11 +3183,22 @@
       <w:r>
         <w:br w:type="page"/>
       </w:r>
-      <w:fldSimple w:instr=" TITLE  \* MERGEFORMAT ">
-        <w:r>
-          <w:t>Software Requirements Specification</w:t>
-        </w:r>
-      </w:fldSimple>
+      <w:r>
+        <w:lastRenderedPageBreak/>
+        <w:fldChar w:fldCharType="begin"/>
+      </w:r>
+      <w:r>
+        <w:instrText xml:space="preserve"> TITLE  \* MERGEFORMAT </w:instrText>
+      </w:r>
+      <w:r>
+        <w:fldChar w:fldCharType="separate"/>
+      </w:r>
+      <w:r>
+        <w:t>Software Requirements Specification</w:t>
+      </w:r>
+      <w:r>
+        <w:fldChar w:fldCharType="end"/>
+      </w:r>
       <w:r>
         <w:t xml:space="preserve"> </w:t>
       </w:r>
@@ -3174,21 +3207,21 @@
       <w:pPr>
         <w:pStyle w:val="berschrift1"/>
       </w:pPr>
-      <w:bookmarkStart w:id="0" w:name="_Toc465409245"/>
+      <w:bookmarkStart w:id="1" w:name="_Toc465409245"/>
       <w:r>
         <w:t>Introduction</w:t>
       </w:r>
-      <w:bookmarkEnd w:id="0"/>
+      <w:bookmarkEnd w:id="1"/>
     </w:p>
     <w:p>
       <w:pPr>
         <w:pStyle w:val="berschrift2"/>
       </w:pPr>
-      <w:bookmarkStart w:id="1" w:name="_Toc465409246"/>
+      <w:bookmarkStart w:id="2" w:name="_Toc465409246"/>
       <w:r>
         <w:t>Purpose</w:t>
       </w:r>
-      <w:bookmarkEnd w:id="1"/>
+      <w:bookmarkEnd w:id="2"/>
     </w:p>
     <w:p>
       <w:pPr>
@@ -3207,11 +3240,11 @@
       <w:pPr>
         <w:pStyle w:val="berschrift2"/>
       </w:pPr>
-      <w:bookmarkStart w:id="2" w:name="_Toc465409247"/>
+      <w:bookmarkStart w:id="3" w:name="_Toc465409247"/>
       <w:r>
         <w:t>Scope</w:t>
       </w:r>
-      <w:bookmarkEnd w:id="2"/>
+      <w:bookmarkEnd w:id="3"/>
     </w:p>
     <w:p>
       <w:pPr>
@@ -3225,11 +3258,11 @@
       <w:pPr>
         <w:pStyle w:val="berschrift2"/>
       </w:pPr>
-      <w:bookmarkStart w:id="3" w:name="_Toc465409248"/>
+      <w:bookmarkStart w:id="4" w:name="_Toc465409248"/>
       <w:r>
         <w:t>Definitions, Acronyms, and Abbreviations</w:t>
       </w:r>
-      <w:bookmarkEnd w:id="3"/>
+      <w:bookmarkEnd w:id="4"/>
     </w:p>
     <w:p/>
     <w:tbl>
@@ -3316,8 +3349,33 @@
                 <w:color w:val="000000"/>
                 <w:lang w:val="de-DE" w:eastAsia="de-DE"/>
               </w:rPr>
-              <w:t>Software Requirements Specification</w:t>
+              <w:t xml:space="preserve">Software </w:t>
             </w:r>
+            <w:proofErr w:type="spellStart"/>
+            <w:r>
+              <w:rPr>
+                <w:color w:val="000000"/>
+                <w:lang w:val="de-DE" w:eastAsia="de-DE"/>
+              </w:rPr>
+              <w:t>Requirements</w:t>
+            </w:r>
+            <w:proofErr w:type="spellEnd"/>
+            <w:r>
+              <w:rPr>
+                <w:color w:val="000000"/>
+                <w:lang w:val="de-DE" w:eastAsia="de-DE"/>
+              </w:rPr>
+              <w:t xml:space="preserve"> </w:t>
+            </w:r>
+            <w:proofErr w:type="spellStart"/>
+            <w:r>
+              <w:rPr>
+                <w:color w:val="000000"/>
+                <w:lang w:val="de-DE" w:eastAsia="de-DE"/>
+              </w:rPr>
+              <w:t>Specification</w:t>
+            </w:r>
+            <w:proofErr w:type="spellEnd"/>
           </w:p>
         </w:tc>
       </w:tr>
@@ -3349,6 +3407,7 @@
                 <w:lang w:val="de-DE" w:eastAsia="de-DE"/>
               </w:rPr>
             </w:pPr>
+            <w:proofErr w:type="spellStart"/>
             <w:r>
               <w:rPr>
                 <w:color w:val="000000"/>
@@ -3356,6 +3415,7 @@
               </w:rPr>
               <w:t>tbd</w:t>
             </w:r>
+            <w:proofErr w:type="spellEnd"/>
           </w:p>
         </w:tc>
         <w:tc>
@@ -3385,13 +3445,47 @@
                 <w:lang w:val="de-DE" w:eastAsia="de-DE"/>
               </w:rPr>
             </w:pPr>
+            <w:proofErr w:type="spellStart"/>
             <w:r>
               <w:rPr>
                 <w:color w:val="000000"/>
                 <w:lang w:val="de-DE" w:eastAsia="de-DE"/>
               </w:rPr>
-              <w:t>to be determined</w:t>
+              <w:t>to</w:t>
             </w:r>
+            <w:proofErr w:type="spellEnd"/>
+            <w:r>
+              <w:rPr>
+                <w:color w:val="000000"/>
+                <w:lang w:val="de-DE" w:eastAsia="de-DE"/>
+              </w:rPr>
+              <w:t xml:space="preserve"> </w:t>
+            </w:r>
+            <w:proofErr w:type="spellStart"/>
+            <w:r>
+              <w:rPr>
+                <w:color w:val="000000"/>
+                <w:lang w:val="de-DE" w:eastAsia="de-DE"/>
+              </w:rPr>
+              <w:t>be</w:t>
+            </w:r>
+            <w:proofErr w:type="spellEnd"/>
+            <w:r>
+              <w:rPr>
+                <w:color w:val="000000"/>
+                <w:lang w:val="de-DE" w:eastAsia="de-DE"/>
+              </w:rPr>
+              <w:t xml:space="preserve"> </w:t>
+            </w:r>
+            <w:proofErr w:type="spellStart"/>
+            <w:r>
+              <w:rPr>
+                <w:color w:val="000000"/>
+                <w:lang w:val="de-DE" w:eastAsia="de-DE"/>
+              </w:rPr>
+              <w:t>determined</w:t>
+            </w:r>
+            <w:proofErr w:type="spellEnd"/>
           </w:p>
         </w:tc>
       </w:tr>
@@ -3464,8 +3558,17 @@
                 <w:color w:val="000000"/>
                 <w:lang w:val="de-DE" w:eastAsia="de-DE"/>
               </w:rPr>
-              <w:t>not applicable</w:t>
+              <w:t xml:space="preserve">not </w:t>
             </w:r>
+            <w:proofErr w:type="spellStart"/>
+            <w:r>
+              <w:rPr>
+                <w:color w:val="000000"/>
+                <w:lang w:val="de-DE" w:eastAsia="de-DE"/>
+              </w:rPr>
+              <w:t>applicable</w:t>
+            </w:r>
+            <w:proofErr w:type="spellEnd"/>
           </w:p>
         </w:tc>
       </w:tr>
@@ -3479,18 +3582,24 @@
       <w:pPr>
         <w:pStyle w:val="berschrift2"/>
       </w:pPr>
-      <w:bookmarkStart w:id="4" w:name="_Toc465409249"/>
+      <w:bookmarkStart w:id="5" w:name="_Toc465409249"/>
       <w:r>
         <w:t>References</w:t>
       </w:r>
-      <w:bookmarkEnd w:id="4"/>
-    </w:p>
-    <w:p>
-      <w:r>
-        <w:t>Here are two of our Use Cases as Activity Diagramm:</w:t>
-      </w:r>
-      <w:bookmarkStart w:id="5" w:name="_GoBack"/>
       <w:bookmarkEnd w:id="5"/>
+    </w:p>
+    <w:p>
+      <w:r>
+        <w:t xml:space="preserve">Here are two of our Use Cases as Activity </w:t>
+      </w:r>
+      <w:proofErr w:type="spellStart"/>
+      <w:r>
+        <w:t>Diagramm</w:t>
+      </w:r>
+      <w:proofErr w:type="spellEnd"/>
+      <w:r>
+        <w:t>:</w:t>
+      </w:r>
     </w:p>
     <w:p>
       <w:pPr>
@@ -3760,13 +3869,43 @@
         </w:rPr>
       </w:pPr>
       <w:bookmarkStart w:id="19" w:name="_Toc465409263"/>
-      <w:r>
-        <w:rPr>
-          <w:lang w:val="de-DE" w:eastAsia="de-DE"/>
-        </w:rPr>
-        <w:t>Only local runtime</w:t>
+      <w:proofErr w:type="spellStart"/>
+      <w:r>
+        <w:rPr>
+          <w:lang w:val="de-DE" w:eastAsia="de-DE"/>
+        </w:rPr>
+        <w:t>Only</w:t>
+      </w:r>
+      <w:proofErr w:type="spellEnd"/>
+      <w:r>
+        <w:rPr>
+          <w:lang w:val="de-DE" w:eastAsia="de-DE"/>
+        </w:rPr>
+        <w:t xml:space="preserve"> </w:t>
+      </w:r>
+      <w:proofErr w:type="spellStart"/>
+      <w:r>
+        <w:rPr>
+          <w:lang w:val="de-DE" w:eastAsia="de-DE"/>
+        </w:rPr>
+        <w:t>local</w:t>
+      </w:r>
+      <w:proofErr w:type="spellEnd"/>
+      <w:r>
+        <w:rPr>
+          <w:lang w:val="de-DE" w:eastAsia="de-DE"/>
+        </w:rPr>
+        <w:t xml:space="preserve"> </w:t>
+      </w:r>
+      <w:proofErr w:type="spellStart"/>
+      <w:r>
+        <w:rPr>
+          <w:lang w:val="de-DE" w:eastAsia="de-DE"/>
+        </w:rPr>
+        <w:t>runtime</w:t>
       </w:r>
       <w:bookmarkEnd w:id="19"/>
+      <w:proofErr w:type="spellEnd"/>
       <w:r>
         <w:rPr>
           <w:lang w:val="de-DE" w:eastAsia="de-DE"/>
@@ -3792,61 +3931,417 @@
         </w:rPr>
         <w:tab/>
       </w:r>
+      <w:proofErr w:type="spellStart"/>
       <w:r>
         <w:rPr>
           <w:rFonts w:ascii="Arial" w:hAnsi="Arial" w:cs="Arial"/>
           <w:color w:val="000000"/>
           <w:lang w:val="de-DE" w:eastAsia="de-DE"/>
         </w:rPr>
-        <w:t xml:space="preserve">Since this is an app that runs exclusively </w:t>
-      </w:r>
+        <w:t>Since</w:t>
+      </w:r>
+      <w:proofErr w:type="spellEnd"/>
       <w:r>
         <w:rPr>
           <w:rFonts w:ascii="Arial" w:hAnsi="Arial" w:cs="Arial"/>
           <w:color w:val="000000"/>
           <w:lang w:val="de-DE" w:eastAsia="de-DE"/>
         </w:rPr>
-        <w:t>local</w:t>
-      </w:r>
+        <w:t xml:space="preserve"> </w:t>
+      </w:r>
+      <w:proofErr w:type="spellStart"/>
       <w:r>
         <w:rPr>
           <w:rFonts w:ascii="Arial" w:hAnsi="Arial" w:cs="Arial"/>
           <w:color w:val="000000"/>
           <w:lang w:val="de-DE" w:eastAsia="de-DE"/>
         </w:rPr>
-        <w:t xml:space="preserve"> server uptime and similar things are not an issue. </w:t>
-      </w:r>
+        <w:t>this</w:t>
+      </w:r>
+      <w:proofErr w:type="spellEnd"/>
       <w:r>
         <w:rPr>
           <w:rFonts w:ascii="Arial" w:hAnsi="Arial" w:cs="Arial"/>
           <w:color w:val="000000"/>
           <w:lang w:val="de-DE" w:eastAsia="de-DE"/>
         </w:rPr>
-        <w:tab/>
-      </w:r>
+        <w:t xml:space="preserve"> </w:t>
+      </w:r>
+      <w:proofErr w:type="spellStart"/>
       <w:r>
         <w:rPr>
           <w:rFonts w:ascii="Arial" w:hAnsi="Arial" w:cs="Arial"/>
           <w:color w:val="000000"/>
           <w:lang w:val="de-DE" w:eastAsia="de-DE"/>
         </w:rPr>
-        <w:t xml:space="preserve">Instead reliabality is completely dependent on a </w:t>
-      </w:r>
+        <w:t>is</w:t>
+      </w:r>
+      <w:proofErr w:type="spellEnd"/>
       <w:r>
         <w:rPr>
           <w:rFonts w:ascii="Arial" w:hAnsi="Arial" w:cs="Arial"/>
           <w:color w:val="000000"/>
           <w:lang w:val="de-DE" w:eastAsia="de-DE"/>
         </w:rPr>
-        <w:tab/>
-      </w:r>
+        <w:t xml:space="preserve"> an </w:t>
+      </w:r>
+      <w:proofErr w:type="spellStart"/>
       <w:r>
         <w:rPr>
           <w:rFonts w:ascii="Arial" w:hAnsi="Arial" w:cs="Arial"/>
           <w:color w:val="000000"/>
           <w:lang w:val="de-DE" w:eastAsia="de-DE"/>
         </w:rPr>
-        <w:t>good update chain.</w:t>
+        <w:t>app</w:t>
+      </w:r>
+      <w:proofErr w:type="spellEnd"/>
+      <w:r>
+        <w:rPr>
+          <w:rFonts w:ascii="Arial" w:hAnsi="Arial" w:cs="Arial"/>
+          <w:color w:val="000000"/>
+          <w:lang w:val="de-DE" w:eastAsia="de-DE"/>
+        </w:rPr>
+        <w:t xml:space="preserve"> </w:t>
+      </w:r>
+      <w:proofErr w:type="spellStart"/>
+      <w:r>
+        <w:rPr>
+          <w:rFonts w:ascii="Arial" w:hAnsi="Arial" w:cs="Arial"/>
+          <w:color w:val="000000"/>
+          <w:lang w:val="de-DE" w:eastAsia="de-DE"/>
+        </w:rPr>
+        <w:t>that</w:t>
+      </w:r>
+      <w:proofErr w:type="spellEnd"/>
+      <w:r>
+        <w:rPr>
+          <w:rFonts w:ascii="Arial" w:hAnsi="Arial" w:cs="Arial"/>
+          <w:color w:val="000000"/>
+          <w:lang w:val="de-DE" w:eastAsia="de-DE"/>
+        </w:rPr>
+        <w:t xml:space="preserve"> </w:t>
+      </w:r>
+      <w:proofErr w:type="spellStart"/>
+      <w:r>
+        <w:rPr>
+          <w:rFonts w:ascii="Arial" w:hAnsi="Arial" w:cs="Arial"/>
+          <w:color w:val="000000"/>
+          <w:lang w:val="de-DE" w:eastAsia="de-DE"/>
+        </w:rPr>
+        <w:t>runs</w:t>
+      </w:r>
+      <w:proofErr w:type="spellEnd"/>
+      <w:r>
+        <w:rPr>
+          <w:rFonts w:ascii="Arial" w:hAnsi="Arial" w:cs="Arial"/>
+          <w:color w:val="000000"/>
+          <w:lang w:val="de-DE" w:eastAsia="de-DE"/>
+        </w:rPr>
+        <w:t xml:space="preserve"> </w:t>
+      </w:r>
+      <w:proofErr w:type="spellStart"/>
+      <w:r>
+        <w:rPr>
+          <w:rFonts w:ascii="Arial" w:hAnsi="Arial" w:cs="Arial"/>
+          <w:color w:val="000000"/>
+          <w:lang w:val="de-DE" w:eastAsia="de-DE"/>
+        </w:rPr>
+        <w:t>exclusively</w:t>
+      </w:r>
+      <w:proofErr w:type="spellEnd"/>
+      <w:r>
+        <w:rPr>
+          <w:rFonts w:ascii="Arial" w:hAnsi="Arial" w:cs="Arial"/>
+          <w:color w:val="000000"/>
+          <w:lang w:val="de-DE" w:eastAsia="de-DE"/>
+        </w:rPr>
+        <w:t xml:space="preserve"> </w:t>
+      </w:r>
+      <w:proofErr w:type="spellStart"/>
+      <w:r>
+        <w:rPr>
+          <w:rFonts w:ascii="Arial" w:hAnsi="Arial" w:cs="Arial"/>
+          <w:color w:val="000000"/>
+          <w:lang w:val="de-DE" w:eastAsia="de-DE"/>
+        </w:rPr>
+        <w:t>local</w:t>
+      </w:r>
+      <w:proofErr w:type="spellEnd"/>
+      <w:r>
+        <w:rPr>
+          <w:rFonts w:ascii="Arial" w:hAnsi="Arial" w:cs="Arial"/>
+          <w:color w:val="000000"/>
+          <w:lang w:val="de-DE" w:eastAsia="de-DE"/>
+        </w:rPr>
+        <w:t xml:space="preserve"> </w:t>
+      </w:r>
+      <w:proofErr w:type="spellStart"/>
+      <w:r>
+        <w:rPr>
+          <w:rFonts w:ascii="Arial" w:hAnsi="Arial" w:cs="Arial"/>
+          <w:color w:val="000000"/>
+          <w:lang w:val="de-DE" w:eastAsia="de-DE"/>
+        </w:rPr>
+        <w:t>server</w:t>
+      </w:r>
+      <w:proofErr w:type="spellEnd"/>
+      <w:r>
+        <w:rPr>
+          <w:rFonts w:ascii="Arial" w:hAnsi="Arial" w:cs="Arial"/>
+          <w:color w:val="000000"/>
+          <w:lang w:val="de-DE" w:eastAsia="de-DE"/>
+        </w:rPr>
+        <w:t xml:space="preserve"> </w:t>
+      </w:r>
+      <w:proofErr w:type="spellStart"/>
+      <w:r>
+        <w:rPr>
+          <w:rFonts w:ascii="Arial" w:hAnsi="Arial" w:cs="Arial"/>
+          <w:color w:val="000000"/>
+          <w:lang w:val="de-DE" w:eastAsia="de-DE"/>
+        </w:rPr>
+        <w:t>uptime</w:t>
+      </w:r>
+      <w:proofErr w:type="spellEnd"/>
+      <w:r>
+        <w:rPr>
+          <w:rFonts w:ascii="Arial" w:hAnsi="Arial" w:cs="Arial"/>
+          <w:color w:val="000000"/>
+          <w:lang w:val="de-DE" w:eastAsia="de-DE"/>
+        </w:rPr>
+        <w:t xml:space="preserve"> </w:t>
+      </w:r>
+      <w:proofErr w:type="spellStart"/>
+      <w:r>
+        <w:rPr>
+          <w:rFonts w:ascii="Arial" w:hAnsi="Arial" w:cs="Arial"/>
+          <w:color w:val="000000"/>
+          <w:lang w:val="de-DE" w:eastAsia="de-DE"/>
+        </w:rPr>
+        <w:t>and</w:t>
+      </w:r>
+      <w:proofErr w:type="spellEnd"/>
+      <w:r>
+        <w:rPr>
+          <w:rFonts w:ascii="Arial" w:hAnsi="Arial" w:cs="Arial"/>
+          <w:color w:val="000000"/>
+          <w:lang w:val="de-DE" w:eastAsia="de-DE"/>
+        </w:rPr>
+        <w:t xml:space="preserve"> </w:t>
+      </w:r>
+      <w:proofErr w:type="spellStart"/>
+      <w:r>
+        <w:rPr>
+          <w:rFonts w:ascii="Arial" w:hAnsi="Arial" w:cs="Arial"/>
+          <w:color w:val="000000"/>
+          <w:lang w:val="de-DE" w:eastAsia="de-DE"/>
+        </w:rPr>
+        <w:t>similar</w:t>
+      </w:r>
+      <w:proofErr w:type="spellEnd"/>
+      <w:r>
+        <w:rPr>
+          <w:rFonts w:ascii="Arial" w:hAnsi="Arial" w:cs="Arial"/>
+          <w:color w:val="000000"/>
+          <w:lang w:val="de-DE" w:eastAsia="de-DE"/>
+        </w:rPr>
+        <w:t xml:space="preserve"> </w:t>
+      </w:r>
+      <w:proofErr w:type="spellStart"/>
+      <w:r>
+        <w:rPr>
+          <w:rFonts w:ascii="Arial" w:hAnsi="Arial" w:cs="Arial"/>
+          <w:color w:val="000000"/>
+          <w:lang w:val="de-DE" w:eastAsia="de-DE"/>
+        </w:rPr>
+        <w:t>things</w:t>
+      </w:r>
+      <w:proofErr w:type="spellEnd"/>
+      <w:r>
+        <w:rPr>
+          <w:rFonts w:ascii="Arial" w:hAnsi="Arial" w:cs="Arial"/>
+          <w:color w:val="000000"/>
+          <w:lang w:val="de-DE" w:eastAsia="de-DE"/>
+        </w:rPr>
+        <w:t xml:space="preserve"> </w:t>
+      </w:r>
+      <w:proofErr w:type="spellStart"/>
+      <w:r>
+        <w:rPr>
+          <w:rFonts w:ascii="Arial" w:hAnsi="Arial" w:cs="Arial"/>
+          <w:color w:val="000000"/>
+          <w:lang w:val="de-DE" w:eastAsia="de-DE"/>
+        </w:rPr>
+        <w:t>are</w:t>
+      </w:r>
+      <w:proofErr w:type="spellEnd"/>
+      <w:r>
+        <w:rPr>
+          <w:rFonts w:ascii="Arial" w:hAnsi="Arial" w:cs="Arial"/>
+          <w:color w:val="000000"/>
+          <w:lang w:val="de-DE" w:eastAsia="de-DE"/>
+        </w:rPr>
+        <w:t xml:space="preserve"> not an </w:t>
+      </w:r>
+      <w:proofErr w:type="spellStart"/>
+      <w:r>
+        <w:rPr>
+          <w:rFonts w:ascii="Arial" w:hAnsi="Arial" w:cs="Arial"/>
+          <w:color w:val="000000"/>
+          <w:lang w:val="de-DE" w:eastAsia="de-DE"/>
+        </w:rPr>
+        <w:t>issue</w:t>
+      </w:r>
+      <w:proofErr w:type="spellEnd"/>
+      <w:r>
+        <w:rPr>
+          <w:rFonts w:ascii="Arial" w:hAnsi="Arial" w:cs="Arial"/>
+          <w:color w:val="000000"/>
+          <w:lang w:val="de-DE" w:eastAsia="de-DE"/>
+        </w:rPr>
+        <w:t xml:space="preserve">. </w:t>
+      </w:r>
+      <w:r>
+        <w:rPr>
+          <w:rFonts w:ascii="Arial" w:hAnsi="Arial" w:cs="Arial"/>
+          <w:color w:val="000000"/>
+          <w:lang w:val="de-DE" w:eastAsia="de-DE"/>
+        </w:rPr>
+        <w:tab/>
+      </w:r>
+      <w:proofErr w:type="spellStart"/>
+      <w:r>
+        <w:rPr>
+          <w:rFonts w:ascii="Arial" w:hAnsi="Arial" w:cs="Arial"/>
+          <w:color w:val="000000"/>
+          <w:lang w:val="de-DE" w:eastAsia="de-DE"/>
+        </w:rPr>
+        <w:t>Instead</w:t>
+      </w:r>
+      <w:proofErr w:type="spellEnd"/>
+      <w:r>
+        <w:rPr>
+          <w:rFonts w:ascii="Arial" w:hAnsi="Arial" w:cs="Arial"/>
+          <w:color w:val="000000"/>
+          <w:lang w:val="de-DE" w:eastAsia="de-DE"/>
+        </w:rPr>
+        <w:t xml:space="preserve"> </w:t>
+      </w:r>
+      <w:proofErr w:type="spellStart"/>
+      <w:r>
+        <w:rPr>
+          <w:rFonts w:ascii="Arial" w:hAnsi="Arial" w:cs="Arial"/>
+          <w:color w:val="000000"/>
+          <w:lang w:val="de-DE" w:eastAsia="de-DE"/>
+        </w:rPr>
+        <w:t>reliabality</w:t>
+      </w:r>
+      <w:proofErr w:type="spellEnd"/>
+      <w:r>
+        <w:rPr>
+          <w:rFonts w:ascii="Arial" w:hAnsi="Arial" w:cs="Arial"/>
+          <w:color w:val="000000"/>
+          <w:lang w:val="de-DE" w:eastAsia="de-DE"/>
+        </w:rPr>
+        <w:t xml:space="preserve"> </w:t>
+      </w:r>
+      <w:proofErr w:type="spellStart"/>
+      <w:r>
+        <w:rPr>
+          <w:rFonts w:ascii="Arial" w:hAnsi="Arial" w:cs="Arial"/>
+          <w:color w:val="000000"/>
+          <w:lang w:val="de-DE" w:eastAsia="de-DE"/>
+        </w:rPr>
+        <w:t>is</w:t>
+      </w:r>
+      <w:proofErr w:type="spellEnd"/>
+      <w:r>
+        <w:rPr>
+          <w:rFonts w:ascii="Arial" w:hAnsi="Arial" w:cs="Arial"/>
+          <w:color w:val="000000"/>
+          <w:lang w:val="de-DE" w:eastAsia="de-DE"/>
+        </w:rPr>
+        <w:t xml:space="preserve"> </w:t>
+      </w:r>
+      <w:proofErr w:type="spellStart"/>
+      <w:r>
+        <w:rPr>
+          <w:rFonts w:ascii="Arial" w:hAnsi="Arial" w:cs="Arial"/>
+          <w:color w:val="000000"/>
+          <w:lang w:val="de-DE" w:eastAsia="de-DE"/>
+        </w:rPr>
+        <w:t>completely</w:t>
+      </w:r>
+      <w:proofErr w:type="spellEnd"/>
+      <w:r>
+        <w:rPr>
+          <w:rFonts w:ascii="Arial" w:hAnsi="Arial" w:cs="Arial"/>
+          <w:color w:val="000000"/>
+          <w:lang w:val="de-DE" w:eastAsia="de-DE"/>
+        </w:rPr>
+        <w:t xml:space="preserve"> </w:t>
+      </w:r>
+      <w:proofErr w:type="spellStart"/>
+      <w:r>
+        <w:rPr>
+          <w:rFonts w:ascii="Arial" w:hAnsi="Arial" w:cs="Arial"/>
+          <w:color w:val="000000"/>
+          <w:lang w:val="de-DE" w:eastAsia="de-DE"/>
+        </w:rPr>
+        <w:t>dependent</w:t>
+      </w:r>
+      <w:proofErr w:type="spellEnd"/>
+      <w:r>
+        <w:rPr>
+          <w:rFonts w:ascii="Arial" w:hAnsi="Arial" w:cs="Arial"/>
+          <w:color w:val="000000"/>
+          <w:lang w:val="de-DE" w:eastAsia="de-DE"/>
+        </w:rPr>
+        <w:t xml:space="preserve"> on a </w:t>
+      </w:r>
+      <w:r>
+        <w:rPr>
+          <w:rFonts w:ascii="Arial" w:hAnsi="Arial" w:cs="Arial"/>
+          <w:color w:val="000000"/>
+          <w:lang w:val="de-DE" w:eastAsia="de-DE"/>
+        </w:rPr>
+        <w:tab/>
+      </w:r>
+      <w:proofErr w:type="spellStart"/>
+      <w:r>
+        <w:rPr>
+          <w:rFonts w:ascii="Arial" w:hAnsi="Arial" w:cs="Arial"/>
+          <w:color w:val="000000"/>
+          <w:lang w:val="de-DE" w:eastAsia="de-DE"/>
+        </w:rPr>
+        <w:t>good</w:t>
+      </w:r>
+      <w:proofErr w:type="spellEnd"/>
+      <w:r>
+        <w:rPr>
+          <w:rFonts w:ascii="Arial" w:hAnsi="Arial" w:cs="Arial"/>
+          <w:color w:val="000000"/>
+          <w:lang w:val="de-DE" w:eastAsia="de-DE"/>
+        </w:rPr>
+        <w:t xml:space="preserve"> update </w:t>
+      </w:r>
+      <w:proofErr w:type="spellStart"/>
+      <w:r>
+        <w:rPr>
+          <w:rFonts w:ascii="Arial" w:hAnsi="Arial" w:cs="Arial"/>
+          <w:color w:val="000000"/>
+          <w:lang w:val="de-DE" w:eastAsia="de-DE"/>
+        </w:rPr>
+        <w:t>chain</w:t>
+      </w:r>
+      <w:proofErr w:type="spellEnd"/>
+      <w:r>
+        <w:rPr>
+          <w:rFonts w:ascii="Arial" w:hAnsi="Arial" w:cs="Arial"/>
+          <w:color w:val="000000"/>
+          <w:lang w:val="de-DE" w:eastAsia="de-DE"/>
+        </w:rPr>
+        <w:t>.</w:t>
       </w:r>
     </w:p>
     <w:p>
@@ -3890,8 +4385,12 @@
     <w:p>
       <w:r>
         <w:tab/>
+      </w:r>
+      <w:proofErr w:type="spellStart"/>
+      <w:r>
         <w:t>tbd</w:t>
       </w:r>
+      <w:proofErr w:type="spellEnd"/>
     </w:p>
     <w:p>
       <w:pPr>
@@ -3908,16 +4407,26 @@
       <w:pPr>
         <w:pStyle w:val="berschrift4"/>
       </w:pPr>
+      <w:proofErr w:type="spellStart"/>
       <w:r>
         <w:t>Appstore</w:t>
       </w:r>
+      <w:proofErr w:type="spellEnd"/>
     </w:p>
     <w:p>
       <w:pPr>
         <w:ind w:left="720"/>
       </w:pPr>
       <w:r>
-        <w:t>To automatically push production updates to users the application will be deployed in the AppStore when finished. This makes updates easier and is the known standard for iOS applications.</w:t>
+        <w:t xml:space="preserve">To automatically push production updates to users the application will be deployed in the </w:t>
+      </w:r>
+      <w:proofErr w:type="spellStart"/>
+      <w:r>
+        <w:t>AppStore</w:t>
+      </w:r>
+      <w:proofErr w:type="spellEnd"/>
+      <w:r>
+        <w:t xml:space="preserve"> when finished. This makes updates easier and is the known standard for iOS applications.</w:t>
       </w:r>
     </w:p>
     <w:p>
@@ -3933,7 +4442,15 @@
         <w:ind w:left="720"/>
       </w:pPr>
       <w:r>
-        <w:t>The standard coding conventions for Swift will be used. This means for example not to use ; to</w:t>
+        <w:t xml:space="preserve">The standard coding conventions for Swift will be used. This means for example not to </w:t>
+      </w:r>
+      <w:proofErr w:type="gramStart"/>
+      <w:r>
+        <w:t>use ;</w:t>
+      </w:r>
+      <w:proofErr w:type="gramEnd"/>
+      <w:r>
+        <w:t xml:space="preserve"> to</w:t>
       </w:r>
       <w:r>
         <w:tab/>
@@ -3961,7 +4478,15 @@
         <w:t xml:space="preserve">code conventions. </w:t>
       </w:r>
       <w:r>
-        <w:t xml:space="preserve">Due to the fact that variables in swift are declared with a type but with the universal statement ‘var’ we will put </w:t>
+        <w:t>Due to the fact that variables in swift are declared with a type but with the universal statement ‘</w:t>
+      </w:r>
+      <w:proofErr w:type="spellStart"/>
+      <w:r>
+        <w:t>var</w:t>
+      </w:r>
+      <w:proofErr w:type="spellEnd"/>
+      <w:r>
+        <w:t xml:space="preserve">’ we will put </w:t>
       </w:r>
       <w:r>
         <w:t>the type at the beginning to have this type identification allows us to see the type within the variable name even in deeper coding.</w:t>
@@ -4003,7 +4528,15 @@
         <w:pStyle w:val="Textkrper"/>
       </w:pPr>
       <w:r>
-        <w:t xml:space="preserve">The app will only use standard UI-Elements from the Xcode Library for iOS. </w:t>
+        <w:t xml:space="preserve">The app will only use standard UI-Elements from the </w:t>
+      </w:r>
+      <w:proofErr w:type="spellStart"/>
+      <w:r>
+        <w:t>Xcode</w:t>
+      </w:r>
+      <w:proofErr w:type="spellEnd"/>
+      <w:r>
+        <w:t xml:space="preserve"> Library for iOS. </w:t>
       </w:r>
     </w:p>
     <w:p>
@@ -4058,7 +4591,15 @@
     <w:p>
       <w:r>
         <w:tab/>
-        <w:t>Only needed for AppStore release</w:t>
+        <w:t xml:space="preserve">Only needed for </w:t>
+      </w:r>
+      <w:proofErr w:type="spellStart"/>
+      <w:r>
+        <w:t>AppStore</w:t>
+      </w:r>
+      <w:proofErr w:type="spellEnd"/>
+      <w:r>
+        <w:t xml:space="preserve"> release</w:t>
       </w:r>
     </w:p>
     <w:p>
@@ -4138,8 +4679,12 @@
     <w:p>
       <w:r>
         <w:tab/>
+      </w:r>
+      <w:proofErr w:type="spellStart"/>
+      <w:r>
         <w:t>tbd</w:t>
       </w:r>
+      <w:proofErr w:type="spellEnd"/>
     </w:p>
     <w:p>
       <w:pPr>
@@ -4166,7 +4711,15 @@
         <w:tab/>
       </w:r>
       <w:r>
-        <w:t>No notices yet. Maybe necessary once we use better graphics and want to put it in the AppStore.</w:t>
+        <w:t xml:space="preserve">No notices yet. Maybe necessary once we use better graphics and want to put it in the </w:t>
+      </w:r>
+      <w:proofErr w:type="spellStart"/>
+      <w:r>
+        <w:t>AppStore</w:t>
+      </w:r>
+      <w:proofErr w:type="spellEnd"/>
+      <w:r>
+        <w:t>.</w:t>
       </w:r>
     </w:p>
     <w:p>
@@ -4202,8 +4755,12 @@
     <w:p>
       <w:r>
         <w:tab/>
+      </w:r>
+      <w:proofErr w:type="spellStart"/>
+      <w:r>
         <w:t>tbd</w:t>
       </w:r>
+      <w:proofErr w:type="spellEnd"/>
     </w:p>
     <w:sectPr>
       <w:headerReference w:type="default" r:id="rId12"/>
@@ -4339,11 +4896,21 @@
           <w:r>
             <w:sym w:font="Symbol" w:char="F0D3"/>
           </w:r>
-          <w:fldSimple w:instr=" DOCPROPERTY &quot;Company&quot;  \* MERGEFORMAT ">
-            <w:r>
-              <w:t>penbo Simplicity</w:t>
-            </w:r>
-          </w:fldSimple>
+          <w:r>
+            <w:fldChar w:fldCharType="begin"/>
+          </w:r>
+          <w:r>
+            <w:instrText xml:space="preserve"> DOCPROPERTY "Company"  \* MERGEFORMAT </w:instrText>
+          </w:r>
+          <w:r>
+            <w:fldChar w:fldCharType="separate"/>
+          </w:r>
+          <w:r>
+            <w:t>&lt;Company Name&gt;</w:t>
+          </w:r>
+          <w:r>
+            <w:fldChar w:fldCharType="end"/>
+          </w:r>
           <w:r>
             <w:t xml:space="preserve">, </w:t>
           </w:r>
@@ -4407,7 +4974,7 @@
               <w:rStyle w:val="Seitenzahl"/>
               <w:noProof/>
             </w:rPr>
-            <w:t>4</w:t>
+            <w:t>5</w:t>
           </w:r>
           <w:r>
             <w:rPr>
@@ -4493,13 +5060,23 @@
         <w:sz w:val="36"/>
       </w:rPr>
     </w:pPr>
+    <w:proofErr w:type="spellStart"/>
     <w:r>
       <w:rPr>
         <w:rFonts w:ascii="Arial" w:hAnsi="Arial"/>
         <w:b/>
         <w:sz w:val="36"/>
       </w:rPr>
-      <w:t>penbo Simplicity</w:t>
+      <w:t>penbo</w:t>
+    </w:r>
+    <w:proofErr w:type="spellEnd"/>
+    <w:r>
+      <w:rPr>
+        <w:rFonts w:ascii="Arial" w:hAnsi="Arial"/>
+        <w:b/>
+        <w:sz w:val="36"/>
+      </w:rPr>
+      <w:t xml:space="preserve"> Simplicity</w:t>
     </w:r>
   </w:p>
   <w:p>
@@ -4579,11 +5156,21 @@
           <w:tcW w:w="6379" w:type="dxa"/>
         </w:tcPr>
         <w:p>
-          <w:fldSimple w:instr=" TITLE  \* MERGEFORMAT ">
-            <w:r>
-              <w:t>Software Requirements Specification</w:t>
-            </w:r>
-          </w:fldSimple>
+          <w:r>
+            <w:fldChar w:fldCharType="begin"/>
+          </w:r>
+          <w:r>
+            <w:instrText xml:space="preserve"> TITLE  \* MERGEFORMAT </w:instrText>
+          </w:r>
+          <w:r>
+            <w:fldChar w:fldCharType="separate"/>
+          </w:r>
+          <w:r>
+            <w:t>Software Requirements Specification</w:t>
+          </w:r>
+          <w:r>
+            <w:fldChar w:fldCharType="end"/>
+          </w:r>
         </w:p>
       </w:tc>
       <w:tc>
@@ -6494,6 +7081,34 @@
       <w:lang w:val="de-DE" w:eastAsia="de-DE"/>
     </w:rPr>
   </w:style>
+  <w:style w:type="paragraph" w:styleId="Sprechblasentext">
+    <w:name w:val="Balloon Text"/>
+    <w:basedOn w:val="Standard"/>
+    <w:link w:val="SprechblasentextZchn"/>
+    <w:uiPriority w:val="99"/>
+    <w:semiHidden/>
+    <w:unhideWhenUsed/>
+    <w:rsid w:val="001012B8"/>
+    <w:pPr>
+      <w:spacing w:line="240" w:lineRule="auto"/>
+    </w:pPr>
+    <w:rPr>
+      <w:sz w:val="18"/>
+      <w:szCs w:val="18"/>
+    </w:rPr>
+  </w:style>
+  <w:style w:type="character" w:customStyle="1" w:styleId="SprechblasentextZchn">
+    <w:name w:val="Sprechblasentext Zchn"/>
+    <w:basedOn w:val="Absatz-Standardschriftart"/>
+    <w:link w:val="Sprechblasentext"/>
+    <w:uiPriority w:val="99"/>
+    <w:semiHidden/>
+    <w:rsid w:val="001012B8"/>
+    <w:rPr>
+      <w:sz w:val="18"/>
+      <w:szCs w:val="18"/>
+    </w:rPr>
+  </w:style>
 </w:styles>
 </file>
 
@@ -6787,7 +7402,7 @@
 </file>
 
 <file path=customXml/itemProps1.xml><?xml version="1.0" encoding="utf-8"?>
-<ds:datastoreItem xmlns:ds="http://schemas.openxmlformats.org/officeDocument/2006/customXml" ds:itemID="{6AE97341-094B-F343-8633-B935CC002494}">
+<ds:datastoreItem xmlns:ds="http://schemas.openxmlformats.org/officeDocument/2006/customXml" ds:itemID="{23032602-6B5B-4F4B-820A-C28429396D72}">
   <ds:schemaRefs>
     <ds:schemaRef ds:uri="http://schemas.openxmlformats.org/officeDocument/2006/bibliography"/>
   </ds:schemaRefs>

</xml_diff>

<commit_message>
ADDED: Function Point estimation, OUCD raw and in SRS
</commit_message>
<xml_diff>
--- a/SoftwareEngeneering/SRS.docx
+++ b/SoftwareEngeneering/SRS.docx
@@ -4,20 +4,30 @@
   <w:body>
     <w:p>
       <w:pPr>
-        <w:pStyle w:val="Title"/>
+        <w:pStyle w:val="Titel"/>
         <w:jc w:val="right"/>
       </w:pPr>
-      <w:fldSimple w:instr=" TITLE  \* MERGEFORMAT ">
-        <w:r>
-          <w:t>Software Requirements Specification</w:t>
-        </w:r>
-      </w:fldSimple>
+      <w:r>
+        <w:fldChar w:fldCharType="begin"/>
+      </w:r>
+      <w:r>
+        <w:instrText xml:space="preserve"> TITLE  \* MERGEFORMAT </w:instrText>
+      </w:r>
+      <w:r>
+        <w:fldChar w:fldCharType="separate"/>
+      </w:r>
+      <w:r>
+        <w:t>Software Requirements Specification</w:t>
+      </w:r>
+      <w:r>
+        <w:fldChar w:fldCharType="end"/>
+      </w:r>
     </w:p>
     <w:p/>
     <w:p/>
     <w:p>
       <w:pPr>
-        <w:pStyle w:val="Title"/>
+        <w:pStyle w:val="Titel"/>
         <w:jc w:val="right"/>
         <w:rPr>
           <w:sz w:val="28"/>
@@ -38,12 +48,12 @@
     </w:p>
     <w:p>
       <w:pPr>
-        <w:pStyle w:val="BodyText"/>
-      </w:pPr>
-    </w:p>
-    <w:p>
-      <w:pPr>
-        <w:pStyle w:val="BodyText"/>
+        <w:pStyle w:val="Textkrper"/>
+      </w:pPr>
+    </w:p>
+    <w:p>
+      <w:pPr>
+        <w:pStyle w:val="Textkrper"/>
         <w:sectPr>
           <w:headerReference w:type="even" r:id="rId8"/>
           <w:headerReference w:type="default" r:id="rId9"/>
@@ -60,7 +70,7 @@
     </w:p>
     <w:p>
       <w:pPr>
-        <w:pStyle w:val="Title"/>
+        <w:pStyle w:val="Titel"/>
       </w:pPr>
       <w:r>
         <w:lastRenderedPageBreak/>
@@ -217,8 +227,13 @@
             <w:pPr>
               <w:pStyle w:val="Tabletext"/>
             </w:pPr>
+            <w:proofErr w:type="spellStart"/>
             <w:r>
-              <w:t>Benedikt Bosshammer</w:t>
+              <w:t>Benedikt</w:t>
+            </w:r>
+            <w:proofErr w:type="spellEnd"/>
+            <w:r>
+              <w:t xml:space="preserve"> Bosshammer</w:t>
             </w:r>
           </w:p>
         </w:tc>
@@ -271,8 +286,13 @@
             <w:pPr>
               <w:pStyle w:val="Tabletext"/>
             </w:pPr>
+            <w:proofErr w:type="spellStart"/>
             <w:r>
-              <w:t>Benedikt Bosshammer</w:t>
+              <w:t>Benedikt</w:t>
+            </w:r>
+            <w:proofErr w:type="spellEnd"/>
+            <w:r>
+              <w:t xml:space="preserve"> Bosshammer</w:t>
             </w:r>
           </w:p>
         </w:tc>
@@ -281,7 +301,7 @@
     <w:p/>
     <w:p>
       <w:pPr>
-        <w:pStyle w:val="Title"/>
+        <w:pStyle w:val="Titel"/>
       </w:pPr>
       <w:r>
         <w:br w:type="page"/>
@@ -293,7 +313,7 @@
     </w:p>
     <w:p>
       <w:pPr>
-        <w:pStyle w:val="TOC1"/>
+        <w:pStyle w:val="Verzeichnis1"/>
         <w:tabs>
           <w:tab w:val="left" w:pos="432"/>
         </w:tabs>
@@ -380,7 +400,7 @@
     </w:p>
     <w:p>
       <w:pPr>
-        <w:pStyle w:val="TOC2"/>
+        <w:pStyle w:val="Verzeichnis2"/>
         <w:tabs>
           <w:tab w:val="left" w:pos="1000"/>
         </w:tabs>
@@ -458,7 +478,7 @@
     </w:p>
     <w:p>
       <w:pPr>
-        <w:pStyle w:val="TOC2"/>
+        <w:pStyle w:val="Verzeichnis2"/>
         <w:tabs>
           <w:tab w:val="left" w:pos="1000"/>
         </w:tabs>
@@ -536,7 +556,7 @@
     </w:p>
     <w:p>
       <w:pPr>
-        <w:pStyle w:val="TOC2"/>
+        <w:pStyle w:val="Verzeichnis2"/>
         <w:tabs>
           <w:tab w:val="left" w:pos="1000"/>
         </w:tabs>
@@ -614,7 +634,7 @@
     </w:p>
     <w:p>
       <w:pPr>
-        <w:pStyle w:val="TOC2"/>
+        <w:pStyle w:val="Verzeichnis2"/>
         <w:tabs>
           <w:tab w:val="left" w:pos="1000"/>
         </w:tabs>
@@ -692,7 +712,7 @@
     </w:p>
     <w:p>
       <w:pPr>
-        <w:pStyle w:val="TOC2"/>
+        <w:pStyle w:val="Verzeichnis2"/>
         <w:tabs>
           <w:tab w:val="left" w:pos="1000"/>
         </w:tabs>
@@ -770,7 +790,7 @@
     </w:p>
     <w:p>
       <w:pPr>
-        <w:pStyle w:val="TOC1"/>
+        <w:pStyle w:val="Verzeichnis1"/>
         <w:tabs>
           <w:tab w:val="left" w:pos="432"/>
         </w:tabs>
@@ -848,7 +868,7 @@
     </w:p>
     <w:p>
       <w:pPr>
-        <w:pStyle w:val="TOC1"/>
+        <w:pStyle w:val="Verzeichnis1"/>
         <w:tabs>
           <w:tab w:val="left" w:pos="432"/>
         </w:tabs>
@@ -926,7 +946,7 @@
     </w:p>
     <w:p>
       <w:pPr>
-        <w:pStyle w:val="TOC2"/>
+        <w:pStyle w:val="Verzeichnis2"/>
         <w:tabs>
           <w:tab w:val="left" w:pos="1000"/>
         </w:tabs>
@@ -1004,7 +1024,7 @@
     </w:p>
     <w:p>
       <w:pPr>
-        <w:pStyle w:val="TOC3"/>
+        <w:pStyle w:val="Verzeichnis3"/>
         <w:rPr>
           <w:rFonts w:asciiTheme="minorHAnsi" w:eastAsiaTheme="minorEastAsia" w:hAnsiTheme="minorHAnsi" w:cstheme="minorBidi"/>
           <w:noProof/>
@@ -1079,7 +1099,7 @@
     </w:p>
     <w:p>
       <w:pPr>
-        <w:pStyle w:val="TOC3"/>
+        <w:pStyle w:val="Verzeichnis3"/>
         <w:rPr>
           <w:rFonts w:asciiTheme="minorHAnsi" w:eastAsiaTheme="minorEastAsia" w:hAnsiTheme="minorHAnsi" w:cstheme="minorBidi"/>
           <w:noProof/>
@@ -1154,7 +1174,7 @@
     </w:p>
     <w:p>
       <w:pPr>
-        <w:pStyle w:val="TOC3"/>
+        <w:pStyle w:val="Verzeichnis3"/>
         <w:rPr>
           <w:rFonts w:asciiTheme="minorHAnsi" w:eastAsiaTheme="minorEastAsia" w:hAnsiTheme="minorHAnsi" w:cstheme="minorBidi"/>
           <w:noProof/>
@@ -1229,7 +1249,7 @@
     </w:p>
     <w:p>
       <w:pPr>
-        <w:pStyle w:val="TOC3"/>
+        <w:pStyle w:val="Verzeichnis3"/>
         <w:rPr>
           <w:rFonts w:asciiTheme="minorHAnsi" w:eastAsiaTheme="minorEastAsia" w:hAnsiTheme="minorHAnsi" w:cstheme="minorBidi"/>
           <w:noProof/>
@@ -1304,7 +1324,7 @@
     </w:p>
     <w:p>
       <w:pPr>
-        <w:pStyle w:val="TOC2"/>
+        <w:pStyle w:val="Verzeichnis2"/>
         <w:tabs>
           <w:tab w:val="left" w:pos="1000"/>
         </w:tabs>
@@ -1382,7 +1402,7 @@
     </w:p>
     <w:p>
       <w:pPr>
-        <w:pStyle w:val="TOC3"/>
+        <w:pStyle w:val="Verzeichnis3"/>
         <w:rPr>
           <w:rFonts w:asciiTheme="minorHAnsi" w:eastAsiaTheme="minorEastAsia" w:hAnsiTheme="minorHAnsi" w:cstheme="minorBidi"/>
           <w:noProof/>
@@ -1457,7 +1477,7 @@
     </w:p>
     <w:p>
       <w:pPr>
-        <w:pStyle w:val="TOC3"/>
+        <w:pStyle w:val="Verzeichnis3"/>
         <w:rPr>
           <w:rFonts w:asciiTheme="minorHAnsi" w:eastAsiaTheme="minorEastAsia" w:hAnsiTheme="minorHAnsi" w:cstheme="minorBidi"/>
           <w:noProof/>
@@ -1532,7 +1552,7 @@
     </w:p>
     <w:p>
       <w:pPr>
-        <w:pStyle w:val="TOC3"/>
+        <w:pStyle w:val="Verzeichnis3"/>
         <w:rPr>
           <w:rFonts w:asciiTheme="minorHAnsi" w:eastAsiaTheme="minorEastAsia" w:hAnsiTheme="minorHAnsi" w:cstheme="minorBidi"/>
           <w:noProof/>
@@ -1607,7 +1627,7 @@
     </w:p>
     <w:p>
       <w:pPr>
-        <w:pStyle w:val="TOC2"/>
+        <w:pStyle w:val="Verzeichnis2"/>
         <w:tabs>
           <w:tab w:val="left" w:pos="1000"/>
         </w:tabs>
@@ -1685,7 +1705,7 @@
     </w:p>
     <w:p>
       <w:pPr>
-        <w:pStyle w:val="TOC3"/>
+        <w:pStyle w:val="Verzeichnis3"/>
         <w:rPr>
           <w:rFonts w:asciiTheme="minorHAnsi" w:eastAsiaTheme="minorEastAsia" w:hAnsiTheme="minorHAnsi" w:cstheme="minorBidi"/>
           <w:noProof/>
@@ -1762,7 +1782,7 @@
     </w:p>
     <w:p>
       <w:pPr>
-        <w:pStyle w:val="TOC3"/>
+        <w:pStyle w:val="Verzeichnis3"/>
         <w:rPr>
           <w:rFonts w:asciiTheme="minorHAnsi" w:eastAsiaTheme="minorEastAsia" w:hAnsiTheme="minorHAnsi" w:cstheme="minorBidi"/>
           <w:noProof/>
@@ -1837,7 +1857,7 @@
     </w:p>
     <w:p>
       <w:pPr>
-        <w:pStyle w:val="TOC2"/>
+        <w:pStyle w:val="Verzeichnis2"/>
         <w:tabs>
           <w:tab w:val="left" w:pos="1000"/>
         </w:tabs>
@@ -1915,7 +1935,7 @@
     </w:p>
     <w:p>
       <w:pPr>
-        <w:pStyle w:val="TOC3"/>
+        <w:pStyle w:val="Verzeichnis3"/>
         <w:rPr>
           <w:rFonts w:asciiTheme="minorHAnsi" w:eastAsiaTheme="minorEastAsia" w:hAnsiTheme="minorHAnsi" w:cstheme="minorBidi"/>
           <w:noProof/>
@@ -1990,7 +2010,7 @@
     </w:p>
     <w:p>
       <w:pPr>
-        <w:pStyle w:val="TOC2"/>
+        <w:pStyle w:val="Verzeichnis2"/>
         <w:tabs>
           <w:tab w:val="left" w:pos="1000"/>
         </w:tabs>
@@ -2068,7 +2088,7 @@
     </w:p>
     <w:p>
       <w:pPr>
-        <w:pStyle w:val="TOC2"/>
+        <w:pStyle w:val="Verzeichnis2"/>
         <w:tabs>
           <w:tab w:val="left" w:pos="1000"/>
         </w:tabs>
@@ -2146,7 +2166,7 @@
     </w:p>
     <w:p>
       <w:pPr>
-        <w:pStyle w:val="TOC2"/>
+        <w:pStyle w:val="Verzeichnis2"/>
         <w:tabs>
           <w:tab w:val="left" w:pos="1000"/>
         </w:tabs>
@@ -2224,7 +2244,7 @@
     </w:p>
     <w:p>
       <w:pPr>
-        <w:pStyle w:val="TOC3"/>
+        <w:pStyle w:val="Verzeichnis3"/>
         <w:rPr>
           <w:rFonts w:asciiTheme="minorHAnsi" w:eastAsiaTheme="minorEastAsia" w:hAnsiTheme="minorHAnsi" w:cstheme="minorBidi"/>
           <w:noProof/>
@@ -2299,7 +2319,7 @@
     </w:p>
     <w:p>
       <w:pPr>
-        <w:pStyle w:val="TOC2"/>
+        <w:pStyle w:val="Verzeichnis2"/>
         <w:tabs>
           <w:tab w:val="left" w:pos="1000"/>
         </w:tabs>
@@ -2377,7 +2397,7 @@
     </w:p>
     <w:p>
       <w:pPr>
-        <w:pStyle w:val="TOC3"/>
+        <w:pStyle w:val="Verzeichnis3"/>
         <w:rPr>
           <w:rFonts w:asciiTheme="minorHAnsi" w:eastAsiaTheme="minorEastAsia" w:hAnsiTheme="minorHAnsi" w:cstheme="minorBidi"/>
           <w:noProof/>
@@ -2452,7 +2472,7 @@
     </w:p>
     <w:p>
       <w:pPr>
-        <w:pStyle w:val="TOC2"/>
+        <w:pStyle w:val="Verzeichnis2"/>
         <w:tabs>
           <w:tab w:val="left" w:pos="1000"/>
         </w:tabs>
@@ -2530,7 +2550,7 @@
     </w:p>
     <w:p>
       <w:pPr>
-        <w:pStyle w:val="TOC3"/>
+        <w:pStyle w:val="Verzeichnis3"/>
         <w:rPr>
           <w:rFonts w:asciiTheme="minorHAnsi" w:eastAsiaTheme="minorEastAsia" w:hAnsiTheme="minorHAnsi" w:cstheme="minorBidi"/>
           <w:noProof/>
@@ -2605,7 +2625,7 @@
     </w:p>
     <w:p>
       <w:pPr>
-        <w:pStyle w:val="TOC3"/>
+        <w:pStyle w:val="Verzeichnis3"/>
         <w:rPr>
           <w:rFonts w:asciiTheme="minorHAnsi" w:eastAsiaTheme="minorEastAsia" w:hAnsiTheme="minorHAnsi" w:cstheme="minorBidi"/>
           <w:noProof/>
@@ -2680,7 +2700,7 @@
     </w:p>
     <w:p>
       <w:pPr>
-        <w:pStyle w:val="TOC3"/>
+        <w:pStyle w:val="Verzeichnis3"/>
         <w:rPr>
           <w:rFonts w:asciiTheme="minorHAnsi" w:eastAsiaTheme="minorEastAsia" w:hAnsiTheme="minorHAnsi" w:cstheme="minorBidi"/>
           <w:noProof/>
@@ -2755,7 +2775,7 @@
     </w:p>
     <w:p>
       <w:pPr>
-        <w:pStyle w:val="TOC3"/>
+        <w:pStyle w:val="Verzeichnis3"/>
         <w:rPr>
           <w:rFonts w:asciiTheme="minorHAnsi" w:eastAsiaTheme="minorEastAsia" w:hAnsiTheme="minorHAnsi" w:cstheme="minorBidi"/>
           <w:noProof/>
@@ -2830,7 +2850,7 @@
     </w:p>
     <w:p>
       <w:pPr>
-        <w:pStyle w:val="TOC2"/>
+        <w:pStyle w:val="Verzeichnis2"/>
         <w:tabs>
           <w:tab w:val="left" w:pos="1200"/>
         </w:tabs>
@@ -2908,7 +2928,7 @@
     </w:p>
     <w:p>
       <w:pPr>
-        <w:pStyle w:val="TOC2"/>
+        <w:pStyle w:val="Verzeichnis2"/>
         <w:tabs>
           <w:tab w:val="left" w:pos="1200"/>
         </w:tabs>
@@ -2986,7 +3006,7 @@
     </w:p>
     <w:p>
       <w:pPr>
-        <w:pStyle w:val="TOC2"/>
+        <w:pStyle w:val="Verzeichnis2"/>
         <w:tabs>
           <w:tab w:val="left" w:pos="1200"/>
         </w:tabs>
@@ -3064,7 +3084,7 @@
     </w:p>
     <w:p>
       <w:pPr>
-        <w:pStyle w:val="TOC3"/>
+        <w:pStyle w:val="Verzeichnis3"/>
         <w:rPr>
           <w:rFonts w:asciiTheme="minorHAnsi" w:eastAsiaTheme="minorEastAsia" w:hAnsiTheme="minorHAnsi" w:cstheme="minorBidi"/>
           <w:noProof/>
@@ -3139,7 +3159,7 @@
     </w:p>
     <w:p>
       <w:pPr>
-        <w:pStyle w:val="TOC1"/>
+        <w:pStyle w:val="Verzeichnis1"/>
         <w:tabs>
           <w:tab w:val="left" w:pos="432"/>
         </w:tabs>
@@ -3217,7 +3237,7 @@
     </w:p>
     <w:p>
       <w:pPr>
-        <w:pStyle w:val="Title"/>
+        <w:pStyle w:val="Titel"/>
       </w:pPr>
       <w:r>
         <w:fldChar w:fldCharType="end"/>
@@ -3225,18 +3245,29 @@
       <w:r>
         <w:br w:type="page"/>
       </w:r>
-      <w:fldSimple w:instr=" TITLE  \* MERGEFORMAT ">
-        <w:r>
-          <w:t>Software Requirements Specification</w:t>
-        </w:r>
-      </w:fldSimple>
+      <w:r>
+        <w:lastRenderedPageBreak/>
+        <w:fldChar w:fldCharType="begin"/>
+      </w:r>
+      <w:r>
+        <w:instrText xml:space="preserve"> TITLE  \* MERGEFORMAT </w:instrText>
+      </w:r>
+      <w:r>
+        <w:fldChar w:fldCharType="separate"/>
+      </w:r>
+      <w:r>
+        <w:t>Software Requirements Specification</w:t>
+      </w:r>
+      <w:r>
+        <w:fldChar w:fldCharType="end"/>
+      </w:r>
       <w:r>
         <w:t xml:space="preserve"> </w:t>
       </w:r>
     </w:p>
     <w:p>
       <w:pPr>
-        <w:pStyle w:val="Heading1"/>
+        <w:pStyle w:val="berschrift1"/>
       </w:pPr>
       <w:bookmarkStart w:id="0" w:name="_Toc465409245"/>
       <w:r>
@@ -3246,7 +3277,7 @@
     </w:p>
     <w:p>
       <w:pPr>
-        <w:pStyle w:val="Heading2"/>
+        <w:pStyle w:val="berschrift2"/>
       </w:pPr>
       <w:bookmarkStart w:id="1" w:name="_Toc465409246"/>
       <w:r>
@@ -3260,7 +3291,7 @@
         <w:rPr>
           <w:sz w:val="24"/>
           <w:szCs w:val="24"/>
-          <w:lang w:val="de-DE" w:eastAsia="de-DE"/>
+          <w:lang w:eastAsia="de-DE"/>
         </w:rPr>
       </w:pPr>
       <w:r>
@@ -3269,7 +3300,7 @@
     </w:p>
     <w:p>
       <w:pPr>
-        <w:pStyle w:val="Heading2"/>
+        <w:pStyle w:val="berschrift2"/>
       </w:pPr>
       <w:bookmarkStart w:id="2" w:name="_Toc465409247"/>
       <w:r>
@@ -3287,7 +3318,7 @@
     </w:p>
     <w:p>
       <w:pPr>
-        <w:pStyle w:val="Heading2"/>
+        <w:pStyle w:val="berschrift2"/>
       </w:pPr>
       <w:bookmarkStart w:id="3" w:name="_Toc465409248"/>
       <w:r>
@@ -3380,8 +3411,33 @@
                 <w:color w:val="000000"/>
                 <w:lang w:val="de-DE" w:eastAsia="de-DE"/>
               </w:rPr>
-              <w:t>Software Requirements Specification</w:t>
+              <w:t xml:space="preserve">Software </w:t>
             </w:r>
+            <w:proofErr w:type="spellStart"/>
+            <w:r>
+              <w:rPr>
+                <w:color w:val="000000"/>
+                <w:lang w:val="de-DE" w:eastAsia="de-DE"/>
+              </w:rPr>
+              <w:t>Requirements</w:t>
+            </w:r>
+            <w:proofErr w:type="spellEnd"/>
+            <w:r>
+              <w:rPr>
+                <w:color w:val="000000"/>
+                <w:lang w:val="de-DE" w:eastAsia="de-DE"/>
+              </w:rPr>
+              <w:t xml:space="preserve"> </w:t>
+            </w:r>
+            <w:proofErr w:type="spellStart"/>
+            <w:r>
+              <w:rPr>
+                <w:color w:val="000000"/>
+                <w:lang w:val="de-DE" w:eastAsia="de-DE"/>
+              </w:rPr>
+              <w:t>Specification</w:t>
+            </w:r>
+            <w:proofErr w:type="spellEnd"/>
           </w:p>
         </w:tc>
       </w:tr>
@@ -3413,6 +3469,7 @@
                 <w:lang w:val="de-DE" w:eastAsia="de-DE"/>
               </w:rPr>
             </w:pPr>
+            <w:proofErr w:type="spellStart"/>
             <w:r>
               <w:rPr>
                 <w:color w:val="000000"/>
@@ -3420,6 +3477,7 @@
               </w:rPr>
               <w:t>tbd</w:t>
             </w:r>
+            <w:proofErr w:type="spellEnd"/>
           </w:p>
         </w:tc>
         <w:tc>
@@ -3449,13 +3507,47 @@
                 <w:lang w:val="de-DE" w:eastAsia="de-DE"/>
               </w:rPr>
             </w:pPr>
+            <w:proofErr w:type="spellStart"/>
             <w:r>
               <w:rPr>
                 <w:color w:val="000000"/>
                 <w:lang w:val="de-DE" w:eastAsia="de-DE"/>
               </w:rPr>
-              <w:t>to be determined</w:t>
+              <w:t>to</w:t>
             </w:r>
+            <w:proofErr w:type="spellEnd"/>
+            <w:r>
+              <w:rPr>
+                <w:color w:val="000000"/>
+                <w:lang w:val="de-DE" w:eastAsia="de-DE"/>
+              </w:rPr>
+              <w:t xml:space="preserve"> </w:t>
+            </w:r>
+            <w:proofErr w:type="spellStart"/>
+            <w:r>
+              <w:rPr>
+                <w:color w:val="000000"/>
+                <w:lang w:val="de-DE" w:eastAsia="de-DE"/>
+              </w:rPr>
+              <w:t>be</w:t>
+            </w:r>
+            <w:proofErr w:type="spellEnd"/>
+            <w:r>
+              <w:rPr>
+                <w:color w:val="000000"/>
+                <w:lang w:val="de-DE" w:eastAsia="de-DE"/>
+              </w:rPr>
+              <w:t xml:space="preserve"> </w:t>
+            </w:r>
+            <w:proofErr w:type="spellStart"/>
+            <w:r>
+              <w:rPr>
+                <w:color w:val="000000"/>
+                <w:lang w:val="de-DE" w:eastAsia="de-DE"/>
+              </w:rPr>
+              <w:t>determined</w:t>
+            </w:r>
+            <w:proofErr w:type="spellEnd"/>
           </w:p>
         </w:tc>
       </w:tr>
@@ -3528,8 +3620,17 @@
                 <w:color w:val="000000"/>
                 <w:lang w:val="de-DE" w:eastAsia="de-DE"/>
               </w:rPr>
-              <w:t>not applicable</w:t>
+              <w:t xml:space="preserve">not </w:t>
             </w:r>
+            <w:proofErr w:type="spellStart"/>
+            <w:r>
+              <w:rPr>
+                <w:color w:val="000000"/>
+                <w:lang w:val="de-DE" w:eastAsia="de-DE"/>
+              </w:rPr>
+              <w:t>applicable</w:t>
+            </w:r>
+            <w:proofErr w:type="spellEnd"/>
           </w:p>
         </w:tc>
       </w:tr>
@@ -3541,7 +3642,7 @@
     </w:p>
     <w:p>
       <w:pPr>
-        <w:pStyle w:val="Heading2"/>
+        <w:pStyle w:val="berschrift2"/>
       </w:pPr>
       <w:bookmarkStart w:id="4" w:name="_Toc465409249"/>
       <w:r>
@@ -3564,7 +3665,7 @@
       <w:hyperlink r:id="rId14" w:history="1">
         <w:r>
           <w:rPr>
-            <w:rStyle w:val="Hyperlink"/>
+            <w:rStyle w:val="Link"/>
           </w:rPr>
           <w:t>https://github.com/renpen/SimpleHabits/blob/master/SoftwareEngeneering/Published/UseCaseSelectCalendars.pdf</w:t>
         </w:r>
@@ -3592,16 +3693,13 @@
       <w:hyperlink r:id="rId15" w:history="1">
         <w:r>
           <w:rPr>
-            <w:rStyle w:val="Hyperlink"/>
+            <w:rStyle w:val="Link"/>
           </w:rPr>
           <w:t>https://github.com/renpen/SimpleHabits/blob/master/SoftwareEngeneering/Published/UseCaseManageAlarms.pdf</w:t>
         </w:r>
       </w:hyperlink>
     </w:p>
-    <w:p>
-      <w:bookmarkStart w:id="5" w:name="_GoBack"/>
-      <w:bookmarkEnd w:id="5"/>
-    </w:p>
+    <w:p/>
     <w:p>
       <w:r>
         <w:t>Software Architecture Document:</w:t>
@@ -3612,7 +3710,7 @@
       <w:hyperlink r:id="rId16" w:history="1">
         <w:r>
           <w:rPr>
-            <w:rStyle w:val="Hyperlink"/>
+            <w:rStyle w:val="Link"/>
           </w:rPr>
           <w:t>https://github.com/renpen/SimpleHabits/blob/master/SoftwareEngeneering/Published/Software%20Architecture%20Document.pdf</w:t>
         </w:r>
@@ -3621,13 +3719,13 @@
     <w:p/>
     <w:p>
       <w:pPr>
-        <w:pStyle w:val="Heading2"/>
-      </w:pPr>
-      <w:bookmarkStart w:id="6" w:name="_Toc465409250"/>
+        <w:pStyle w:val="berschrift2"/>
+      </w:pPr>
+      <w:bookmarkStart w:id="5" w:name="_Toc465409250"/>
       <w:r>
         <w:t>Overview</w:t>
       </w:r>
-      <w:bookmarkEnd w:id="6"/>
+      <w:bookmarkEnd w:id="5"/>
     </w:p>
     <w:p>
       <w:r>
@@ -3659,14 +3757,14 @@
     </w:p>
     <w:p>
       <w:pPr>
-        <w:pStyle w:val="Heading1"/>
-      </w:pPr>
-      <w:bookmarkStart w:id="7" w:name="_Toc465409251"/>
+        <w:pStyle w:val="berschrift1"/>
+      </w:pPr>
+      <w:bookmarkStart w:id="6" w:name="_Toc465409251"/>
       <w:r>
         <w:lastRenderedPageBreak/>
         <w:t>Overall Description</w:t>
       </w:r>
-      <w:bookmarkEnd w:id="7"/>
+      <w:bookmarkEnd w:id="6"/>
     </w:p>
     <w:p>
       <w:r>
@@ -3679,24 +3777,25 @@
       <w:hyperlink r:id="rId17" w:history="1">
         <w:r>
           <w:rPr>
-            <w:rStyle w:val="Hyperlink"/>
+            <w:rStyle w:val="Link"/>
           </w:rPr>
           <w:t>http://penbo-simplicity.de/wordpress/index.php/vision)</w:t>
         </w:r>
       </w:hyperlink>
     </w:p>
     <w:p/>
-    <w:p>
-      <w:r>
-        <w:rPr>
-          <w:noProof/>
-          <w:lang w:val="en-GB" w:eastAsia="en-GB"/>
+    <w:p/>
+    <w:p>
+      <w:r>
+        <w:rPr>
+          <w:noProof/>
+          <w:lang w:val="de-DE" w:eastAsia="de-DE"/>
         </w:rPr>
         <w:drawing>
-          <wp:inline distT="0" distB="0" distL="0" distR="0" wp14:anchorId="51D53D71" wp14:editId="4BEF85FB">
-            <wp:extent cx="5943600" cy="5513705"/>
-            <wp:effectExtent l="0" t="0" r="0" b="0"/>
-            <wp:docPr id="1" name="Picture 1"/>
+          <wp:inline distT="0" distB="0" distL="0" distR="0" wp14:anchorId="5A73826C" wp14:editId="44A6FB6F">
+            <wp:extent cx="5934075" cy="6238875"/>
+            <wp:effectExtent l="0" t="0" r="9525" b="9525"/>
+            <wp:docPr id="2" name="Bild 2" descr="../../../../Downloads/OUCD.jpg"/>
             <wp:cNvGraphicFramePr>
               <a:graphicFrameLocks xmlns:a="http://schemas.openxmlformats.org/drawingml/2006/main" noChangeAspect="1"/>
             </wp:cNvGraphicFramePr>
@@ -3704,8 +3803,10 @@
               <a:graphicData uri="http://schemas.openxmlformats.org/drawingml/2006/picture">
                 <pic:pic xmlns:pic="http://schemas.openxmlformats.org/drawingml/2006/picture">
                   <pic:nvPicPr>
-                    <pic:cNvPr id="1" name="UCD-2.png"/>
-                    <pic:cNvPicPr/>
+                    <pic:cNvPr id="0" name="Picture 1" descr="../../../../Downloads/OUCD.jpg"/>
+                    <pic:cNvPicPr>
+                      <a:picLocks noChangeAspect="1" noChangeArrowheads="1"/>
+                    </pic:cNvPicPr>
                   </pic:nvPicPr>
                   <pic:blipFill>
                     <a:blip r:embed="rId18">
@@ -3715,18 +3816,23 @@
                         </a:ext>
                       </a:extLst>
                     </a:blip>
+                    <a:srcRect/>
                     <a:stretch>
                       <a:fillRect/>
                     </a:stretch>
                   </pic:blipFill>
-                  <pic:spPr>
+                  <pic:spPr bwMode="auto">
                     <a:xfrm>
                       <a:off x="0" y="0"/>
-                      <a:ext cx="5943600" cy="5513705"/>
+                      <a:ext cx="5934075" cy="6238875"/>
                     </a:xfrm>
                     <a:prstGeom prst="rect">
                       <a:avLst/>
                     </a:prstGeom>
+                    <a:noFill/>
+                    <a:ln>
+                      <a:noFill/>
+                    </a:ln>
                   </pic:spPr>
                 </pic:pic>
               </a:graphicData>
@@ -3735,567 +3841,681 @@
         </w:drawing>
       </w:r>
     </w:p>
+    <w:p>
+      <w:pPr>
+        <w:pStyle w:val="berschrift1"/>
+      </w:pPr>
+      <w:bookmarkStart w:id="7" w:name="_Toc465409252"/>
+      <w:r>
+        <w:t>Specific Requirements</w:t>
+      </w:r>
+      <w:bookmarkEnd w:id="7"/>
+      <w:r>
+        <w:t xml:space="preserve"> </w:t>
+      </w:r>
+    </w:p>
+    <w:p>
+      <w:pPr>
+        <w:pStyle w:val="berschrift2"/>
+      </w:pPr>
+      <w:bookmarkStart w:id="8" w:name="_Toc465409253"/>
+      <w:r>
+        <w:t>Functionality</w:t>
+      </w:r>
+      <w:bookmarkStart w:id="9" w:name="_GoBack"/>
+      <w:bookmarkEnd w:id="8"/>
+      <w:bookmarkEnd w:id="9"/>
+    </w:p>
+    <w:p>
+      <w:r>
+        <w:tab/>
+        <w:t xml:space="preserve">Set alarm </w:t>
+      </w:r>
+      <w:proofErr w:type="gramStart"/>
+      <w:r>
+        <w:t>according to</w:t>
+      </w:r>
+      <w:proofErr w:type="gramEnd"/>
+      <w:r>
+        <w:t xml:space="preserve"> calendar appointments</w:t>
+      </w:r>
+    </w:p>
+    <w:p>
+      <w:pPr>
+        <w:pStyle w:val="berschrift3"/>
+      </w:pPr>
+      <w:bookmarkStart w:id="10" w:name="_Toc465409254"/>
+      <w:r>
+        <w:lastRenderedPageBreak/>
+        <w:t>Only use specified calendars</w:t>
+      </w:r>
+      <w:bookmarkEnd w:id="10"/>
+    </w:p>
+    <w:p>
+      <w:pPr>
+        <w:pStyle w:val="berschrift3"/>
+      </w:pPr>
+      <w:bookmarkStart w:id="11" w:name="_Toc465409255"/>
+      <w:r>
+        <w:t>For time calculation use location from calendar appointment</w:t>
+      </w:r>
+      <w:bookmarkEnd w:id="11"/>
+    </w:p>
+    <w:p>
+      <w:r>
+        <w:tab/>
+        <w:t xml:space="preserve">If there is no </w:t>
+      </w:r>
+      <w:r>
+        <w:t>location entered</w:t>
+      </w:r>
+      <w:r>
+        <w:t>,</w:t>
+      </w:r>
+      <w:r>
+        <w:t xml:space="preserve"> ask for user</w:t>
+      </w:r>
+    </w:p>
+    <w:p>
+      <w:pPr>
+        <w:pStyle w:val="berschrift3"/>
+      </w:pPr>
+      <w:bookmarkStart w:id="12" w:name="_Toc465409256"/>
+      <w:r>
+        <w:t>Route calculation via Google Maps API</w:t>
+      </w:r>
+      <w:bookmarkEnd w:id="12"/>
+    </w:p>
+    <w:p>
+      <w:pPr>
+        <w:pStyle w:val="berschrift3"/>
+      </w:pPr>
+      <w:bookmarkStart w:id="13" w:name="_Toc465409257"/>
+      <w:r>
+        <w:t>Spotify Integration for alarm sound</w:t>
+      </w:r>
+      <w:bookmarkEnd w:id="13"/>
+      <w:r>
+        <w:t xml:space="preserve"> </w:t>
+      </w:r>
+    </w:p>
+    <w:p>
+      <w:pPr>
+        <w:pStyle w:val="berschrift2"/>
+        <w:ind w:left="720" w:hanging="720"/>
+      </w:pPr>
+      <w:bookmarkStart w:id="14" w:name="_Toc465409258"/>
+      <w:r>
+        <w:t>Usability</w:t>
+      </w:r>
+      <w:bookmarkEnd w:id="14"/>
+      <w:r>
+        <w:t xml:space="preserve"> </w:t>
+      </w:r>
+    </w:p>
+    <w:p>
+      <w:r>
+        <w:tab/>
+        <w:t xml:space="preserve">Ideally the app is simple enough to be understood right away but we plan on adding a short guided </w:t>
+      </w:r>
+      <w:r>
+        <w:tab/>
+      </w:r>
+      <w:r>
+        <w:t>tour through it that explains the usage.</w:t>
+      </w:r>
+    </w:p>
+    <w:p>
+      <w:pPr>
+        <w:pStyle w:val="berschrift3"/>
+      </w:pPr>
+      <w:bookmarkStart w:id="15" w:name="_Toc465409259"/>
+      <w:r>
+        <w:t>Background Service</w:t>
+      </w:r>
+      <w:bookmarkEnd w:id="15"/>
+    </w:p>
+    <w:p>
+      <w:r>
+        <w:tab/>
+        <w:t xml:space="preserve">Sensitize the user for known weaknesses like the need to run the app in the background and to restart it </w:t>
+      </w:r>
+      <w:r>
+        <w:tab/>
+        <w:t xml:space="preserve">after device reboot. </w:t>
+      </w:r>
+    </w:p>
+    <w:p>
+      <w:pPr>
+        <w:pStyle w:val="berschrift3"/>
+      </w:pPr>
+      <w:bookmarkStart w:id="16" w:name="_Toc465409260"/>
+      <w:r>
+        <w:t>iOS Usability Standards</w:t>
+      </w:r>
+      <w:bookmarkEnd w:id="16"/>
+    </w:p>
+    <w:p>
+      <w:pPr>
+        <w:pStyle w:val="berschrift3"/>
+      </w:pPr>
+      <w:bookmarkStart w:id="17" w:name="_Toc465409261"/>
+      <w:r>
+        <w:t>As less as possible manual user input</w:t>
+      </w:r>
+      <w:bookmarkEnd w:id="17"/>
+      <w:r>
+        <w:t xml:space="preserve">  </w:t>
+      </w:r>
+    </w:p>
+    <w:p>
+      <w:pPr>
+        <w:pStyle w:val="berschrift2"/>
+      </w:pPr>
+      <w:bookmarkStart w:id="18" w:name="_Toc465409262"/>
+      <w:r>
+        <w:t>Reliability</w:t>
+      </w:r>
+      <w:bookmarkEnd w:id="18"/>
+      <w:r>
+        <w:t xml:space="preserve"> </w:t>
+      </w:r>
+    </w:p>
+    <w:p>
+      <w:pPr>
+        <w:pStyle w:val="berschrift3"/>
+        <w:rPr>
+          <w:lang w:val="de-DE" w:eastAsia="de-DE"/>
+        </w:rPr>
+      </w:pPr>
+      <w:bookmarkStart w:id="19" w:name="_Toc465409263"/>
+      <w:proofErr w:type="spellStart"/>
+      <w:r>
+        <w:rPr>
+          <w:lang w:val="de-DE" w:eastAsia="de-DE"/>
+        </w:rPr>
+        <w:t>Only</w:t>
+      </w:r>
+      <w:proofErr w:type="spellEnd"/>
+      <w:r>
+        <w:rPr>
+          <w:lang w:val="de-DE" w:eastAsia="de-DE"/>
+        </w:rPr>
+        <w:t xml:space="preserve"> </w:t>
+      </w:r>
+      <w:proofErr w:type="spellStart"/>
+      <w:r>
+        <w:rPr>
+          <w:lang w:val="de-DE" w:eastAsia="de-DE"/>
+        </w:rPr>
+        <w:t>local</w:t>
+      </w:r>
+      <w:proofErr w:type="spellEnd"/>
+      <w:r>
+        <w:rPr>
+          <w:lang w:val="de-DE" w:eastAsia="de-DE"/>
+        </w:rPr>
+        <w:t xml:space="preserve"> </w:t>
+      </w:r>
+      <w:proofErr w:type="spellStart"/>
+      <w:r>
+        <w:rPr>
+          <w:lang w:val="de-DE" w:eastAsia="de-DE"/>
+        </w:rPr>
+        <w:t>runtime</w:t>
+      </w:r>
+      <w:bookmarkEnd w:id="19"/>
+      <w:proofErr w:type="spellEnd"/>
+      <w:r>
+        <w:rPr>
+          <w:lang w:val="de-DE" w:eastAsia="de-DE"/>
+        </w:rPr>
+        <w:tab/>
+      </w:r>
+    </w:p>
+    <w:p>
+      <w:pPr>
+        <w:ind w:left="720"/>
+      </w:pPr>
+      <w:r>
+        <w:t xml:space="preserve">Since this is an app that runs exclusively local server uptime and similar things are not an issue. </w:t>
+      </w:r>
+      <w:r>
+        <w:tab/>
+        <w:t xml:space="preserve">Instead </w:t>
+      </w:r>
+      <w:proofErr w:type="spellStart"/>
+      <w:r>
+        <w:t>reliabality</w:t>
+      </w:r>
+      <w:proofErr w:type="spellEnd"/>
+      <w:r>
+        <w:t xml:space="preserve"> is completely dependent on a good update chain.</w:t>
+      </w:r>
+    </w:p>
+    <w:p>
+      <w:pPr>
+        <w:pStyle w:val="berschrift3"/>
+        <w:ind w:left="720" w:hanging="720"/>
+      </w:pPr>
+      <w:bookmarkStart w:id="20" w:name="_Toc465409264"/>
+      <w:r>
+        <w:t>Background Job Reliability</w:t>
+      </w:r>
+      <w:bookmarkEnd w:id="20"/>
+    </w:p>
+    <w:p>
+      <w:r>
+        <w:tab/>
+        <w:t>The app should run reliable due to the importance of setting the alarm right</w:t>
+      </w:r>
+    </w:p>
+    <w:p>
+      <w:pPr>
+        <w:pStyle w:val="berschrift2"/>
+      </w:pPr>
+      <w:bookmarkStart w:id="21" w:name="_Toc465409265"/>
+      <w:r>
+        <w:t>Performance</w:t>
+      </w:r>
+      <w:bookmarkEnd w:id="21"/>
+    </w:p>
+    <w:p>
+      <w:pPr>
+        <w:pStyle w:val="berschrift3"/>
+        <w:ind w:left="720" w:hanging="720"/>
+      </w:pPr>
+      <w:bookmarkStart w:id="22" w:name="_Toc465409266"/>
+      <w:r>
+        <w:t>Catch weak network access</w:t>
+      </w:r>
+      <w:bookmarkEnd w:id="22"/>
+    </w:p>
+    <w:p>
+      <w:r>
+        <w:tab/>
+      </w:r>
+      <w:proofErr w:type="spellStart"/>
+      <w:r>
+        <w:t>tbd</w:t>
+      </w:r>
+      <w:proofErr w:type="spellEnd"/>
+    </w:p>
+    <w:p>
+      <w:pPr>
+        <w:pStyle w:val="berschrift2"/>
+      </w:pPr>
+      <w:bookmarkStart w:id="23" w:name="_Toc465409267"/>
+      <w:r>
+        <w:t>Supportability</w:t>
+      </w:r>
+      <w:bookmarkEnd w:id="23"/>
+    </w:p>
     <w:p/>
     <w:p>
       <w:pPr>
-        <w:pStyle w:val="Heading1"/>
-      </w:pPr>
-      <w:bookmarkStart w:id="8" w:name="_Toc465409252"/>
-      <w:r>
-        <w:t>Specific Requirements</w:t>
-      </w:r>
-      <w:bookmarkEnd w:id="8"/>
+        <w:pStyle w:val="berschrift4"/>
+      </w:pPr>
+      <w:proofErr w:type="spellStart"/>
+      <w:r>
+        <w:t>Appstore</w:t>
+      </w:r>
+      <w:proofErr w:type="spellEnd"/>
+    </w:p>
+    <w:p>
+      <w:pPr>
+        <w:ind w:left="720"/>
+      </w:pPr>
+      <w:r>
+        <w:t xml:space="preserve">To automatically push production updates to users the application will be deployed in the </w:t>
+      </w:r>
+      <w:proofErr w:type="spellStart"/>
+      <w:r>
+        <w:t>AppStore</w:t>
+      </w:r>
+      <w:proofErr w:type="spellEnd"/>
+      <w:r>
+        <w:t xml:space="preserve"> when finished. This makes updates easier and is the known standard for iOS applications.</w:t>
+      </w:r>
+    </w:p>
+    <w:p>
+      <w:pPr>
+        <w:pStyle w:val="berschrift4"/>
+      </w:pPr>
+      <w:r>
+        <w:t>Coding standards</w:t>
+      </w:r>
+    </w:p>
+    <w:p>
+      <w:pPr>
+        <w:ind w:left="720"/>
+      </w:pPr>
+      <w:r>
+        <w:t xml:space="preserve">The standard coding conventions for Swift will be used. This means for example not to </w:t>
+      </w:r>
+      <w:proofErr w:type="gramStart"/>
+      <w:r>
+        <w:t>use ;</w:t>
+      </w:r>
+      <w:proofErr w:type="gramEnd"/>
+      <w:r>
+        <w:t xml:space="preserve"> to</w:t>
+      </w:r>
+      <w:r>
+        <w:tab/>
+      </w:r>
+      <w:r>
+        <w:t xml:space="preserve"> end a statement.</w:t>
+      </w:r>
+    </w:p>
+    <w:p>
+      <w:pPr>
+        <w:pStyle w:val="berschrift4"/>
+      </w:pPr>
+      <w:r>
+        <w:t>Variable Names</w:t>
+      </w:r>
+    </w:p>
+    <w:p>
+      <w:pPr>
+        <w:ind w:left="720"/>
+      </w:pPr>
+      <w:r>
+        <w:t xml:space="preserve">To make our coding easier to ready for maintenance we want to use </w:t>
+      </w:r>
+      <w:r>
+        <w:t xml:space="preserve">code conventions. </w:t>
+      </w:r>
+      <w:proofErr w:type="gramStart"/>
+      <w:r>
+        <w:t>Due to the fact that</w:t>
+      </w:r>
+      <w:proofErr w:type="gramEnd"/>
+      <w:r>
+        <w:t xml:space="preserve"> variables in swift are declared with a type but with the universal statement ‘</w:t>
+      </w:r>
+      <w:proofErr w:type="spellStart"/>
+      <w:r>
+        <w:t>var</w:t>
+      </w:r>
+      <w:proofErr w:type="spellEnd"/>
+      <w:r>
+        <w:t xml:space="preserve">’ we will put </w:t>
+      </w:r>
+      <w:r>
+        <w:t>the type at the beginning to have this type identification allows us to see the type within the variable name even in deeper coding.</w:t>
+      </w:r>
       <w:r>
         <w:t xml:space="preserve"> </w:t>
       </w:r>
     </w:p>
     <w:p>
       <w:pPr>
-        <w:pStyle w:val="Heading2"/>
-      </w:pPr>
-      <w:bookmarkStart w:id="9" w:name="_Toc465409253"/>
-      <w:r>
-        <w:t>Functionality</w:t>
-      </w:r>
-      <w:bookmarkEnd w:id="9"/>
-    </w:p>
-    <w:p>
-      <w:r>
-        <w:tab/>
-        <w:t>Set alarm according to calendar appointments</w:t>
-      </w:r>
-    </w:p>
-    <w:p>
-      <w:pPr>
-        <w:pStyle w:val="Heading3"/>
-      </w:pPr>
-      <w:bookmarkStart w:id="10" w:name="_Toc465409254"/>
-      <w:r>
-        <w:t>Only use specified calendars</w:t>
-      </w:r>
-      <w:bookmarkEnd w:id="10"/>
-    </w:p>
-    <w:p>
-      <w:pPr>
-        <w:pStyle w:val="Heading3"/>
-      </w:pPr>
-      <w:bookmarkStart w:id="11" w:name="_Toc465409255"/>
-      <w:r>
-        <w:t>For time calculation use location from calendar appointment</w:t>
-      </w:r>
-      <w:bookmarkEnd w:id="11"/>
-    </w:p>
-    <w:p>
-      <w:r>
-        <w:tab/>
-        <w:t xml:space="preserve">If there is no </w:t>
-      </w:r>
-      <w:r>
-        <w:t>location entered</w:t>
-      </w:r>
-      <w:r>
-        <w:t>,</w:t>
-      </w:r>
-      <w:r>
-        <w:t xml:space="preserve"> ask for user</w:t>
-      </w:r>
-    </w:p>
-    <w:p>
-      <w:pPr>
-        <w:pStyle w:val="Heading3"/>
-      </w:pPr>
-      <w:bookmarkStart w:id="12" w:name="_Toc465409256"/>
+        <w:pStyle w:val="berschrift4"/>
+      </w:pPr>
+      <w:r>
+        <w:t>Lines per function</w:t>
+      </w:r>
+    </w:p>
+    <w:p>
+      <w:pPr>
+        <w:ind w:left="720"/>
+      </w:pPr>
+    </w:p>
+    <w:p>
+      <w:pPr>
+        <w:ind w:left="720"/>
+      </w:pPr>
+    </w:p>
+    <w:p>
+      <w:pPr>
+        <w:pStyle w:val="berschrift2"/>
+      </w:pPr>
+      <w:bookmarkStart w:id="24" w:name="_Toc465409268"/>
+      <w:r>
+        <w:t>Design Constraints</w:t>
+      </w:r>
+      <w:bookmarkEnd w:id="24"/>
+    </w:p>
+    <w:p>
+      <w:pPr>
+        <w:pStyle w:val="Textkrper"/>
+      </w:pPr>
+      <w:r>
+        <w:t xml:space="preserve">The app will only use standard UI-Elements from the </w:t>
+      </w:r>
+      <w:proofErr w:type="spellStart"/>
+      <w:r>
+        <w:t>Xcode</w:t>
+      </w:r>
+      <w:proofErr w:type="spellEnd"/>
+      <w:r>
+        <w:t xml:space="preserve"> Library for iOS. </w:t>
+      </w:r>
+    </w:p>
+    <w:p>
+      <w:pPr>
+        <w:pStyle w:val="berschrift2"/>
+      </w:pPr>
+      <w:bookmarkStart w:id="25" w:name="_Toc465409269"/>
       <w:r>
         <w:lastRenderedPageBreak/>
-        <w:t>Route calculation via Google Maps API</w:t>
-      </w:r>
-      <w:bookmarkEnd w:id="12"/>
-    </w:p>
-    <w:p>
-      <w:pPr>
-        <w:pStyle w:val="Heading3"/>
-      </w:pPr>
-      <w:bookmarkStart w:id="13" w:name="_Toc465409257"/>
-      <w:r>
-        <w:t>Spotify Integration for alarm sound</w:t>
-      </w:r>
-      <w:bookmarkEnd w:id="13"/>
-      <w:r>
-        <w:t xml:space="preserve"> </w:t>
-      </w:r>
-    </w:p>
-    <w:p>
-      <w:pPr>
-        <w:pStyle w:val="Heading2"/>
+        <w:t>On-line User Documentation and Help System Requirements</w:t>
+      </w:r>
+      <w:bookmarkEnd w:id="25"/>
+    </w:p>
+    <w:p>
+      <w:pPr>
+        <w:pStyle w:val="berschrift3"/>
+      </w:pPr>
+      <w:bookmarkStart w:id="26" w:name="_Toc465409270"/>
+      <w:r>
+        <w:t>Guided introduction tour</w:t>
+      </w:r>
+      <w:bookmarkEnd w:id="26"/>
+    </w:p>
+    <w:p>
+      <w:r>
+        <w:tab/>
+        <w:t xml:space="preserve">Show every needed information and customizable </w:t>
+      </w:r>
+      <w:r>
+        <w:t>settings.</w:t>
+      </w:r>
+    </w:p>
+    <w:p>
+      <w:pPr>
+        <w:pStyle w:val="berschrift2"/>
+      </w:pPr>
+      <w:bookmarkStart w:id="27" w:name="_Toc465409271"/>
+      <w:r>
+        <w:t>Purchased Components</w:t>
+      </w:r>
+      <w:bookmarkEnd w:id="27"/>
+    </w:p>
+    <w:p>
+      <w:pPr>
+        <w:pStyle w:val="berschrift3"/>
+      </w:pPr>
+      <w:bookmarkStart w:id="28" w:name="_Toc465409272"/>
+      <w:r>
+        <w:t>Apple Developer License</w:t>
+      </w:r>
+      <w:bookmarkEnd w:id="28"/>
+    </w:p>
+    <w:p>
+      <w:r>
+        <w:tab/>
+        <w:t xml:space="preserve">Only needed for </w:t>
+      </w:r>
+      <w:proofErr w:type="spellStart"/>
+      <w:r>
+        <w:t>AppStore</w:t>
+      </w:r>
+      <w:proofErr w:type="spellEnd"/>
+      <w:r>
+        <w:t xml:space="preserve"> release</w:t>
+      </w:r>
+    </w:p>
+    <w:p>
+      <w:pPr>
+        <w:pStyle w:val="berschrift2"/>
+      </w:pPr>
+      <w:bookmarkStart w:id="29" w:name="_Toc465409273"/>
+      <w:r>
+        <w:t>Interfaces</w:t>
+      </w:r>
+      <w:bookmarkEnd w:id="29"/>
+    </w:p>
+    <w:p>
+      <w:pPr>
+        <w:pStyle w:val="berschrift3"/>
         <w:ind w:left="720" w:hanging="720"/>
       </w:pPr>
-      <w:bookmarkStart w:id="14" w:name="_Toc465409258"/>
-      <w:r>
-        <w:t>Usability</w:t>
-      </w:r>
-      <w:bookmarkEnd w:id="14"/>
-      <w:r>
-        <w:t xml:space="preserve"> </w:t>
-      </w:r>
-    </w:p>
-    <w:p>
-      <w:r>
-        <w:tab/>
-        <w:t xml:space="preserve">Ideally the app is simple enough to be understood right away but we plan on adding a short guided </w:t>
-      </w:r>
-      <w:r>
-        <w:tab/>
-      </w:r>
-      <w:r>
-        <w:t>tour through it that explains the usage.</w:t>
-      </w:r>
-    </w:p>
-    <w:p>
-      <w:pPr>
-        <w:pStyle w:val="Heading3"/>
-      </w:pPr>
-      <w:bookmarkStart w:id="15" w:name="_Toc465409259"/>
-      <w:r>
-        <w:t>Background Service</w:t>
-      </w:r>
-      <w:bookmarkEnd w:id="15"/>
-    </w:p>
-    <w:p>
-      <w:r>
-        <w:tab/>
-        <w:t xml:space="preserve">Sensitize the user for known weaknesses like the need to run the app in the background and to restart it </w:t>
-      </w:r>
-      <w:r>
-        <w:tab/>
-        <w:t xml:space="preserve">after device reboot. </w:t>
-      </w:r>
-    </w:p>
-    <w:p>
-      <w:pPr>
-        <w:pStyle w:val="Heading3"/>
-      </w:pPr>
-      <w:bookmarkStart w:id="16" w:name="_Toc465409260"/>
-      <w:r>
-        <w:t>iOS Usability Standards</w:t>
-      </w:r>
-      <w:bookmarkEnd w:id="16"/>
-    </w:p>
-    <w:p>
-      <w:pPr>
-        <w:pStyle w:val="Heading3"/>
-      </w:pPr>
-      <w:bookmarkStart w:id="17" w:name="_Toc465409261"/>
-      <w:r>
-        <w:t>As less as possible manual user input</w:t>
-      </w:r>
-      <w:bookmarkEnd w:id="17"/>
-      <w:r>
-        <w:t xml:space="preserve">  </w:t>
-      </w:r>
-    </w:p>
-    <w:p>
-      <w:pPr>
-        <w:pStyle w:val="Heading2"/>
-      </w:pPr>
-      <w:bookmarkStart w:id="18" w:name="_Toc465409262"/>
-      <w:r>
-        <w:t>Reliability</w:t>
-      </w:r>
-      <w:bookmarkEnd w:id="18"/>
-      <w:r>
-        <w:t xml:space="preserve"> </w:t>
-      </w:r>
-    </w:p>
-    <w:p>
-      <w:pPr>
-        <w:pStyle w:val="Heading3"/>
-        <w:rPr>
-          <w:lang w:val="de-DE" w:eastAsia="de-DE"/>
-        </w:rPr>
-      </w:pPr>
-      <w:bookmarkStart w:id="19" w:name="_Toc465409263"/>
-      <w:r>
-        <w:rPr>
-          <w:lang w:val="de-DE" w:eastAsia="de-DE"/>
-        </w:rPr>
-        <w:t>Only local runtime</w:t>
-      </w:r>
-      <w:bookmarkEnd w:id="19"/>
-      <w:r>
-        <w:rPr>
-          <w:lang w:val="de-DE" w:eastAsia="de-DE"/>
-        </w:rPr>
-        <w:tab/>
-      </w:r>
-    </w:p>
-    <w:p>
-      <w:pPr>
-        <w:ind w:left="720"/>
-      </w:pPr>
-      <w:r>
-        <w:t xml:space="preserve">Since this is an app that runs exclusively local server uptime and similar things are not an issue. </w:t>
-      </w:r>
-      <w:r>
-        <w:tab/>
-        <w:t>Instead reliabality is completely dependent on a good update chain.</w:t>
-      </w:r>
-    </w:p>
-    <w:p>
-      <w:pPr>
-        <w:pStyle w:val="Heading3"/>
+      <w:bookmarkStart w:id="30" w:name="_Toc465409274"/>
+      <w:r>
+        <w:t>User Interfaces</w:t>
+      </w:r>
+      <w:bookmarkEnd w:id="30"/>
+    </w:p>
+    <w:p>
+      <w:r>
+        <w:tab/>
+        <w:t>Touchscreen on iPhones and iPads</w:t>
+      </w:r>
+    </w:p>
+    <w:p>
+      <w:pPr>
+        <w:pStyle w:val="berschrift3"/>
         <w:ind w:left="720" w:hanging="720"/>
       </w:pPr>
-      <w:bookmarkStart w:id="20" w:name="_Toc465409264"/>
-      <w:r>
-        <w:t>Background Job Reliability</w:t>
-      </w:r>
-      <w:bookmarkEnd w:id="20"/>
-    </w:p>
-    <w:p>
-      <w:r>
-        <w:tab/>
-        <w:t>The app should run reliable due to the importance of setting the alarm right</w:t>
-      </w:r>
-    </w:p>
-    <w:p>
-      <w:pPr>
-        <w:pStyle w:val="Heading2"/>
-      </w:pPr>
-      <w:bookmarkStart w:id="21" w:name="_Toc465409265"/>
-      <w:r>
-        <w:t>Performance</w:t>
-      </w:r>
-      <w:bookmarkEnd w:id="21"/>
-    </w:p>
-    <w:p>
-      <w:pPr>
-        <w:pStyle w:val="Heading3"/>
+      <w:bookmarkStart w:id="31" w:name="_Toc465409275"/>
+      <w:r>
+        <w:t>Hardware Interfaces</w:t>
+      </w:r>
+      <w:bookmarkEnd w:id="31"/>
+    </w:p>
+    <w:p>
+      <w:r>
+        <w:tab/>
+        <w:t>n/a</w:t>
+      </w:r>
+    </w:p>
+    <w:p>
+      <w:pPr>
+        <w:pStyle w:val="berschrift3"/>
         <w:ind w:left="720" w:hanging="720"/>
       </w:pPr>
-      <w:bookmarkStart w:id="22" w:name="_Toc465409266"/>
-      <w:r>
-        <w:t>Catch weak network access</w:t>
-      </w:r>
-      <w:bookmarkEnd w:id="22"/>
-    </w:p>
-    <w:p>
-      <w:r>
-        <w:tab/>
+      <w:bookmarkStart w:id="32" w:name="_Toc465409276"/>
+      <w:r>
+        <w:t>Software Interfaces</w:t>
+      </w:r>
+      <w:bookmarkEnd w:id="32"/>
+    </w:p>
+    <w:p>
+      <w:pPr>
+        <w:pStyle w:val="berschrift4"/>
+      </w:pPr>
+      <w:r>
+        <w:t>Google API</w:t>
+      </w:r>
+    </w:p>
+    <w:p>
+      <w:pPr>
+        <w:pStyle w:val="berschrift3"/>
+        <w:ind w:left="720" w:hanging="720"/>
+      </w:pPr>
+      <w:bookmarkStart w:id="33" w:name="_Toc465409277"/>
+      <w:r>
+        <w:t>Communications Interfaces</w:t>
+      </w:r>
+      <w:bookmarkEnd w:id="33"/>
+    </w:p>
+    <w:p>
+      <w:r>
+        <w:tab/>
+      </w:r>
+      <w:proofErr w:type="spellStart"/>
+      <w:r>
         <w:t>tbd</w:t>
       </w:r>
-    </w:p>
-    <w:p>
-      <w:pPr>
-        <w:pStyle w:val="Heading2"/>
-      </w:pPr>
-      <w:bookmarkStart w:id="23" w:name="_Toc465409267"/>
-      <w:r>
-        <w:t>Supportability</w:t>
-      </w:r>
-      <w:bookmarkEnd w:id="23"/>
-    </w:p>
-    <w:p/>
-    <w:p>
-      <w:pPr>
-        <w:pStyle w:val="Heading4"/>
-      </w:pPr>
-      <w:r>
-        <w:t>Appstore</w:t>
-      </w:r>
-    </w:p>
-    <w:p>
-      <w:pPr>
-        <w:ind w:left="720"/>
-      </w:pPr>
-      <w:r>
-        <w:t>To automatically push production updates to users the application will be deployed in the AppStore when finished. This makes updates easier and is the known standard for iOS applications.</w:t>
-      </w:r>
-    </w:p>
-    <w:p>
-      <w:pPr>
-        <w:pStyle w:val="Heading4"/>
-      </w:pPr>
-      <w:r>
-        <w:t>Coding standards</w:t>
-      </w:r>
-    </w:p>
-    <w:p>
-      <w:pPr>
-        <w:ind w:left="720"/>
-      </w:pPr>
-      <w:r>
-        <w:t>The standard coding conventions for Swift will be used. This means for example not to use ; to</w:t>
-      </w:r>
-      <w:r>
-        <w:tab/>
-      </w:r>
-      <w:r>
-        <w:t xml:space="preserve"> end a statement.</w:t>
-      </w:r>
-    </w:p>
-    <w:p>
-      <w:pPr>
-        <w:pStyle w:val="Heading4"/>
-      </w:pPr>
-      <w:r>
-        <w:t>Variable Names</w:t>
-      </w:r>
-    </w:p>
-    <w:p>
-      <w:pPr>
-        <w:ind w:left="720"/>
-      </w:pPr>
-      <w:r>
-        <w:t xml:space="preserve">To make our coding easier to ready for maintenance we want to use </w:t>
-      </w:r>
-      <w:r>
-        <w:t xml:space="preserve">code conventions. </w:t>
-      </w:r>
-      <w:r>
-        <w:t xml:space="preserve">Due to the fact that variables in swift are declared with a type but with the universal statement ‘var’ we will put </w:t>
-      </w:r>
-      <w:r>
-        <w:t>the type at the beginning to have this type identification allows us to see the type within the variable name even in deeper coding.</w:t>
-      </w:r>
-      <w:r>
-        <w:t xml:space="preserve"> </w:t>
-      </w:r>
-    </w:p>
-    <w:p>
-      <w:pPr>
-        <w:pStyle w:val="Heading4"/>
-      </w:pPr>
-      <w:r>
-        <w:t>Lines per function</w:t>
-      </w:r>
-    </w:p>
-    <w:p>
-      <w:pPr>
-        <w:ind w:left="720"/>
-      </w:pPr>
-    </w:p>
-    <w:p>
-      <w:pPr>
-        <w:ind w:left="720"/>
-      </w:pPr>
-    </w:p>
-    <w:p>
-      <w:pPr>
-        <w:pStyle w:val="Heading2"/>
-      </w:pPr>
-      <w:bookmarkStart w:id="24" w:name="_Toc465409268"/>
-      <w:r>
-        <w:t>Design Constraints</w:t>
-      </w:r>
-      <w:bookmarkEnd w:id="24"/>
-    </w:p>
-    <w:p>
-      <w:pPr>
-        <w:pStyle w:val="BodyText"/>
-      </w:pPr>
-      <w:r>
-        <w:t xml:space="preserve">The app will only use standard UI-Elements from the Xcode Library for iOS. </w:t>
-      </w:r>
-    </w:p>
-    <w:p>
-      <w:pPr>
-        <w:pStyle w:val="Heading2"/>
-      </w:pPr>
-      <w:bookmarkStart w:id="25" w:name="_Toc465409269"/>
-      <w:r>
-        <w:t>On-line User Documentation and Help System Requirements</w:t>
-      </w:r>
-      <w:bookmarkEnd w:id="25"/>
-    </w:p>
-    <w:p>
-      <w:pPr>
-        <w:pStyle w:val="Heading3"/>
-      </w:pPr>
-      <w:bookmarkStart w:id="26" w:name="_Toc465409270"/>
-      <w:r>
-        <w:t>Guided introduction tour</w:t>
-      </w:r>
-      <w:bookmarkEnd w:id="26"/>
-    </w:p>
-    <w:p>
-      <w:r>
-        <w:tab/>
-        <w:t xml:space="preserve">Show every needed information and customizable </w:t>
-      </w:r>
-      <w:r>
-        <w:t>settings.</w:t>
-      </w:r>
-    </w:p>
-    <w:p>
-      <w:pPr>
-        <w:pStyle w:val="Heading2"/>
-      </w:pPr>
-      <w:bookmarkStart w:id="27" w:name="_Toc465409271"/>
-      <w:r>
-        <w:lastRenderedPageBreak/>
-        <w:t>Purchased Components</w:t>
-      </w:r>
-      <w:bookmarkEnd w:id="27"/>
-    </w:p>
-    <w:p>
-      <w:pPr>
-        <w:pStyle w:val="Heading3"/>
-      </w:pPr>
-      <w:bookmarkStart w:id="28" w:name="_Toc465409272"/>
-      <w:r>
-        <w:t>Apple Developer License</w:t>
-      </w:r>
-      <w:bookmarkEnd w:id="28"/>
-    </w:p>
-    <w:p>
-      <w:r>
-        <w:tab/>
-        <w:t>Only needed for AppStore release</w:t>
-      </w:r>
-    </w:p>
-    <w:p>
-      <w:pPr>
-        <w:pStyle w:val="Heading2"/>
-      </w:pPr>
-      <w:bookmarkStart w:id="29" w:name="_Toc465409273"/>
-      <w:r>
-        <w:t>Interfaces</w:t>
-      </w:r>
-      <w:bookmarkEnd w:id="29"/>
-    </w:p>
-    <w:p>
-      <w:pPr>
-        <w:pStyle w:val="Heading3"/>
-        <w:ind w:left="720" w:hanging="720"/>
-      </w:pPr>
-      <w:bookmarkStart w:id="30" w:name="_Toc465409274"/>
-      <w:r>
-        <w:t>User Interfaces</w:t>
-      </w:r>
-      <w:bookmarkEnd w:id="30"/>
-    </w:p>
-    <w:p>
-      <w:r>
-        <w:tab/>
-        <w:t>Touchscreen on iPhones and iPads</w:t>
-      </w:r>
-    </w:p>
-    <w:p>
-      <w:pPr>
-        <w:pStyle w:val="Heading3"/>
-        <w:ind w:left="720" w:hanging="720"/>
-      </w:pPr>
-      <w:bookmarkStart w:id="31" w:name="_Toc465409275"/>
-      <w:r>
-        <w:t>Hardware Interfaces</w:t>
-      </w:r>
-      <w:bookmarkEnd w:id="31"/>
-    </w:p>
-    <w:p>
-      <w:r>
-        <w:tab/>
-        <w:t>n/a</w:t>
-      </w:r>
-    </w:p>
-    <w:p>
-      <w:pPr>
-        <w:pStyle w:val="Heading3"/>
-        <w:ind w:left="720" w:hanging="720"/>
-      </w:pPr>
-      <w:bookmarkStart w:id="32" w:name="_Toc465409276"/>
-      <w:r>
-        <w:t>Software Interfaces</w:t>
-      </w:r>
-      <w:bookmarkEnd w:id="32"/>
-    </w:p>
-    <w:p>
-      <w:pPr>
-        <w:pStyle w:val="Heading4"/>
-      </w:pPr>
-      <w:r>
-        <w:t>Google API</w:t>
-      </w:r>
-    </w:p>
-    <w:p>
-      <w:pPr>
-        <w:pStyle w:val="Heading3"/>
-        <w:ind w:left="720" w:hanging="720"/>
-      </w:pPr>
-      <w:bookmarkStart w:id="33" w:name="_Toc465409277"/>
-      <w:r>
-        <w:t>Communications Interfaces</w:t>
-      </w:r>
-      <w:bookmarkEnd w:id="33"/>
-    </w:p>
-    <w:p>
-      <w:r>
-        <w:tab/>
+      <w:proofErr w:type="spellEnd"/>
+    </w:p>
+    <w:p>
+      <w:pPr>
+        <w:pStyle w:val="berschrift2"/>
+      </w:pPr>
+      <w:bookmarkStart w:id="34" w:name="_Toc465409278"/>
+      <w:r>
+        <w:t>Licensing Requirements</w:t>
+      </w:r>
+      <w:bookmarkEnd w:id="34"/>
+    </w:p>
+    <w:p>
+      <w:pPr>
+        <w:pStyle w:val="berschrift2"/>
+      </w:pPr>
+      <w:bookmarkStart w:id="35" w:name="_Toc465409279"/>
+      <w:r>
+        <w:t>Legal, Copyright, and Other Notices</w:t>
+      </w:r>
+      <w:bookmarkEnd w:id="35"/>
+    </w:p>
+    <w:p>
+      <w:r>
+        <w:tab/>
+      </w:r>
+      <w:r>
+        <w:t xml:space="preserve">No notices yet. Maybe necessary once we use better graphics and want to put it in the </w:t>
+      </w:r>
+      <w:proofErr w:type="spellStart"/>
+      <w:r>
+        <w:t>AppStore</w:t>
+      </w:r>
+      <w:proofErr w:type="spellEnd"/>
+      <w:r>
+        <w:t>.</w:t>
+      </w:r>
+    </w:p>
+    <w:p>
+      <w:pPr>
+        <w:pStyle w:val="berschrift2"/>
+      </w:pPr>
+      <w:bookmarkStart w:id="36" w:name="_Toc465409280"/>
+      <w:r>
+        <w:t>Applicable Standards</w:t>
+      </w:r>
+      <w:bookmarkEnd w:id="36"/>
+    </w:p>
+    <w:p>
+      <w:pPr>
+        <w:pStyle w:val="berschrift3"/>
+      </w:pPr>
+      <w:bookmarkStart w:id="37" w:name="_Toc465409281"/>
+      <w:r>
+        <w:t>iOS App Standards</w:t>
+      </w:r>
+      <w:bookmarkEnd w:id="37"/>
+    </w:p>
+    <w:p>
+      <w:pPr>
+        <w:pStyle w:val="berschrift1"/>
+      </w:pPr>
+      <w:bookmarkStart w:id="38" w:name="_Toc465409282"/>
+      <w:r>
+        <w:t>Supporting Information</w:t>
+      </w:r>
+      <w:bookmarkEnd w:id="38"/>
+    </w:p>
+    <w:p>
+      <w:r>
+        <w:tab/>
+      </w:r>
+      <w:proofErr w:type="spellStart"/>
+      <w:r>
         <w:t>tbd</w:t>
       </w:r>
-    </w:p>
-    <w:p>
-      <w:pPr>
-        <w:pStyle w:val="Heading2"/>
-      </w:pPr>
-      <w:bookmarkStart w:id="34" w:name="_Toc465409278"/>
-      <w:r>
-        <w:t>Licensing Requirements</w:t>
-      </w:r>
-      <w:bookmarkEnd w:id="34"/>
-    </w:p>
-    <w:p>
-      <w:pPr>
-        <w:pStyle w:val="Heading2"/>
-      </w:pPr>
-      <w:bookmarkStart w:id="35" w:name="_Toc465409279"/>
-      <w:r>
-        <w:t>Legal, Copyright, and Other Notices</w:t>
-      </w:r>
-      <w:bookmarkEnd w:id="35"/>
-    </w:p>
-    <w:p>
-      <w:r>
-        <w:tab/>
-      </w:r>
-      <w:r>
-        <w:t>No notices yet. Maybe necessary once we use better graphics and want to put it in the AppStore.</w:t>
-      </w:r>
-    </w:p>
-    <w:p>
-      <w:pPr>
-        <w:pStyle w:val="Heading2"/>
-      </w:pPr>
-      <w:bookmarkStart w:id="36" w:name="_Toc465409280"/>
-      <w:r>
-        <w:t>Applicable Standards</w:t>
-      </w:r>
-      <w:bookmarkEnd w:id="36"/>
-    </w:p>
-    <w:p>
-      <w:pPr>
-        <w:pStyle w:val="Heading3"/>
-      </w:pPr>
-      <w:bookmarkStart w:id="37" w:name="_Toc465409281"/>
-      <w:r>
-        <w:t>iOS App Standards</w:t>
-      </w:r>
-      <w:bookmarkEnd w:id="37"/>
-    </w:p>
-    <w:p>
-      <w:pPr>
-        <w:pStyle w:val="Heading1"/>
-      </w:pPr>
-      <w:bookmarkStart w:id="38" w:name="_Toc465409282"/>
-      <w:r>
-        <w:t>Supporting Information</w:t>
-      </w:r>
-      <w:bookmarkEnd w:id="38"/>
-    </w:p>
-    <w:p>
-      <w:r>
-        <w:tab/>
-        <w:t>tbd</w:t>
-      </w:r>
+      <w:proofErr w:type="spellEnd"/>
     </w:p>
     <w:sectPr>
       <w:headerReference w:type="default" r:id="rId19"/>
@@ -4339,34 +4559,34 @@
 <w:ftr xmlns:wpc="http://schemas.microsoft.com/office/word/2010/wordprocessingCanvas" xmlns:mo="http://schemas.microsoft.com/office/mac/office/2008/main" xmlns:mc="http://schemas.openxmlformats.org/markup-compatibility/2006" xmlns:mv="urn:schemas-microsoft-com:mac:vml" xmlns:o="urn:schemas-microsoft-com:office:office" xmlns:r="http://schemas.openxmlformats.org/officeDocument/2006/relationships" xmlns:m="http://schemas.openxmlformats.org/officeDocument/2006/math" xmlns:v="urn:schemas-microsoft-com:vml" xmlns:wp14="http://schemas.microsoft.com/office/word/2010/wordprocessingDrawing" xmlns:wp="http://schemas.openxmlformats.org/drawingml/2006/wordprocessingDrawing" xmlns:w10="urn:schemas-microsoft-com:office:word" xmlns:w="http://schemas.openxmlformats.org/wordprocessingml/2006/main" xmlns:w14="http://schemas.microsoft.com/office/word/2010/wordml" xmlns:w15="http://schemas.microsoft.com/office/word/2012/wordml" xmlns:wpg="http://schemas.microsoft.com/office/word/2010/wordprocessingGroup" xmlns:wpi="http://schemas.microsoft.com/office/word/2010/wordprocessingInk" xmlns:wne="http://schemas.microsoft.com/office/word/2006/wordml" xmlns:wps="http://schemas.microsoft.com/office/word/2010/wordprocessingShape" mc:Ignorable="w14 w15 wp14">
   <w:p>
     <w:pPr>
-      <w:pStyle w:val="Footer"/>
+      <w:pStyle w:val="Fuzeile"/>
       <w:framePr w:wrap="around" w:vAnchor="text" w:hAnchor="margin" w:xAlign="right" w:y="1"/>
       <w:rPr>
-        <w:rStyle w:val="PageNumber"/>
+        <w:rStyle w:val="Seitenzahl"/>
       </w:rPr>
     </w:pPr>
     <w:r>
       <w:rPr>
-        <w:rStyle w:val="PageNumber"/>
+        <w:rStyle w:val="Seitenzahl"/>
       </w:rPr>
       <w:fldChar w:fldCharType="begin"/>
     </w:r>
     <w:r>
       <w:rPr>
-        <w:rStyle w:val="PageNumber"/>
+        <w:rStyle w:val="Seitenzahl"/>
       </w:rPr>
       <w:instrText xml:space="preserve">PAGE  </w:instrText>
     </w:r>
     <w:r>
       <w:rPr>
-        <w:rStyle w:val="PageNumber"/>
+        <w:rStyle w:val="Seitenzahl"/>
       </w:rPr>
       <w:fldChar w:fldCharType="end"/>
     </w:r>
   </w:p>
   <w:p>
     <w:pPr>
-      <w:pStyle w:val="Footer"/>
+      <w:pStyle w:val="Fuzeile"/>
       <w:ind w:right="360"/>
     </w:pPr>
   </w:p>
@@ -4377,7 +4597,7 @@
 <w:ftr xmlns:wpc="http://schemas.microsoft.com/office/word/2010/wordprocessingCanvas" xmlns:mo="http://schemas.microsoft.com/office/mac/office/2008/main" xmlns:mc="http://schemas.openxmlformats.org/markup-compatibility/2006" xmlns:mv="urn:schemas-microsoft-com:mac:vml" xmlns:o="urn:schemas-microsoft-com:office:office" xmlns:r="http://schemas.openxmlformats.org/officeDocument/2006/relationships" xmlns:m="http://schemas.openxmlformats.org/officeDocument/2006/math" xmlns:v="urn:schemas-microsoft-com:vml" xmlns:wp14="http://schemas.microsoft.com/office/word/2010/wordprocessingDrawing" xmlns:wp="http://schemas.openxmlformats.org/drawingml/2006/wordprocessingDrawing" xmlns:w10="urn:schemas-microsoft-com:office:word" xmlns:w="http://schemas.openxmlformats.org/wordprocessingml/2006/main" xmlns:w14="http://schemas.microsoft.com/office/word/2010/wordml" xmlns:w15="http://schemas.microsoft.com/office/word/2012/wordml" xmlns:wpg="http://schemas.microsoft.com/office/word/2010/wordprocessingGroup" xmlns:wpi="http://schemas.microsoft.com/office/word/2010/wordprocessingInk" xmlns:wne="http://schemas.microsoft.com/office/word/2006/wordml" xmlns:wps="http://schemas.microsoft.com/office/word/2010/wordprocessingShape" mc:Ignorable="w14 w15 wp14">
   <w:p>
     <w:pPr>
-      <w:pStyle w:val="Footer"/>
+      <w:pStyle w:val="Fuzeile"/>
     </w:pPr>
   </w:p>
 </w:ftr>
@@ -4387,7 +4607,7 @@
 <w:ftr xmlns:wpc="http://schemas.microsoft.com/office/word/2010/wordprocessingCanvas" xmlns:mo="http://schemas.microsoft.com/office/mac/office/2008/main" xmlns:mc="http://schemas.openxmlformats.org/markup-compatibility/2006" xmlns:mv="urn:schemas-microsoft-com:mac:vml" xmlns:o="urn:schemas-microsoft-com:office:office" xmlns:r="http://schemas.openxmlformats.org/officeDocument/2006/relationships" xmlns:m="http://schemas.openxmlformats.org/officeDocument/2006/math" xmlns:v="urn:schemas-microsoft-com:vml" xmlns:wp14="http://schemas.microsoft.com/office/word/2010/wordprocessingDrawing" xmlns:wp="http://schemas.openxmlformats.org/drawingml/2006/wordprocessingDrawing" xmlns:w10="urn:schemas-microsoft-com:office:word" xmlns:w="http://schemas.openxmlformats.org/wordprocessingml/2006/main" xmlns:w14="http://schemas.microsoft.com/office/word/2010/wordml" xmlns:w15="http://schemas.microsoft.com/office/word/2012/wordml" xmlns:wpg="http://schemas.microsoft.com/office/word/2010/wordprocessingGroup" xmlns:wpi="http://schemas.microsoft.com/office/word/2010/wordprocessingInk" xmlns:wne="http://schemas.microsoft.com/office/word/2006/wordml" xmlns:wps="http://schemas.microsoft.com/office/word/2010/wordprocessingShape" mc:Ignorable="w14 w15 wp14">
   <w:p>
     <w:pPr>
-      <w:pStyle w:val="Footer"/>
+      <w:pStyle w:val="Fuzeile"/>
     </w:pPr>
   </w:p>
 </w:ftr>
@@ -4454,21 +4674,11 @@
           <w:r>
             <w:sym w:font="Symbol" w:char="F0D3"/>
           </w:r>
-          <w:r>
-            <w:fldChar w:fldCharType="begin"/>
-          </w:r>
-          <w:r>
-            <w:instrText xml:space="preserve"> DOCPROPERTY "Company"  \* MERGEFORMAT </w:instrText>
-          </w:r>
-          <w:r>
-            <w:fldChar w:fldCharType="separate"/>
-          </w:r>
-          <w:r>
-            <w:t>&lt;Company Name&gt;</w:t>
-          </w:r>
-          <w:r>
-            <w:fldChar w:fldCharType="end"/>
-          </w:r>
+          <w:fldSimple w:instr=" DOCPROPERTY &quot;Company&quot;  \* MERGEFORMAT ">
+            <w:r>
+              <w:t>&lt;Company Name&gt;</w:t>
+            </w:r>
+          </w:fldSimple>
           <w:r>
             <w:t>,</w:t>
           </w:r>
@@ -4488,7 +4698,7 @@
             <w:rPr>
               <w:noProof/>
             </w:rPr>
-            <w:t>2016</w:t>
+            <w:t>2017</w:t>
           </w:r>
           <w:r>
             <w:fldChar w:fldCharType="end"/>
@@ -4514,32 +4724,32 @@
           </w:r>
           <w:r>
             <w:rPr>
-              <w:rStyle w:val="PageNumber"/>
+              <w:rStyle w:val="Seitenzahl"/>
             </w:rPr>
             <w:fldChar w:fldCharType="begin"/>
           </w:r>
           <w:r>
             <w:rPr>
-              <w:rStyle w:val="PageNumber"/>
+              <w:rStyle w:val="Seitenzahl"/>
             </w:rPr>
             <w:instrText xml:space="preserve"> PAGE </w:instrText>
           </w:r>
           <w:r>
             <w:rPr>
-              <w:rStyle w:val="PageNumber"/>
+              <w:rStyle w:val="Seitenzahl"/>
             </w:rPr>
             <w:fldChar w:fldCharType="separate"/>
           </w:r>
           <w:r>
             <w:rPr>
-              <w:rStyle w:val="PageNumber"/>
+              <w:rStyle w:val="Seitenzahl"/>
               <w:noProof/>
             </w:rPr>
-            <w:t>2</w:t>
+            <w:t>5</w:t>
           </w:r>
           <w:r>
             <w:rPr>
-              <w:rStyle w:val="PageNumber"/>
+              <w:rStyle w:val="Seitenzahl"/>
             </w:rPr>
             <w:fldChar w:fldCharType="end"/>
           </w:r>
@@ -4549,7 +4759,7 @@
   </w:tbl>
   <w:p>
     <w:pPr>
-      <w:pStyle w:val="Footer"/>
+      <w:pStyle w:val="Fuzeile"/>
     </w:pPr>
   </w:p>
 </w:ftr>
@@ -4559,7 +4769,7 @@
 <w:ftr xmlns:wpc="http://schemas.microsoft.com/office/word/2010/wordprocessingCanvas" xmlns:mo="http://schemas.microsoft.com/office/mac/office/2008/main" xmlns:mc="http://schemas.openxmlformats.org/markup-compatibility/2006" xmlns:mv="urn:schemas-microsoft-com:mac:vml" xmlns:o="urn:schemas-microsoft-com:office:office" xmlns:r="http://schemas.openxmlformats.org/officeDocument/2006/relationships" xmlns:m="http://schemas.openxmlformats.org/officeDocument/2006/math" xmlns:v="urn:schemas-microsoft-com:vml" xmlns:wp14="http://schemas.microsoft.com/office/word/2010/wordprocessingDrawing" xmlns:wp="http://schemas.openxmlformats.org/drawingml/2006/wordprocessingDrawing" xmlns:w10="urn:schemas-microsoft-com:office:word" xmlns:w="http://schemas.openxmlformats.org/wordprocessingml/2006/main" xmlns:w14="http://schemas.microsoft.com/office/word/2010/wordml" xmlns:w15="http://schemas.microsoft.com/office/word/2012/wordml" xmlns:wpg="http://schemas.microsoft.com/office/word/2010/wordprocessingGroup" xmlns:wpi="http://schemas.microsoft.com/office/word/2010/wordprocessingInk" xmlns:wne="http://schemas.microsoft.com/office/word/2006/wordml" xmlns:wps="http://schemas.microsoft.com/office/word/2010/wordprocessingShape" mc:Ignorable="w14 w15 wp14">
   <w:p>
     <w:pPr>
-      <w:pStyle w:val="Footer"/>
+      <w:pStyle w:val="Fuzeile"/>
     </w:pPr>
   </w:p>
 </w:ftr>
@@ -4594,7 +4804,7 @@
 <w:hdr xmlns:wpc="http://schemas.microsoft.com/office/word/2010/wordprocessingCanvas" xmlns:mo="http://schemas.microsoft.com/office/mac/office/2008/main" xmlns:mc="http://schemas.openxmlformats.org/markup-compatibility/2006" xmlns:mv="urn:schemas-microsoft-com:mac:vml" xmlns:o="urn:schemas-microsoft-com:office:office" xmlns:r="http://schemas.openxmlformats.org/officeDocument/2006/relationships" xmlns:m="http://schemas.openxmlformats.org/officeDocument/2006/math" xmlns:v="urn:schemas-microsoft-com:vml" xmlns:wp14="http://schemas.microsoft.com/office/word/2010/wordprocessingDrawing" xmlns:wp="http://schemas.openxmlformats.org/drawingml/2006/wordprocessingDrawing" xmlns:w10="urn:schemas-microsoft-com:office:word" xmlns:w="http://schemas.openxmlformats.org/wordprocessingml/2006/main" xmlns:w14="http://schemas.microsoft.com/office/word/2010/wordml" xmlns:w15="http://schemas.microsoft.com/office/word/2012/wordml" xmlns:wpg="http://schemas.microsoft.com/office/word/2010/wordprocessingGroup" xmlns:wpi="http://schemas.microsoft.com/office/word/2010/wordprocessingInk" xmlns:wne="http://schemas.microsoft.com/office/word/2006/wordml" xmlns:wps="http://schemas.microsoft.com/office/word/2010/wordprocessingShape" mc:Ignorable="w14 w15 wp14">
   <w:p>
     <w:pPr>
-      <w:pStyle w:val="Header"/>
+      <w:pStyle w:val="Kopfzeile"/>
     </w:pPr>
   </w:p>
 </w:hdr>
@@ -4631,13 +4841,23 @@
         <w:sz w:val="36"/>
       </w:rPr>
     </w:pPr>
+    <w:proofErr w:type="spellStart"/>
     <w:r>
       <w:rPr>
         <w:rFonts w:ascii="Arial" w:hAnsi="Arial"/>
         <w:b/>
         <w:sz w:val="36"/>
       </w:rPr>
-      <w:t>penbo Simplicity</w:t>
+      <w:t>penbo</w:t>
+    </w:r>
+    <w:proofErr w:type="spellEnd"/>
+    <w:r>
+      <w:rPr>
+        <w:rFonts w:ascii="Arial" w:hAnsi="Arial"/>
+        <w:b/>
+        <w:sz w:val="36"/>
+      </w:rPr>
+      <w:t xml:space="preserve"> Simplicity</w:t>
     </w:r>
   </w:p>
   <w:p>
@@ -4653,7 +4873,7 @@
   </w:p>
   <w:p>
     <w:pPr>
-      <w:pStyle w:val="Header"/>
+      <w:pStyle w:val="Kopfzeile"/>
     </w:pPr>
   </w:p>
 </w:hdr>
@@ -4663,7 +4883,7 @@
 <w:hdr xmlns:wpc="http://schemas.microsoft.com/office/word/2010/wordprocessingCanvas" xmlns:mo="http://schemas.microsoft.com/office/mac/office/2008/main" xmlns:mc="http://schemas.openxmlformats.org/markup-compatibility/2006" xmlns:mv="urn:schemas-microsoft-com:mac:vml" xmlns:o="urn:schemas-microsoft-com:office:office" xmlns:r="http://schemas.openxmlformats.org/officeDocument/2006/relationships" xmlns:m="http://schemas.openxmlformats.org/officeDocument/2006/math" xmlns:v="urn:schemas-microsoft-com:vml" xmlns:wp14="http://schemas.microsoft.com/office/word/2010/wordprocessingDrawing" xmlns:wp="http://schemas.openxmlformats.org/drawingml/2006/wordprocessingDrawing" xmlns:w10="urn:schemas-microsoft-com:office:word" xmlns:w="http://schemas.openxmlformats.org/wordprocessingml/2006/main" xmlns:w14="http://schemas.microsoft.com/office/word/2010/wordml" xmlns:w15="http://schemas.microsoft.com/office/word/2012/wordml" xmlns:wpg="http://schemas.microsoft.com/office/word/2010/wordprocessingGroup" xmlns:wpi="http://schemas.microsoft.com/office/word/2010/wordprocessingInk" xmlns:wne="http://schemas.microsoft.com/office/word/2006/wordml" xmlns:wps="http://schemas.microsoft.com/office/word/2010/wordprocessingShape" mc:Ignorable="w14 w15 wp14">
   <w:p>
     <w:pPr>
-      <w:pStyle w:val="Header"/>
+      <w:pStyle w:val="Kopfzeile"/>
     </w:pPr>
   </w:p>
 </w:hdr>
@@ -4730,11 +4950,21 @@
           <w:tcW w:w="6379" w:type="dxa"/>
         </w:tcPr>
         <w:p>
-          <w:fldSimple w:instr=" TITLE  \* MERGEFORMAT ">
-            <w:r>
-              <w:t>Software Requirements Specification</w:t>
-            </w:r>
-          </w:fldSimple>
+          <w:r>
+            <w:fldChar w:fldCharType="begin"/>
+          </w:r>
+          <w:r>
+            <w:instrText xml:space="preserve"> TITLE  \* MERGEFORMAT </w:instrText>
+          </w:r>
+          <w:r>
+            <w:fldChar w:fldCharType="separate"/>
+          </w:r>
+          <w:r>
+            <w:t>Software Requirements Specification</w:t>
+          </w:r>
+          <w:r>
+            <w:fldChar w:fldCharType="end"/>
+          </w:r>
         </w:p>
       </w:tc>
       <w:tc>
@@ -4754,7 +4984,7 @@
   </w:tbl>
   <w:p>
     <w:pPr>
-      <w:pStyle w:val="Header"/>
+      <w:pStyle w:val="Kopfzeile"/>
     </w:pPr>
   </w:p>
 </w:hdr>
@@ -4764,7 +4994,7 @@
 <w:hdr xmlns:wpc="http://schemas.microsoft.com/office/word/2010/wordprocessingCanvas" xmlns:mo="http://schemas.microsoft.com/office/mac/office/2008/main" xmlns:mc="http://schemas.openxmlformats.org/markup-compatibility/2006" xmlns:mv="urn:schemas-microsoft-com:mac:vml" xmlns:o="urn:schemas-microsoft-com:office:office" xmlns:r="http://schemas.openxmlformats.org/officeDocument/2006/relationships" xmlns:m="http://schemas.openxmlformats.org/officeDocument/2006/math" xmlns:v="urn:schemas-microsoft-com:vml" xmlns:wp14="http://schemas.microsoft.com/office/word/2010/wordprocessingDrawing" xmlns:wp="http://schemas.openxmlformats.org/drawingml/2006/wordprocessingDrawing" xmlns:w10="urn:schemas-microsoft-com:office:word" xmlns:w="http://schemas.openxmlformats.org/wordprocessingml/2006/main" xmlns:w14="http://schemas.microsoft.com/office/word/2010/wordml" xmlns:w15="http://schemas.microsoft.com/office/word/2012/wordml" xmlns:wpg="http://schemas.microsoft.com/office/word/2010/wordprocessingGroup" xmlns:wpi="http://schemas.microsoft.com/office/word/2010/wordprocessingInk" xmlns:wne="http://schemas.microsoft.com/office/word/2006/wordml" xmlns:wps="http://schemas.microsoft.com/office/word/2010/wordprocessingShape" mc:Ignorable="w14 w15 wp14">
   <w:p>
     <w:pPr>
-      <w:pStyle w:val="Header"/>
+      <w:pStyle w:val="Kopfzeile"/>
     </w:pPr>
   </w:p>
 </w:hdr>
@@ -4779,7 +5009,7 @@
     <w:lvl w:ilvl="0">
       <w:start w:val="1"/>
       <w:numFmt w:val="decimal"/>
-      <w:pStyle w:val="Heading1"/>
+      <w:pStyle w:val="berschrift1"/>
       <w:lvlText w:val="%1."/>
       <w:legacy w:legacy="1" w:legacySpace="144" w:legacyIndent="0"/>
       <w:lvlJc w:val="left"/>
@@ -4787,7 +5017,7 @@
     <w:lvl w:ilvl="1">
       <w:start w:val="1"/>
       <w:numFmt w:val="decimal"/>
-      <w:pStyle w:val="Heading2"/>
+      <w:pStyle w:val="berschrift2"/>
       <w:lvlText w:val="%1.%2"/>
       <w:legacy w:legacy="1" w:legacySpace="144" w:legacyIndent="0"/>
       <w:lvlJc w:val="left"/>
@@ -4795,7 +5025,7 @@
     <w:lvl w:ilvl="2">
       <w:start w:val="1"/>
       <w:numFmt w:val="decimal"/>
-      <w:pStyle w:val="Heading3"/>
+      <w:pStyle w:val="berschrift3"/>
       <w:lvlText w:val="%1.%2.%3"/>
       <w:legacy w:legacy="1" w:legacySpace="144" w:legacyIndent="0"/>
       <w:lvlJc w:val="left"/>
@@ -4803,7 +5033,7 @@
     <w:lvl w:ilvl="3">
       <w:start w:val="1"/>
       <w:numFmt w:val="decimal"/>
-      <w:pStyle w:val="Heading4"/>
+      <w:pStyle w:val="berschrift4"/>
       <w:lvlText w:val="%1.%2.%3.%4"/>
       <w:legacy w:legacy="1" w:legacySpace="144" w:legacyIndent="0"/>
       <w:lvlJc w:val="left"/>
@@ -4811,7 +5041,7 @@
     <w:lvl w:ilvl="4">
       <w:start w:val="1"/>
       <w:numFmt w:val="decimal"/>
-      <w:pStyle w:val="Heading5"/>
+      <w:pStyle w:val="berschrift5"/>
       <w:lvlText w:val="%1.%2.%3.%4.%5"/>
       <w:legacy w:legacy="1" w:legacySpace="144" w:legacyIndent="0"/>
       <w:lvlJc w:val="left"/>
@@ -4819,7 +5049,7 @@
     <w:lvl w:ilvl="5">
       <w:start w:val="1"/>
       <w:numFmt w:val="decimal"/>
-      <w:pStyle w:val="Heading6"/>
+      <w:pStyle w:val="berschrift6"/>
       <w:lvlText w:val="%1.%2.%3.%4.%5.%6"/>
       <w:legacy w:legacy="1" w:legacySpace="144" w:legacyIndent="0"/>
       <w:lvlJc w:val="left"/>
@@ -4827,7 +5057,7 @@
     <w:lvl w:ilvl="6">
       <w:start w:val="1"/>
       <w:numFmt w:val="decimal"/>
-      <w:pStyle w:val="Heading7"/>
+      <w:pStyle w:val="berschrift7"/>
       <w:lvlText w:val="%1.%2.%3.%4.%5.%6.%7"/>
       <w:legacy w:legacy="1" w:legacySpace="144" w:legacyIndent="0"/>
       <w:lvlJc w:val="left"/>
@@ -4835,7 +5065,7 @@
     <w:lvl w:ilvl="7">
       <w:start w:val="1"/>
       <w:numFmt w:val="decimal"/>
-      <w:pStyle w:val="Heading8"/>
+      <w:pStyle w:val="berschrift8"/>
       <w:lvlText w:val="%1.%2.%3.%4.%5.%6.%7.%8"/>
       <w:legacy w:legacy="1" w:legacySpace="144" w:legacyIndent="0"/>
       <w:lvlJc w:val="left"/>
@@ -4843,7 +5073,7 @@
     <w:lvl w:ilvl="8">
       <w:start w:val="1"/>
       <w:numFmt w:val="decimal"/>
-      <w:pStyle w:val="Heading9"/>
+      <w:pStyle w:val="berschrift9"/>
       <w:lvlText w:val="%1.%2.%3.%4.%5.%6.%7.%8.%9"/>
       <w:legacy w:legacy="1" w:legacySpace="144" w:legacyIndent="0"/>
       <w:lvlJc w:val="left"/>
@@ -5671,7 +5901,7 @@
     </w:rPrDefault>
     <w:pPrDefault/>
   </w:docDefaults>
-  <w:latentStyles w:defLockedState="0" w:defUIPriority="99" w:defSemiHidden="0" w:defUnhideWhenUsed="0" w:defQFormat="0" w:count="380">
+  <w:latentStyles w:defLockedState="0" w:defUIPriority="99" w:defSemiHidden="0" w:defUnhideWhenUsed="0" w:defQFormat="0" w:count="382">
     <w:lsdException w:name="Normal" w:uiPriority="0" w:qFormat="1"/>
     <w:lsdException w:name="heading 1" w:uiPriority="9" w:qFormat="1"/>
     <w:lsdException w:name="heading 2" w:uiPriority="9" w:qFormat="1"/>
@@ -5777,7 +6007,6 @@
     <w:lsdException w:name="HTML Sample" w:semiHidden="1" w:unhideWhenUsed="1"/>
     <w:lsdException w:name="HTML Typewriter" w:semiHidden="1" w:unhideWhenUsed="1"/>
     <w:lsdException w:name="HTML Variable" w:semiHidden="1" w:unhideWhenUsed="1"/>
-    <w:lsdException w:name="Normal Table" w:semiHidden="1" w:unhideWhenUsed="1"/>
     <w:lsdException w:name="annotation subject" w:semiHidden="1" w:unhideWhenUsed="1"/>
     <w:lsdException w:name="No List" w:semiHidden="1" w:unhideWhenUsed="1"/>
     <w:lsdException w:name="Outline List 1" w:semiHidden="1" w:unhideWhenUsed="1"/>
@@ -5823,11 +6052,9 @@
     <w:lsdException w:name="Table Subtle 1" w:semiHidden="1" w:unhideWhenUsed="1"/>
     <w:lsdException w:name="Table Subtle 2" w:semiHidden="1" w:unhideWhenUsed="1"/>
     <w:lsdException w:name="Table Web 1" w:semiHidden="1" w:unhideWhenUsed="1"/>
-    <w:lsdException w:name="Table Web 2" w:semiHidden="1" w:unhideWhenUsed="1"/>
     <w:lsdException w:name="Table Web 3" w:semiHidden="1" w:unhideWhenUsed="1"/>
     <w:lsdException w:name="Balloon Text" w:semiHidden="1" w:unhideWhenUsed="1"/>
     <w:lsdException w:name="Table Grid" w:uiPriority="59"/>
-    <w:lsdException w:name="Table Theme" w:semiHidden="1" w:unhideWhenUsed="1"/>
     <w:lsdException w:name="Note Level 1" w:semiHidden="1" w:unhideWhenUsed="1"/>
     <w:lsdException w:name="Note Level 2" w:semiHidden="1" w:unhideWhenUsed="1"/>
     <w:lsdException w:name="Note Level 3" w:semiHidden="1" w:unhideWhenUsed="1"/>
@@ -6052,8 +6279,10 @@
     <w:lsdException w:name="List Table 5 Dark Accent 6" w:uiPriority="50"/>
     <w:lsdException w:name="List Table 6 Colorful Accent 6" w:uiPriority="51"/>
     <w:lsdException w:name="List Table 7 Colorful Accent 6" w:uiPriority="52"/>
+    <w:lsdException w:name="Mention" w:semiHidden="1" w:unhideWhenUsed="1"/>
+    <w:lsdException w:name="Smart Hyperlink" w:semiHidden="1" w:unhideWhenUsed="1"/>
   </w:latentStyles>
-  <w:style w:type="paragraph" w:default="1" w:styleId="Normal">
+  <w:style w:type="paragraph" w:default="1" w:styleId="Standard">
     <w:name w:val="Normal"/>
     <w:qFormat/>
     <w:pPr>
@@ -6061,10 +6290,10 @@
       <w:spacing w:line="240" w:lineRule="atLeast"/>
     </w:pPr>
   </w:style>
-  <w:style w:type="paragraph" w:styleId="Heading1">
+  <w:style w:type="paragraph" w:styleId="berschrift1">
     <w:name w:val="heading 1"/>
-    <w:basedOn w:val="Normal"/>
-    <w:next w:val="Normal"/>
+    <w:basedOn w:val="Standard"/>
+    <w:next w:val="Standard"/>
     <w:qFormat/>
     <w:pPr>
       <w:keepNext/>
@@ -6080,10 +6309,10 @@
       <w:sz w:val="24"/>
     </w:rPr>
   </w:style>
-  <w:style w:type="paragraph" w:styleId="Heading2">
+  <w:style w:type="paragraph" w:styleId="berschrift2">
     <w:name w:val="heading 2"/>
-    <w:basedOn w:val="Heading1"/>
-    <w:next w:val="Normal"/>
+    <w:basedOn w:val="berschrift1"/>
+    <w:next w:val="Standard"/>
     <w:qFormat/>
     <w:pPr>
       <w:numPr>
@@ -6095,10 +6324,10 @@
       <w:sz w:val="20"/>
     </w:rPr>
   </w:style>
-  <w:style w:type="paragraph" w:styleId="Heading3">
+  <w:style w:type="paragraph" w:styleId="berschrift3">
     <w:name w:val="heading 3"/>
-    <w:basedOn w:val="Heading1"/>
-    <w:next w:val="Normal"/>
+    <w:basedOn w:val="berschrift1"/>
+    <w:next w:val="Standard"/>
     <w:qFormat/>
     <w:pPr>
       <w:numPr>
@@ -6112,10 +6341,10 @@
       <w:sz w:val="20"/>
     </w:rPr>
   </w:style>
-  <w:style w:type="paragraph" w:styleId="Heading4">
+  <w:style w:type="paragraph" w:styleId="berschrift4">
     <w:name w:val="heading 4"/>
-    <w:basedOn w:val="Heading1"/>
-    <w:next w:val="Normal"/>
+    <w:basedOn w:val="berschrift1"/>
+    <w:next w:val="Standard"/>
     <w:qFormat/>
     <w:pPr>
       <w:numPr>
@@ -6128,10 +6357,10 @@
       <w:sz w:val="20"/>
     </w:rPr>
   </w:style>
-  <w:style w:type="paragraph" w:styleId="Heading5">
+  <w:style w:type="paragraph" w:styleId="berschrift5">
     <w:name w:val="heading 5"/>
-    <w:basedOn w:val="Normal"/>
-    <w:next w:val="Normal"/>
+    <w:basedOn w:val="Standard"/>
+    <w:next w:val="Standard"/>
     <w:qFormat/>
     <w:pPr>
       <w:numPr>
@@ -6145,10 +6374,10 @@
       <w:sz w:val="22"/>
     </w:rPr>
   </w:style>
-  <w:style w:type="paragraph" w:styleId="Heading6">
+  <w:style w:type="paragraph" w:styleId="berschrift6">
     <w:name w:val="heading 6"/>
-    <w:basedOn w:val="Normal"/>
-    <w:next w:val="Normal"/>
+    <w:basedOn w:val="Standard"/>
+    <w:next w:val="Standard"/>
     <w:qFormat/>
     <w:pPr>
       <w:numPr>
@@ -6163,10 +6392,10 @@
       <w:sz w:val="22"/>
     </w:rPr>
   </w:style>
-  <w:style w:type="paragraph" w:styleId="Heading7">
+  <w:style w:type="paragraph" w:styleId="berschrift7">
     <w:name w:val="heading 7"/>
-    <w:basedOn w:val="Normal"/>
-    <w:next w:val="Normal"/>
+    <w:basedOn w:val="Standard"/>
+    <w:next w:val="Standard"/>
     <w:qFormat/>
     <w:pPr>
       <w:numPr>
@@ -6177,10 +6406,10 @@
       <w:outlineLvl w:val="6"/>
     </w:pPr>
   </w:style>
-  <w:style w:type="paragraph" w:styleId="Heading8">
+  <w:style w:type="paragraph" w:styleId="berschrift8">
     <w:name w:val="heading 8"/>
-    <w:basedOn w:val="Normal"/>
-    <w:next w:val="Normal"/>
+    <w:basedOn w:val="Standard"/>
+    <w:next w:val="Standard"/>
     <w:qFormat/>
     <w:pPr>
       <w:numPr>
@@ -6194,10 +6423,10 @@
       <w:i/>
     </w:rPr>
   </w:style>
-  <w:style w:type="paragraph" w:styleId="Heading9">
+  <w:style w:type="paragraph" w:styleId="berschrift9">
     <w:name w:val="heading 9"/>
-    <w:basedOn w:val="Normal"/>
-    <w:next w:val="Normal"/>
+    <w:basedOn w:val="Standard"/>
+    <w:next w:val="Standard"/>
     <w:qFormat/>
     <w:pPr>
       <w:numPr>
@@ -6213,13 +6442,13 @@
       <w:sz w:val="18"/>
     </w:rPr>
   </w:style>
-  <w:style w:type="character" w:default="1" w:styleId="DefaultParagraphFont">
+  <w:style w:type="character" w:default="1" w:styleId="Absatz-Standardschriftart">
     <w:name w:val="Default Paragraph Font"/>
     <w:uiPriority w:val="1"/>
     <w:semiHidden/>
     <w:unhideWhenUsed/>
   </w:style>
-  <w:style w:type="table" w:default="1" w:styleId="TableNormal">
+  <w:style w:type="table" w:default="1" w:styleId="NormaleTabelle">
     <w:name w:val="Normal Table"/>
     <w:uiPriority w:val="99"/>
     <w:semiHidden/>
@@ -6234,7 +6463,7 @@
       </w:tblCellMar>
     </w:tblPr>
   </w:style>
-  <w:style w:type="numbering" w:default="1" w:styleId="NoList">
+  <w:style w:type="numbering" w:default="1" w:styleId="KeineListe">
     <w:name w:val="No List"/>
     <w:uiPriority w:val="99"/>
     <w:semiHidden/>
@@ -6242,7 +6471,7 @@
   </w:style>
   <w:style w:type="paragraph" w:customStyle="1" w:styleId="Paragraph2">
     <w:name w:val="Paragraph2"/>
-    <w:basedOn w:val="Normal"/>
+    <w:basedOn w:val="Standard"/>
     <w:pPr>
       <w:spacing w:before="80"/>
       <w:ind w:left="720"/>
@@ -6253,10 +6482,10 @@
       <w:lang w:val="en-AU"/>
     </w:rPr>
   </w:style>
-  <w:style w:type="paragraph" w:styleId="Title">
+  <w:style w:type="paragraph" w:styleId="Titel">
     <w:name w:val="Title"/>
-    <w:basedOn w:val="Normal"/>
-    <w:next w:val="Normal"/>
+    <w:basedOn w:val="Standard"/>
+    <w:next w:val="Standard"/>
     <w:qFormat/>
     <w:pPr>
       <w:spacing w:line="240" w:lineRule="auto"/>
@@ -6268,9 +6497,9 @@
       <w:sz w:val="36"/>
     </w:rPr>
   </w:style>
-  <w:style w:type="paragraph" w:styleId="Subtitle">
+  <w:style w:type="paragraph" w:styleId="Untertitel">
     <w:name w:val="Subtitle"/>
-    <w:basedOn w:val="Normal"/>
+    <w:basedOn w:val="Standard"/>
     <w:qFormat/>
     <w:pPr>
       <w:spacing w:after="60"/>
@@ -6283,18 +6512,18 @@
       <w:lang w:val="en-AU"/>
     </w:rPr>
   </w:style>
-  <w:style w:type="paragraph" w:styleId="NormalIndent">
+  <w:style w:type="paragraph" w:styleId="Standardeinzug">
     <w:name w:val="Normal Indent"/>
-    <w:basedOn w:val="Normal"/>
+    <w:basedOn w:val="Standard"/>
     <w:semiHidden/>
     <w:pPr>
       <w:ind w:left="900" w:hanging="900"/>
     </w:pPr>
   </w:style>
-  <w:style w:type="paragraph" w:styleId="TOC1">
+  <w:style w:type="paragraph" w:styleId="Verzeichnis1">
     <w:name w:val="toc 1"/>
-    <w:basedOn w:val="Normal"/>
-    <w:next w:val="Normal"/>
+    <w:basedOn w:val="Standard"/>
+    <w:next w:val="Standard"/>
     <w:uiPriority w:val="39"/>
     <w:pPr>
       <w:tabs>
@@ -6304,10 +6533,10 @@
       <w:ind w:right="720"/>
     </w:pPr>
   </w:style>
-  <w:style w:type="paragraph" w:styleId="TOC2">
+  <w:style w:type="paragraph" w:styleId="Verzeichnis2">
     <w:name w:val="toc 2"/>
-    <w:basedOn w:val="Normal"/>
-    <w:next w:val="Normal"/>
+    <w:basedOn w:val="Standard"/>
+    <w:next w:val="Standard"/>
     <w:uiPriority w:val="39"/>
     <w:pPr>
       <w:tabs>
@@ -6316,10 +6545,10 @@
       <w:ind w:left="432" w:right="720"/>
     </w:pPr>
   </w:style>
-  <w:style w:type="paragraph" w:styleId="TOC3">
+  <w:style w:type="paragraph" w:styleId="Verzeichnis3">
     <w:name w:val="toc 3"/>
-    <w:basedOn w:val="Normal"/>
-    <w:next w:val="Normal"/>
+    <w:basedOn w:val="Standard"/>
+    <w:next w:val="Standard"/>
     <w:uiPriority w:val="39"/>
     <w:pPr>
       <w:tabs>
@@ -6329,9 +6558,9 @@
       <w:ind w:left="864"/>
     </w:pPr>
   </w:style>
-  <w:style w:type="paragraph" w:styleId="Header">
+  <w:style w:type="paragraph" w:styleId="Kopfzeile">
     <w:name w:val="header"/>
-    <w:basedOn w:val="Normal"/>
+    <w:basedOn w:val="Standard"/>
     <w:semiHidden/>
     <w:pPr>
       <w:tabs>
@@ -6340,9 +6569,9 @@
       </w:tabs>
     </w:pPr>
   </w:style>
-  <w:style w:type="paragraph" w:styleId="Footer">
+  <w:style w:type="paragraph" w:styleId="Fuzeile">
     <w:name w:val="footer"/>
-    <w:basedOn w:val="Normal"/>
+    <w:basedOn w:val="Standard"/>
     <w:semiHidden/>
     <w:pPr>
       <w:tabs>
@@ -6351,21 +6580,21 @@
       </w:tabs>
     </w:pPr>
   </w:style>
-  <w:style w:type="character" w:styleId="PageNumber">
+  <w:style w:type="character" w:styleId="Seitenzahl">
     <w:name w:val="page number"/>
-    <w:basedOn w:val="DefaultParagraphFont"/>
+    <w:basedOn w:val="Absatz-Standardschriftart"/>
     <w:semiHidden/>
   </w:style>
   <w:style w:type="paragraph" w:customStyle="1" w:styleId="Bullet1">
     <w:name w:val="Bullet1"/>
-    <w:basedOn w:val="Normal"/>
+    <w:basedOn w:val="Standard"/>
     <w:pPr>
       <w:ind w:left="720" w:hanging="432"/>
     </w:pPr>
   </w:style>
   <w:style w:type="paragraph" w:customStyle="1" w:styleId="Bullet2">
     <w:name w:val="Bullet2"/>
-    <w:basedOn w:val="Normal"/>
+    <w:basedOn w:val="Standard"/>
     <w:pPr>
       <w:ind w:left="1440" w:hanging="360"/>
     </w:pPr>
@@ -6375,15 +6604,15 @@
   </w:style>
   <w:style w:type="paragraph" w:customStyle="1" w:styleId="Tabletext">
     <w:name w:val="Tabletext"/>
-    <w:basedOn w:val="Normal"/>
+    <w:basedOn w:val="Standard"/>
     <w:pPr>
       <w:keepLines/>
       <w:spacing w:after="120"/>
     </w:pPr>
   </w:style>
-  <w:style w:type="paragraph" w:styleId="BodyText">
+  <w:style w:type="paragraph" w:styleId="Textkrper">
     <w:name w:val="Body Text"/>
-    <w:basedOn w:val="Normal"/>
+    <w:basedOn w:val="Standard"/>
     <w:semiHidden/>
     <w:pPr>
       <w:keepLines/>
@@ -6391,9 +6620,9 @@
       <w:ind w:left="720"/>
     </w:pPr>
   </w:style>
-  <w:style w:type="paragraph" w:styleId="DocumentMap">
+  <w:style w:type="paragraph" w:styleId="Dokumentstruktur">
     <w:name w:val="Document Map"/>
-    <w:basedOn w:val="Normal"/>
+    <w:basedOn w:val="Standard"/>
     <w:semiHidden/>
     <w:pPr>
       <w:shd w:val="clear" w:color="auto" w:fill="000080"/>
@@ -6402,18 +6631,18 @@
       <w:rFonts w:ascii="Tahoma" w:hAnsi="Tahoma"/>
     </w:rPr>
   </w:style>
-  <w:style w:type="character" w:styleId="FootnoteReference">
+  <w:style w:type="character" w:styleId="Funotenzeichen">
     <w:name w:val="footnote reference"/>
-    <w:basedOn w:val="DefaultParagraphFont"/>
+    <w:basedOn w:val="Absatz-Standardschriftart"/>
     <w:semiHidden/>
     <w:rPr>
       <w:sz w:val="20"/>
       <w:vertAlign w:val="superscript"/>
     </w:rPr>
   </w:style>
-  <w:style w:type="paragraph" w:styleId="FootnoteText">
+  <w:style w:type="paragraph" w:styleId="Funotentext">
     <w:name w:val="footnote text"/>
-    <w:basedOn w:val="Normal"/>
+    <w:basedOn w:val="Standard"/>
     <w:semiHidden/>
     <w:pPr>
       <w:keepNext/>
@@ -6431,7 +6660,7 @@
   </w:style>
   <w:style w:type="paragraph" w:customStyle="1" w:styleId="MainTitle">
     <w:name w:val="Main Title"/>
-    <w:basedOn w:val="Normal"/>
+    <w:basedOn w:val="Standard"/>
     <w:pPr>
       <w:spacing w:before="480" w:after="60" w:line="240" w:lineRule="auto"/>
       <w:jc w:val="center"/>
@@ -6445,7 +6674,7 @@
   </w:style>
   <w:style w:type="paragraph" w:customStyle="1" w:styleId="Paragraph1">
     <w:name w:val="Paragraph1"/>
-    <w:basedOn w:val="Normal"/>
+    <w:basedOn w:val="Standard"/>
     <w:pPr>
       <w:spacing w:before="80" w:line="240" w:lineRule="auto"/>
       <w:jc w:val="both"/>
@@ -6453,7 +6682,7 @@
   </w:style>
   <w:style w:type="paragraph" w:customStyle="1" w:styleId="Paragraph3">
     <w:name w:val="Paragraph3"/>
-    <w:basedOn w:val="Normal"/>
+    <w:basedOn w:val="Standard"/>
     <w:pPr>
       <w:spacing w:before="80" w:line="240" w:lineRule="auto"/>
       <w:ind w:left="1530"/>
@@ -6462,79 +6691,79 @@
   </w:style>
   <w:style w:type="paragraph" w:customStyle="1" w:styleId="Paragraph4">
     <w:name w:val="Paragraph4"/>
-    <w:basedOn w:val="Normal"/>
+    <w:basedOn w:val="Standard"/>
     <w:pPr>
       <w:spacing w:before="80" w:line="240" w:lineRule="auto"/>
       <w:ind w:left="2250"/>
       <w:jc w:val="both"/>
     </w:pPr>
   </w:style>
-  <w:style w:type="paragraph" w:styleId="TOC4">
+  <w:style w:type="paragraph" w:styleId="Verzeichnis4">
     <w:name w:val="toc 4"/>
-    <w:basedOn w:val="Normal"/>
-    <w:next w:val="Normal"/>
+    <w:basedOn w:val="Standard"/>
+    <w:next w:val="Standard"/>
     <w:semiHidden/>
     <w:pPr>
       <w:ind w:left="600"/>
     </w:pPr>
   </w:style>
-  <w:style w:type="paragraph" w:styleId="TOC5">
+  <w:style w:type="paragraph" w:styleId="Verzeichnis5">
     <w:name w:val="toc 5"/>
-    <w:basedOn w:val="Normal"/>
-    <w:next w:val="Normal"/>
+    <w:basedOn w:val="Standard"/>
+    <w:next w:val="Standard"/>
     <w:semiHidden/>
     <w:pPr>
       <w:ind w:left="800"/>
     </w:pPr>
   </w:style>
-  <w:style w:type="paragraph" w:styleId="TOC6">
+  <w:style w:type="paragraph" w:styleId="Verzeichnis6">
     <w:name w:val="toc 6"/>
-    <w:basedOn w:val="Normal"/>
-    <w:next w:val="Normal"/>
+    <w:basedOn w:val="Standard"/>
+    <w:next w:val="Standard"/>
     <w:semiHidden/>
     <w:pPr>
       <w:ind w:left="1000"/>
     </w:pPr>
   </w:style>
-  <w:style w:type="paragraph" w:styleId="TOC7">
+  <w:style w:type="paragraph" w:styleId="Verzeichnis7">
     <w:name w:val="toc 7"/>
-    <w:basedOn w:val="Normal"/>
-    <w:next w:val="Normal"/>
+    <w:basedOn w:val="Standard"/>
+    <w:next w:val="Standard"/>
     <w:semiHidden/>
     <w:pPr>
       <w:ind w:left="1200"/>
     </w:pPr>
   </w:style>
-  <w:style w:type="paragraph" w:styleId="TOC8">
+  <w:style w:type="paragraph" w:styleId="Verzeichnis8">
     <w:name w:val="toc 8"/>
-    <w:basedOn w:val="Normal"/>
-    <w:next w:val="Normal"/>
+    <w:basedOn w:val="Standard"/>
+    <w:next w:val="Standard"/>
     <w:semiHidden/>
     <w:pPr>
       <w:ind w:left="1400"/>
     </w:pPr>
   </w:style>
-  <w:style w:type="paragraph" w:styleId="TOC9">
+  <w:style w:type="paragraph" w:styleId="Verzeichnis9">
     <w:name w:val="toc 9"/>
-    <w:basedOn w:val="Normal"/>
-    <w:next w:val="Normal"/>
+    <w:basedOn w:val="Standard"/>
+    <w:next w:val="Standard"/>
     <w:semiHidden/>
     <w:pPr>
       <w:ind w:left="1600"/>
     </w:pPr>
   </w:style>
-  <w:style w:type="paragraph" w:styleId="BodyText2">
+  <w:style w:type="paragraph" w:styleId="Textkrper2">
     <w:name w:val="Body Text 2"/>
-    <w:basedOn w:val="Normal"/>
+    <w:basedOn w:val="Standard"/>
     <w:semiHidden/>
     <w:rPr>
       <w:i/>
       <w:color w:val="0000FF"/>
     </w:rPr>
   </w:style>
-  <w:style w:type="paragraph" w:styleId="BodyTextIndent">
+  <w:style w:type="paragraph" w:styleId="Textkrper-Zeileneinzug">
     <w:name w:val="Body Text Indent"/>
-    <w:basedOn w:val="Normal"/>
+    <w:basedOn w:val="Standard"/>
     <w:semiHidden/>
     <w:pPr>
       <w:ind w:left="720"/>
@@ -6547,7 +6776,7 @@
   </w:style>
   <w:style w:type="paragraph" w:customStyle="1" w:styleId="Body">
     <w:name w:val="Body"/>
-    <w:basedOn w:val="Normal"/>
+    <w:basedOn w:val="Standard"/>
     <w:pPr>
       <w:widowControl/>
       <w:spacing w:before="120" w:line="240" w:lineRule="auto"/>
@@ -6559,7 +6788,7 @@
   </w:style>
   <w:style w:type="paragraph" w:customStyle="1" w:styleId="Bullet">
     <w:name w:val="Bullet"/>
-    <w:basedOn w:val="Normal"/>
+    <w:basedOn w:val="Standard"/>
     <w:pPr>
       <w:widowControl/>
       <w:tabs>
@@ -6576,8 +6805,8 @@
   </w:style>
   <w:style w:type="paragraph" w:customStyle="1" w:styleId="InfoBlue">
     <w:name w:val="InfoBlue"/>
-    <w:basedOn w:val="Normal"/>
-    <w:next w:val="BodyText"/>
+    <w:basedOn w:val="Standard"/>
+    <w:next w:val="Textkrper"/>
     <w:autoRedefine/>
     <w:pPr>
       <w:spacing w:before="120" w:after="120"/>
@@ -6588,36 +6817,36 @@
       <w:color w:val="0000FF"/>
     </w:rPr>
   </w:style>
-  <w:style w:type="character" w:styleId="Hyperlink">
+  <w:style w:type="character" w:styleId="Link">
     <w:name w:val="Hyperlink"/>
-    <w:basedOn w:val="DefaultParagraphFont"/>
+    <w:basedOn w:val="Absatz-Standardschriftart"/>
     <w:semiHidden/>
     <w:rPr>
       <w:color w:val="0000FF"/>
       <w:u w:val="single"/>
     </w:rPr>
   </w:style>
-  <w:style w:type="character" w:styleId="FollowedHyperlink">
+  <w:style w:type="character" w:styleId="BesuchterLink">
     <w:name w:val="FollowedHyperlink"/>
-    <w:basedOn w:val="DefaultParagraphFont"/>
+    <w:basedOn w:val="Absatz-Standardschriftart"/>
     <w:semiHidden/>
     <w:rPr>
       <w:color w:val="800080"/>
       <w:u w:val="single"/>
     </w:rPr>
   </w:style>
-  <w:style w:type="character" w:styleId="Strong">
+  <w:style w:type="character" w:styleId="Fett">
     <w:name w:val="Strong"/>
-    <w:basedOn w:val="DefaultParagraphFont"/>
+    <w:basedOn w:val="Absatz-Standardschriftart"/>
     <w:qFormat/>
     <w:rPr>
       <w:b/>
       <w:bCs/>
     </w:rPr>
   </w:style>
-  <w:style w:type="paragraph" w:styleId="NormalWeb">
+  <w:style w:type="paragraph" w:styleId="StandardWeb">
     <w:name w:val="Normal (Web)"/>
-    <w:basedOn w:val="Normal"/>
+    <w:basedOn w:val="Standard"/>
     <w:uiPriority w:val="99"/>
     <w:semiHidden/>
     <w:unhideWhenUsed/>
@@ -6632,10 +6861,10 @@
       <w:lang w:val="de-DE" w:eastAsia="de-DE"/>
     </w:rPr>
   </w:style>
-  <w:style w:type="paragraph" w:styleId="BalloonText">
+  <w:style w:type="paragraph" w:styleId="Sprechblasentext">
     <w:name w:val="Balloon Text"/>
-    <w:basedOn w:val="Normal"/>
-    <w:link w:val="BalloonTextChar"/>
+    <w:basedOn w:val="Standard"/>
+    <w:link w:val="SprechblasentextZchn"/>
     <w:uiPriority w:val="99"/>
     <w:semiHidden/>
     <w:unhideWhenUsed/>
@@ -6648,10 +6877,10 @@
       <w:szCs w:val="18"/>
     </w:rPr>
   </w:style>
-  <w:style w:type="character" w:customStyle="1" w:styleId="BalloonTextChar">
-    <w:name w:val="Balloon Text Char"/>
-    <w:basedOn w:val="DefaultParagraphFont"/>
-    <w:link w:val="BalloonText"/>
+  <w:style w:type="character" w:customStyle="1" w:styleId="SprechblasentextZchn">
+    <w:name w:val="Sprechblasentext Zchn"/>
+    <w:basedOn w:val="Absatz-Standardschriftart"/>
+    <w:link w:val="Sprechblasentext"/>
     <w:uiPriority w:val="99"/>
     <w:semiHidden/>
     <w:rsid w:val="001012B8"/>
@@ -6953,7 +7182,7 @@
 </file>
 
 <file path=customXml/itemProps1.xml><?xml version="1.0" encoding="utf-8"?>
-<ds:datastoreItem xmlns:ds="http://schemas.openxmlformats.org/officeDocument/2006/customXml" ds:itemID="{654BBED2-DA52-9346-B9D6-2423DD248B79}">
+<ds:datastoreItem xmlns:ds="http://schemas.openxmlformats.org/officeDocument/2006/customXml" ds:itemID="{46F4305C-775A-B64E-A866-B3DCC7153C24}">
   <ds:schemaRefs>
     <ds:schemaRef ds:uri="http://schemas.openxmlformats.org/officeDocument/2006/bibliography"/>
   </ds:schemaRefs>

</xml_diff>

<commit_message>
updated Links in Documents
</commit_message>
<xml_diff>
--- a/SoftwareEngeneering/SRS.docx
+++ b/SoftwareEngeneering/SRS.docx
@@ -7,11 +7,21 @@
         <w:pStyle w:val="Titel"/>
         <w:jc w:val="right"/>
       </w:pPr>
-      <w:fldSimple w:instr=" TITLE  \* MERGEFORMAT ">
-        <w:r>
-          <w:t>Software Requirements Specification</w:t>
-        </w:r>
-      </w:fldSimple>
+      <w:r>
+        <w:fldChar w:fldCharType="begin"/>
+      </w:r>
+      <w:r>
+        <w:instrText xml:space="preserve"> TITLE  \* MERGEFORMAT </w:instrText>
+      </w:r>
+      <w:r>
+        <w:fldChar w:fldCharType="separate"/>
+      </w:r>
+      <w:r>
+        <w:t>Software Requirements Specification</w:t>
+      </w:r>
+      <w:r>
+        <w:fldChar w:fldCharType="end"/>
+      </w:r>
     </w:p>
     <w:p/>
     <w:p/>
@@ -211,9 +221,19 @@
             <w:pPr>
               <w:pStyle w:val="Tabletext"/>
             </w:pPr>
+            <w:proofErr w:type="spellStart"/>
             <w:r>
-              <w:t>Benedikt Bosshammer</w:t>
+              <w:t>Benedikt</w:t>
             </w:r>
+            <w:proofErr w:type="spellEnd"/>
+            <w:r>
+              <w:t xml:space="preserve"> </w:t>
+            </w:r>
+            <w:proofErr w:type="spellStart"/>
+            <w:r>
+              <w:t>Bosshammer</w:t>
+            </w:r>
+            <w:proofErr w:type="spellEnd"/>
           </w:p>
         </w:tc>
       </w:tr>
@@ -265,9 +285,19 @@
             <w:pPr>
               <w:pStyle w:val="Tabletext"/>
             </w:pPr>
+            <w:proofErr w:type="spellStart"/>
             <w:r>
-              <w:t>Benedikt Bosshammer</w:t>
+              <w:t>Benedikt</w:t>
             </w:r>
+            <w:proofErr w:type="spellEnd"/>
+            <w:r>
+              <w:t xml:space="preserve"> </w:t>
+            </w:r>
+            <w:proofErr w:type="spellStart"/>
+            <w:r>
+              <w:t>Bosshammer</w:t>
+            </w:r>
+            <w:proofErr w:type="spellEnd"/>
           </w:p>
         </w:tc>
       </w:tr>
@@ -331,9 +361,19 @@
             <w:pPr>
               <w:pStyle w:val="Tabletext"/>
             </w:pPr>
+            <w:proofErr w:type="spellStart"/>
             <w:r>
-              <w:t>Benedikt Bosshammer</w:t>
+              <w:t>Benedikt</w:t>
             </w:r>
+            <w:proofErr w:type="spellEnd"/>
+            <w:r>
+              <w:t xml:space="preserve"> </w:t>
+            </w:r>
+            <w:proofErr w:type="spellStart"/>
+            <w:r>
+              <w:t>Bosshammer</w:t>
+            </w:r>
+            <w:proofErr w:type="spellEnd"/>
           </w:p>
         </w:tc>
       </w:tr>
@@ -388,9 +428,19 @@
             <w:pPr>
               <w:pStyle w:val="Tabletext"/>
             </w:pPr>
+            <w:proofErr w:type="spellStart"/>
             <w:r>
-              <w:t>Benedikt Bosshammer</w:t>
+              <w:t>Benedikt</w:t>
             </w:r>
+            <w:proofErr w:type="spellEnd"/>
+            <w:r>
+              <w:t xml:space="preserve"> </w:t>
+            </w:r>
+            <w:proofErr w:type="spellStart"/>
+            <w:r>
+              <w:t>Bosshammer</w:t>
+            </w:r>
+            <w:proofErr w:type="spellEnd"/>
           </w:p>
         </w:tc>
       </w:tr>
@@ -445,9 +495,19 @@
             <w:pPr>
               <w:pStyle w:val="Tabletext"/>
             </w:pPr>
+            <w:proofErr w:type="spellStart"/>
             <w:r>
-              <w:t>Benedikt Bosshammer</w:t>
+              <w:t>Benedikt</w:t>
             </w:r>
+            <w:proofErr w:type="spellEnd"/>
+            <w:r>
+              <w:t xml:space="preserve"> </w:t>
+            </w:r>
+            <w:proofErr w:type="spellStart"/>
+            <w:r>
+              <w:t>Bosshammer</w:t>
+            </w:r>
+            <w:proofErr w:type="spellEnd"/>
           </w:p>
         </w:tc>
       </w:tr>
@@ -3399,11 +3459,22 @@
       <w:r>
         <w:br w:type="page"/>
       </w:r>
-      <w:fldSimple w:instr=" TITLE  \* MERGEFORMAT ">
-        <w:r>
-          <w:t>Software Requirements Specification</w:t>
-        </w:r>
-      </w:fldSimple>
+      <w:r>
+        <w:lastRenderedPageBreak/>
+        <w:fldChar w:fldCharType="begin"/>
+      </w:r>
+      <w:r>
+        <w:instrText xml:space="preserve"> TITLE  \* MERGEFORMAT </w:instrText>
+      </w:r>
+      <w:r>
+        <w:fldChar w:fldCharType="separate"/>
+      </w:r>
+      <w:r>
+        <w:t>Software Requirements Specification</w:t>
+      </w:r>
+      <w:r>
+        <w:fldChar w:fldCharType="end"/>
+      </w:r>
       <w:r>
         <w:t xml:space="preserve"> </w:t>
       </w:r>
@@ -3554,8 +3625,33 @@
                 <w:color w:val="000000"/>
                 <w:lang w:val="de-DE" w:eastAsia="de-DE"/>
               </w:rPr>
-              <w:t>Software Requirements Specification</w:t>
+              <w:t xml:space="preserve">Software </w:t>
             </w:r>
+            <w:proofErr w:type="spellStart"/>
+            <w:r>
+              <w:rPr>
+                <w:color w:val="000000"/>
+                <w:lang w:val="de-DE" w:eastAsia="de-DE"/>
+              </w:rPr>
+              <w:t>Requirements</w:t>
+            </w:r>
+            <w:proofErr w:type="spellEnd"/>
+            <w:r>
+              <w:rPr>
+                <w:color w:val="000000"/>
+                <w:lang w:val="de-DE" w:eastAsia="de-DE"/>
+              </w:rPr>
+              <w:t xml:space="preserve"> </w:t>
+            </w:r>
+            <w:proofErr w:type="spellStart"/>
+            <w:r>
+              <w:rPr>
+                <w:color w:val="000000"/>
+                <w:lang w:val="de-DE" w:eastAsia="de-DE"/>
+              </w:rPr>
+              <w:t>Specification</w:t>
+            </w:r>
+            <w:proofErr w:type="spellEnd"/>
           </w:p>
         </w:tc>
       </w:tr>
@@ -3587,6 +3683,7 @@
                 <w:lang w:val="de-DE" w:eastAsia="de-DE"/>
               </w:rPr>
             </w:pPr>
+            <w:proofErr w:type="spellStart"/>
             <w:r>
               <w:rPr>
                 <w:color w:val="000000"/>
@@ -3594,6 +3691,7 @@
               </w:rPr>
               <w:t>tbd</w:t>
             </w:r>
+            <w:proofErr w:type="spellEnd"/>
           </w:p>
         </w:tc>
         <w:tc>
@@ -3623,13 +3721,47 @@
                 <w:lang w:val="de-DE" w:eastAsia="de-DE"/>
               </w:rPr>
             </w:pPr>
+            <w:proofErr w:type="spellStart"/>
             <w:r>
               <w:rPr>
                 <w:color w:val="000000"/>
                 <w:lang w:val="de-DE" w:eastAsia="de-DE"/>
               </w:rPr>
-              <w:t>to be determined</w:t>
+              <w:t>to</w:t>
             </w:r>
+            <w:proofErr w:type="spellEnd"/>
+            <w:r>
+              <w:rPr>
+                <w:color w:val="000000"/>
+                <w:lang w:val="de-DE" w:eastAsia="de-DE"/>
+              </w:rPr>
+              <w:t xml:space="preserve"> </w:t>
+            </w:r>
+            <w:proofErr w:type="spellStart"/>
+            <w:r>
+              <w:rPr>
+                <w:color w:val="000000"/>
+                <w:lang w:val="de-DE" w:eastAsia="de-DE"/>
+              </w:rPr>
+              <w:t>be</w:t>
+            </w:r>
+            <w:proofErr w:type="spellEnd"/>
+            <w:r>
+              <w:rPr>
+                <w:color w:val="000000"/>
+                <w:lang w:val="de-DE" w:eastAsia="de-DE"/>
+              </w:rPr>
+              <w:t xml:space="preserve"> </w:t>
+            </w:r>
+            <w:proofErr w:type="spellStart"/>
+            <w:r>
+              <w:rPr>
+                <w:color w:val="000000"/>
+                <w:lang w:val="de-DE" w:eastAsia="de-DE"/>
+              </w:rPr>
+              <w:t>determined</w:t>
+            </w:r>
+            <w:proofErr w:type="spellEnd"/>
           </w:p>
         </w:tc>
       </w:tr>
@@ -3702,8 +3834,17 @@
                 <w:color w:val="000000"/>
                 <w:lang w:val="de-DE" w:eastAsia="de-DE"/>
               </w:rPr>
-              <w:t>not applicable</w:t>
+              <w:t xml:space="preserve">not </w:t>
             </w:r>
+            <w:proofErr w:type="spellStart"/>
+            <w:r>
+              <w:rPr>
+                <w:color w:val="000000"/>
+                <w:lang w:val="de-DE" w:eastAsia="de-DE"/>
+              </w:rPr>
+              <w:t>applicable</w:t>
+            </w:r>
+            <w:proofErr w:type="spellEnd"/>
           </w:p>
         </w:tc>
       </w:tr>
@@ -3768,9 +3909,12 @@
           <w:rPr>
             <w:rStyle w:val="Link"/>
           </w:rPr>
-          <w:t>https://github.com/renpen/SimpleHabits/blob/master/SoftwareEngeneering/Published/UseCaseManageAlarms.pdf</w:t>
+          <w:t>https://github.com/renpen/SimpleHabits/blob/master/SoftwareEngeneering/Published/UseCaseCRUD.pdf</w:t>
         </w:r>
       </w:hyperlink>
+      <w:r>
+        <w:t xml:space="preserve"> </w:t>
+      </w:r>
     </w:p>
     <w:p/>
     <w:p>
@@ -3852,7 +3996,15 @@
           <w:rPr>
             <w:rStyle w:val="Link"/>
           </w:rPr>
-          <w:t>http://penbo-simplicity.de/wordpress/index.php/vision)</w:t>
+          <w:t>http://penbo-simplicity.de/wordpres</w:t>
+        </w:r>
+        <w:bookmarkStart w:id="7" w:name="_GoBack"/>
+        <w:bookmarkEnd w:id="7"/>
+        <w:r>
+          <w:rPr>
+            <w:rStyle w:val="Link"/>
+          </w:rPr>
+          <w:t>s/index.php/vision)</w:t>
         </w:r>
       </w:hyperlink>
     </w:p>
@@ -3918,11 +4070,11 @@
       <w:pPr>
         <w:pStyle w:val="berschrift1"/>
       </w:pPr>
-      <w:bookmarkStart w:id="7" w:name="_Toc485582790"/>
+      <w:bookmarkStart w:id="8" w:name="_Toc485582790"/>
       <w:r>
         <w:t>Specific Requirements</w:t>
       </w:r>
-      <w:bookmarkEnd w:id="7"/>
+      <w:bookmarkEnd w:id="8"/>
       <w:r>
         <w:t xml:space="preserve"> </w:t>
       </w:r>
@@ -3931,38 +4083,46 @@
       <w:pPr>
         <w:pStyle w:val="berschrift2"/>
       </w:pPr>
-      <w:bookmarkStart w:id="8" w:name="_Toc485582791"/>
+      <w:bookmarkStart w:id="9" w:name="_Toc485582791"/>
       <w:r>
         <w:t>Functionality</w:t>
       </w:r>
-      <w:bookmarkEnd w:id="8"/>
-    </w:p>
-    <w:p>
-      <w:r>
-        <w:tab/>
-        <w:t>Set alarm according to calendar appointments</w:t>
+      <w:bookmarkEnd w:id="9"/>
+    </w:p>
+    <w:p>
+      <w:r>
+        <w:tab/>
+        <w:t xml:space="preserve">Set alarm </w:t>
+      </w:r>
+      <w:proofErr w:type="gramStart"/>
+      <w:r>
+        <w:t>according to</w:t>
+      </w:r>
+      <w:proofErr w:type="gramEnd"/>
+      <w:r>
+        <w:t xml:space="preserve"> calendar appointments</w:t>
       </w:r>
     </w:p>
     <w:p>
       <w:pPr>
         <w:pStyle w:val="berschrift3"/>
       </w:pPr>
-      <w:bookmarkStart w:id="9" w:name="_Toc485582792"/>
+      <w:bookmarkStart w:id="10" w:name="_Toc485582792"/>
       <w:r>
         <w:lastRenderedPageBreak/>
         <w:t>Only use specified calendars</w:t>
       </w:r>
-      <w:bookmarkEnd w:id="9"/>
+      <w:bookmarkEnd w:id="10"/>
     </w:p>
     <w:p>
       <w:pPr>
         <w:pStyle w:val="berschrift3"/>
       </w:pPr>
-      <w:bookmarkStart w:id="10" w:name="_Toc485582793"/>
+      <w:bookmarkStart w:id="11" w:name="_Toc485582793"/>
       <w:r>
         <w:t>For time calculation use location from calendar appointment</w:t>
       </w:r>
-      <w:bookmarkEnd w:id="10"/>
+      <w:bookmarkEnd w:id="11"/>
     </w:p>
     <w:p>
       <w:r>
@@ -3983,21 +4143,21 @@
       <w:pPr>
         <w:pStyle w:val="berschrift3"/>
       </w:pPr>
-      <w:bookmarkStart w:id="11" w:name="_Toc485582794"/>
+      <w:bookmarkStart w:id="12" w:name="_Toc485582794"/>
       <w:r>
         <w:t>Route calculation via Google Maps API</w:t>
       </w:r>
-      <w:bookmarkEnd w:id="11"/>
+      <w:bookmarkEnd w:id="12"/>
     </w:p>
     <w:p>
       <w:pPr>
         <w:pStyle w:val="berschrift3"/>
       </w:pPr>
-      <w:bookmarkStart w:id="12" w:name="_Toc485582795"/>
+      <w:bookmarkStart w:id="13" w:name="_Toc485582795"/>
       <w:r>
         <w:t>Spotify Integration for alarm sound</w:t>
       </w:r>
-      <w:bookmarkEnd w:id="12"/>
+      <w:bookmarkEnd w:id="13"/>
       <w:r>
         <w:t xml:space="preserve"> </w:t>
       </w:r>
@@ -4007,11 +4167,11 @@
         <w:pStyle w:val="berschrift2"/>
         <w:ind w:left="720" w:hanging="720"/>
       </w:pPr>
-      <w:bookmarkStart w:id="13" w:name="_Toc485582796"/>
+      <w:bookmarkStart w:id="14" w:name="_Toc485582796"/>
       <w:r>
         <w:t>Usability</w:t>
       </w:r>
-      <w:bookmarkEnd w:id="13"/>
+      <w:bookmarkEnd w:id="14"/>
       <w:r>
         <w:t xml:space="preserve"> </w:t>
       </w:r>
@@ -4032,11 +4192,11 @@
       <w:pPr>
         <w:pStyle w:val="berschrift3"/>
       </w:pPr>
-      <w:bookmarkStart w:id="14" w:name="_Toc485582797"/>
+      <w:bookmarkStart w:id="15" w:name="_Toc485582797"/>
       <w:r>
         <w:t>Background Service</w:t>
       </w:r>
-      <w:bookmarkEnd w:id="14"/>
+      <w:bookmarkEnd w:id="15"/>
     </w:p>
     <w:p>
       <w:r>
@@ -4052,21 +4212,21 @@
       <w:pPr>
         <w:pStyle w:val="berschrift3"/>
       </w:pPr>
-      <w:bookmarkStart w:id="15" w:name="_Toc485582798"/>
+      <w:bookmarkStart w:id="16" w:name="_Toc485582798"/>
       <w:r>
         <w:t>iOS Usability Standards</w:t>
       </w:r>
-      <w:bookmarkEnd w:id="15"/>
+      <w:bookmarkEnd w:id="16"/>
     </w:p>
     <w:p>
       <w:pPr>
         <w:pStyle w:val="berschrift3"/>
       </w:pPr>
-      <w:bookmarkStart w:id="16" w:name="_Toc485582799"/>
+      <w:bookmarkStart w:id="17" w:name="_Toc485582799"/>
       <w:r>
         <w:t>As less as possible manual user input</w:t>
       </w:r>
-      <w:bookmarkEnd w:id="16"/>
+      <w:bookmarkEnd w:id="17"/>
       <w:r>
         <w:t xml:space="preserve">  </w:t>
       </w:r>
@@ -4075,11 +4235,11 @@
       <w:pPr>
         <w:pStyle w:val="berschrift2"/>
       </w:pPr>
-      <w:bookmarkStart w:id="17" w:name="_Toc485582800"/>
+      <w:bookmarkStart w:id="18" w:name="_Toc485582800"/>
       <w:r>
         <w:t>Reliability</w:t>
       </w:r>
-      <w:bookmarkEnd w:id="17"/>
+      <w:bookmarkEnd w:id="18"/>
       <w:r>
         <w:t xml:space="preserve"> </w:t>
       </w:r>
@@ -4091,18 +4251,48 @@
           <w:lang w:val="de-DE" w:eastAsia="de-DE"/>
         </w:rPr>
       </w:pPr>
-      <w:bookmarkStart w:id="18" w:name="_Toc485582801"/>
+      <w:bookmarkStart w:id="19" w:name="_Toc485582801"/>
+      <w:proofErr w:type="spellStart"/>
       <w:r>
         <w:rPr>
           <w:lang w:val="de-DE" w:eastAsia="de-DE"/>
         </w:rPr>
-        <w:t>Only local runtime</w:t>
-      </w:r>
-      <w:bookmarkEnd w:id="18"/>
+        <w:t>Only</w:t>
+      </w:r>
+      <w:proofErr w:type="spellEnd"/>
       <w:r>
         <w:rPr>
           <w:lang w:val="de-DE" w:eastAsia="de-DE"/>
         </w:rPr>
+        <w:t xml:space="preserve"> </w:t>
+      </w:r>
+      <w:proofErr w:type="spellStart"/>
+      <w:r>
+        <w:rPr>
+          <w:lang w:val="de-DE" w:eastAsia="de-DE"/>
+        </w:rPr>
+        <w:t>local</w:t>
+      </w:r>
+      <w:proofErr w:type="spellEnd"/>
+      <w:r>
+        <w:rPr>
+          <w:lang w:val="de-DE" w:eastAsia="de-DE"/>
+        </w:rPr>
+        <w:t xml:space="preserve"> </w:t>
+      </w:r>
+      <w:proofErr w:type="spellStart"/>
+      <w:r>
+        <w:rPr>
+          <w:lang w:val="de-DE" w:eastAsia="de-DE"/>
+        </w:rPr>
+        <w:t>runtime</w:t>
+      </w:r>
+      <w:bookmarkEnd w:id="19"/>
+      <w:proofErr w:type="spellEnd"/>
+      <w:r>
+        <w:rPr>
+          <w:lang w:val="de-DE" w:eastAsia="de-DE"/>
+        </w:rPr>
         <w:tab/>
       </w:r>
     </w:p>
@@ -4115,7 +4305,15 @@
       </w:r>
       <w:r>
         <w:tab/>
-        <w:t>Instead reliabality is completely dependent on a good update chain.</w:t>
+        <w:t xml:space="preserve">Instead </w:t>
+      </w:r>
+      <w:proofErr w:type="spellStart"/>
+      <w:r>
+        <w:t>reliabality</w:t>
+      </w:r>
+      <w:proofErr w:type="spellEnd"/>
+      <w:r>
+        <w:t xml:space="preserve"> is completely dependent on a good update chain.</w:t>
       </w:r>
     </w:p>
     <w:p>
@@ -4123,11 +4321,11 @@
         <w:pStyle w:val="berschrift3"/>
         <w:ind w:left="720" w:hanging="720"/>
       </w:pPr>
-      <w:bookmarkStart w:id="19" w:name="_Toc485582802"/>
+      <w:bookmarkStart w:id="20" w:name="_Toc485582802"/>
       <w:r>
         <w:t>Background Job Reliability</w:t>
       </w:r>
-      <w:bookmarkEnd w:id="19"/>
+      <w:bookmarkEnd w:id="20"/>
     </w:p>
     <w:p>
       <w:r>
@@ -4139,54 +4337,68 @@
       <w:pPr>
         <w:pStyle w:val="berschrift2"/>
       </w:pPr>
-      <w:bookmarkStart w:id="20" w:name="_Toc485582803"/>
+      <w:bookmarkStart w:id="21" w:name="_Toc485582803"/>
       <w:r>
         <w:t>Performance</w:t>
       </w:r>
-      <w:bookmarkEnd w:id="20"/>
+      <w:bookmarkEnd w:id="21"/>
     </w:p>
     <w:p>
       <w:pPr>
         <w:pStyle w:val="berschrift3"/>
         <w:ind w:left="720" w:hanging="720"/>
       </w:pPr>
-      <w:bookmarkStart w:id="21" w:name="_Toc485582804"/>
+      <w:bookmarkStart w:id="22" w:name="_Toc485582804"/>
       <w:r>
         <w:t>Catch weak network access</w:t>
       </w:r>
-      <w:bookmarkEnd w:id="21"/>
-    </w:p>
-    <w:p>
-      <w:r>
-        <w:tab/>
+      <w:bookmarkEnd w:id="22"/>
+    </w:p>
+    <w:p>
+      <w:r>
+        <w:tab/>
+      </w:r>
+      <w:proofErr w:type="spellStart"/>
+      <w:r>
         <w:t>tbd</w:t>
       </w:r>
+      <w:proofErr w:type="spellEnd"/>
     </w:p>
     <w:p>
       <w:pPr>
         <w:pStyle w:val="berschrift2"/>
       </w:pPr>
-      <w:bookmarkStart w:id="22" w:name="_Toc485582805"/>
+      <w:bookmarkStart w:id="23" w:name="_Toc485582805"/>
       <w:r>
         <w:t>Supportability</w:t>
       </w:r>
-      <w:bookmarkEnd w:id="22"/>
+      <w:bookmarkEnd w:id="23"/>
     </w:p>
     <w:p/>
     <w:p>
       <w:pPr>
         <w:pStyle w:val="berschrift4"/>
       </w:pPr>
+      <w:proofErr w:type="spellStart"/>
       <w:r>
         <w:t>Appstore</w:t>
       </w:r>
+      <w:proofErr w:type="spellEnd"/>
     </w:p>
     <w:p>
       <w:pPr>
         <w:ind w:left="720"/>
       </w:pPr>
       <w:r>
-        <w:t>To automatically push production updates to users the application will be deployed in the AppStore when finished. This makes updates easier and is the known standard for iOS applications.</w:t>
+        <w:t xml:space="preserve">To automatically push production updates to users the application will be deployed in the </w:t>
+      </w:r>
+      <w:proofErr w:type="spellStart"/>
+      <w:r>
+        <w:t>AppStore</w:t>
+      </w:r>
+      <w:proofErr w:type="spellEnd"/>
+      <w:r>
+        <w:t xml:space="preserve"> when finished. This makes updates easier and is the known standard for iOS applications.</w:t>
       </w:r>
     </w:p>
     <w:p>
@@ -4202,7 +4414,15 @@
         <w:ind w:left="720"/>
       </w:pPr>
       <w:r>
-        <w:t>The standard coding conventions for Swift will be used. This means for example not to use ; to</w:t>
+        <w:t xml:space="preserve">The standard coding conventions for Swift will be used. This means for example not to </w:t>
+      </w:r>
+      <w:proofErr w:type="gramStart"/>
+      <w:r>
+        <w:t>use ;</w:t>
+      </w:r>
+      <w:proofErr w:type="gramEnd"/>
+      <w:r>
+        <w:t xml:space="preserve"> to</w:t>
       </w:r>
       <w:r>
         <w:tab/>
@@ -4229,8 +4449,21 @@
       <w:r>
         <w:t xml:space="preserve">code conventions. </w:t>
       </w:r>
-      <w:r>
-        <w:t xml:space="preserve">Due to the fact that variables in swift are declared with a type but with the universal statement ‘var’ we will put </w:t>
+      <w:proofErr w:type="gramStart"/>
+      <w:r>
+        <w:t>Due to the fact that</w:t>
+      </w:r>
+      <w:proofErr w:type="gramEnd"/>
+      <w:r>
+        <w:t xml:space="preserve"> variables in swift are declared with a type but with the universal statement ‘</w:t>
+      </w:r>
+      <w:proofErr w:type="spellStart"/>
+      <w:r>
+        <w:t>var</w:t>
+      </w:r>
+      <w:proofErr w:type="spellEnd"/>
+      <w:r>
+        <w:t xml:space="preserve">’ we will put </w:t>
       </w:r>
       <w:r>
         <w:t>the type at the beginning to have this type identification allows us to see the type within the variable name even in deeper coding.</w:t>
@@ -4261,40 +4494,48 @@
       <w:pPr>
         <w:pStyle w:val="berschrift2"/>
       </w:pPr>
-      <w:bookmarkStart w:id="23" w:name="_Toc485582806"/>
+      <w:bookmarkStart w:id="24" w:name="_Toc485582806"/>
       <w:r>
         <w:t>Design Constraints</w:t>
       </w:r>
-      <w:bookmarkEnd w:id="23"/>
+      <w:bookmarkEnd w:id="24"/>
     </w:p>
     <w:p>
       <w:pPr>
         <w:pStyle w:val="Textkrper"/>
       </w:pPr>
       <w:r>
-        <w:t xml:space="preserve">The app will only use standard UI-Elements from the Xcode Library for iOS. </w:t>
+        <w:t xml:space="preserve">The app will only use standard UI-Elements from the </w:t>
+      </w:r>
+      <w:proofErr w:type="spellStart"/>
+      <w:r>
+        <w:t>Xcode</w:t>
+      </w:r>
+      <w:proofErr w:type="spellEnd"/>
+      <w:r>
+        <w:t xml:space="preserve"> Library for iOS. </w:t>
       </w:r>
     </w:p>
     <w:p>
       <w:pPr>
         <w:pStyle w:val="berschrift2"/>
       </w:pPr>
-      <w:bookmarkStart w:id="24" w:name="_Toc485582807"/>
+      <w:bookmarkStart w:id="25" w:name="_Toc485582807"/>
       <w:r>
         <w:lastRenderedPageBreak/>
         <w:t>On-line User Documentation and Help System Requirements</w:t>
       </w:r>
-      <w:bookmarkEnd w:id="24"/>
+      <w:bookmarkEnd w:id="25"/>
     </w:p>
     <w:p>
       <w:pPr>
         <w:pStyle w:val="berschrift3"/>
       </w:pPr>
-      <w:bookmarkStart w:id="25" w:name="_Toc485582808"/>
+      <w:bookmarkStart w:id="26" w:name="_Toc485582808"/>
       <w:r>
         <w:t>Guided introduction tour</w:t>
       </w:r>
-      <w:bookmarkEnd w:id="25"/>
+      <w:bookmarkEnd w:id="26"/>
     </w:p>
     <w:p>
       <w:r>
@@ -4309,48 +4550,56 @@
       <w:pPr>
         <w:pStyle w:val="berschrift2"/>
       </w:pPr>
-      <w:bookmarkStart w:id="26" w:name="_Toc485582809"/>
+      <w:bookmarkStart w:id="27" w:name="_Toc485582809"/>
       <w:r>
         <w:t>Purchased Components</w:t>
       </w:r>
-      <w:bookmarkEnd w:id="26"/>
+      <w:bookmarkEnd w:id="27"/>
     </w:p>
     <w:p>
       <w:pPr>
         <w:pStyle w:val="berschrift3"/>
       </w:pPr>
-      <w:bookmarkStart w:id="27" w:name="_Toc485582810"/>
+      <w:bookmarkStart w:id="28" w:name="_Toc485582810"/>
       <w:r>
         <w:t>Apple Developer License</w:t>
       </w:r>
-      <w:bookmarkEnd w:id="27"/>
-    </w:p>
-    <w:p>
-      <w:r>
-        <w:tab/>
-        <w:t>Only needed for AppStore release</w:t>
+      <w:bookmarkEnd w:id="28"/>
+    </w:p>
+    <w:p>
+      <w:r>
+        <w:tab/>
+        <w:t xml:space="preserve">Only needed for </w:t>
+      </w:r>
+      <w:proofErr w:type="spellStart"/>
+      <w:r>
+        <w:t>AppStore</w:t>
+      </w:r>
+      <w:proofErr w:type="spellEnd"/>
+      <w:r>
+        <w:t xml:space="preserve"> release</w:t>
       </w:r>
     </w:p>
     <w:p>
       <w:pPr>
         <w:pStyle w:val="berschrift2"/>
       </w:pPr>
-      <w:bookmarkStart w:id="28" w:name="_Toc485582811"/>
+      <w:bookmarkStart w:id="29" w:name="_Toc485582811"/>
       <w:r>
         <w:t>Interfaces</w:t>
       </w:r>
-      <w:bookmarkEnd w:id="28"/>
+      <w:bookmarkEnd w:id="29"/>
     </w:p>
     <w:p>
       <w:pPr>
         <w:pStyle w:val="berschrift3"/>
         <w:ind w:left="720" w:hanging="720"/>
       </w:pPr>
-      <w:bookmarkStart w:id="29" w:name="_Toc485582812"/>
+      <w:bookmarkStart w:id="30" w:name="_Toc485582812"/>
       <w:r>
         <w:t>User Interfaces</w:t>
       </w:r>
-      <w:bookmarkEnd w:id="29"/>
+      <w:bookmarkEnd w:id="30"/>
     </w:p>
     <w:p>
       <w:r>
@@ -4363,11 +4612,11 @@
         <w:pStyle w:val="berschrift3"/>
         <w:ind w:left="720" w:hanging="720"/>
       </w:pPr>
-      <w:bookmarkStart w:id="30" w:name="_Toc485582813"/>
+      <w:bookmarkStart w:id="31" w:name="_Toc485582813"/>
       <w:r>
         <w:t>Hardware Interfaces</w:t>
       </w:r>
-      <w:bookmarkEnd w:id="30"/>
+      <w:bookmarkEnd w:id="31"/>
     </w:p>
     <w:p>
       <w:r>
@@ -4380,11 +4629,11 @@
         <w:pStyle w:val="berschrift3"/>
         <w:ind w:left="720" w:hanging="720"/>
       </w:pPr>
-      <w:bookmarkStart w:id="31" w:name="_Toc485582814"/>
+      <w:bookmarkStart w:id="32" w:name="_Toc485582814"/>
       <w:r>
         <w:t>Software Interfaces</w:t>
       </w:r>
-      <w:bookmarkEnd w:id="31"/>
+      <w:bookmarkEnd w:id="32"/>
     </w:p>
     <w:p>
       <w:pPr>
@@ -4399,81 +4648,97 @@
         <w:pStyle w:val="berschrift3"/>
         <w:ind w:left="720" w:hanging="720"/>
       </w:pPr>
-      <w:bookmarkStart w:id="32" w:name="_Toc485582815"/>
+      <w:bookmarkStart w:id="33" w:name="_Toc485582815"/>
       <w:r>
         <w:t>Communications Interfaces</w:t>
       </w:r>
-      <w:bookmarkEnd w:id="32"/>
-    </w:p>
-    <w:p>
-      <w:r>
-        <w:tab/>
+      <w:bookmarkEnd w:id="33"/>
+    </w:p>
+    <w:p>
+      <w:r>
+        <w:tab/>
+      </w:r>
+      <w:proofErr w:type="spellStart"/>
+      <w:r>
         <w:t>tbd</w:t>
       </w:r>
+      <w:proofErr w:type="spellEnd"/>
     </w:p>
     <w:p>
       <w:pPr>
         <w:pStyle w:val="berschrift2"/>
       </w:pPr>
-      <w:bookmarkStart w:id="33" w:name="_Toc485582816"/>
+      <w:bookmarkStart w:id="34" w:name="_Toc485582816"/>
       <w:r>
         <w:t>Licensing Requirements</w:t>
       </w:r>
-      <w:bookmarkEnd w:id="33"/>
+      <w:bookmarkEnd w:id="34"/>
     </w:p>
     <w:p>
       <w:pPr>
         <w:pStyle w:val="berschrift2"/>
       </w:pPr>
-      <w:bookmarkStart w:id="34" w:name="_Toc485582817"/>
+      <w:bookmarkStart w:id="35" w:name="_Toc485582817"/>
       <w:r>
         <w:t>Legal, Copyright, and Other Notices</w:t>
       </w:r>
-      <w:bookmarkEnd w:id="34"/>
-    </w:p>
-    <w:p>
-      <w:r>
-        <w:tab/>
-      </w:r>
-      <w:r>
-        <w:t>No notices yet. Maybe necessary once we use better graphics and want to put it in the AppStore.</w:t>
+      <w:bookmarkEnd w:id="35"/>
+    </w:p>
+    <w:p>
+      <w:r>
+        <w:tab/>
+      </w:r>
+      <w:r>
+        <w:t xml:space="preserve">No notices yet. Maybe necessary once we use better graphics and want to put it in the </w:t>
+      </w:r>
+      <w:proofErr w:type="spellStart"/>
+      <w:r>
+        <w:t>AppStore</w:t>
+      </w:r>
+      <w:proofErr w:type="spellEnd"/>
+      <w:r>
+        <w:t>.</w:t>
       </w:r>
     </w:p>
     <w:p>
       <w:pPr>
         <w:pStyle w:val="berschrift2"/>
       </w:pPr>
-      <w:bookmarkStart w:id="35" w:name="_Toc485582818"/>
+      <w:bookmarkStart w:id="36" w:name="_Toc485582818"/>
       <w:r>
         <w:t>Applicable Standards</w:t>
       </w:r>
-      <w:bookmarkEnd w:id="35"/>
+      <w:bookmarkEnd w:id="36"/>
     </w:p>
     <w:p>
       <w:pPr>
         <w:pStyle w:val="berschrift3"/>
       </w:pPr>
-      <w:bookmarkStart w:id="36" w:name="_Toc485582819"/>
+      <w:bookmarkStart w:id="37" w:name="_Toc485582819"/>
       <w:r>
         <w:t>iOS App Standards</w:t>
       </w:r>
-      <w:bookmarkEnd w:id="36"/>
+      <w:bookmarkEnd w:id="37"/>
     </w:p>
     <w:p>
       <w:pPr>
         <w:pStyle w:val="berschrift1"/>
       </w:pPr>
-      <w:bookmarkStart w:id="37" w:name="_Toc485582820"/>
+      <w:bookmarkStart w:id="38" w:name="_Toc485582820"/>
       <w:r>
         <w:t>Supporting Information</w:t>
       </w:r>
-      <w:bookmarkEnd w:id="37"/>
-    </w:p>
-    <w:p>
-      <w:r>
-        <w:tab/>
+      <w:bookmarkEnd w:id="38"/>
+    </w:p>
+    <w:p>
+      <w:r>
+        <w:tab/>
+      </w:r>
+      <w:proofErr w:type="spellStart"/>
+      <w:r>
         <w:t>tbd</w:t>
       </w:r>
+      <w:proofErr w:type="spellEnd"/>
     </w:p>
     <w:sectPr>
       <w:headerReference w:type="default" r:id="rId19"/>
@@ -4635,8 +4900,6 @@
           <w:r>
             <w:t>Simple Habits</w:t>
           </w:r>
-          <w:bookmarkStart w:id="38" w:name="_GoBack"/>
-          <w:bookmarkEnd w:id="38"/>
           <w:r>
             <w:t>,</w:t>
           </w:r>
@@ -4703,7 +4966,7 @@
               <w:rStyle w:val="Seitenzahl"/>
               <w:noProof/>
             </w:rPr>
-            <w:t>2</w:t>
+            <w:t>7</w:t>
           </w:r>
           <w:r>
             <w:rPr>
@@ -4895,11 +5158,21 @@
           <w:tcW w:w="6379" w:type="dxa"/>
         </w:tcPr>
         <w:p>
-          <w:fldSimple w:instr=" TITLE  \* MERGEFORMAT ">
-            <w:r>
-              <w:t>Software Requirements Specification</w:t>
-            </w:r>
-          </w:fldSimple>
+          <w:r>
+            <w:fldChar w:fldCharType="begin"/>
+          </w:r>
+          <w:r>
+            <w:instrText xml:space="preserve"> TITLE  \* MERGEFORMAT </w:instrText>
+          </w:r>
+          <w:r>
+            <w:fldChar w:fldCharType="separate"/>
+          </w:r>
+          <w:r>
+            <w:t>Software Requirements Specification</w:t>
+          </w:r>
+          <w:r>
+            <w:fldChar w:fldCharType="end"/>
+          </w:r>
         </w:p>
       </w:tc>
       <w:tc>
@@ -7120,7 +7393,7 @@
 </file>
 
 <file path=customXml/itemProps1.xml><?xml version="1.0" encoding="utf-8"?>
-<ds:datastoreItem xmlns:ds="http://schemas.openxmlformats.org/officeDocument/2006/customXml" ds:itemID="{81AB43E9-6C0C-7749-9DD0-6529389433E3}">
+<ds:datastoreItem xmlns:ds="http://schemas.openxmlformats.org/officeDocument/2006/customXml" ds:itemID="{D61E86E7-0382-194B-84F6-F1D330852405}">
   <ds:schemaRefs>
     <ds:schemaRef ds:uri="http://schemas.openxmlformats.org/officeDocument/2006/bibliography"/>
   </ds:schemaRefs>

</xml_diff>

<commit_message>
OUCD legend, oecd xml function points
</commit_message>
<xml_diff>
--- a/SoftwareEngeneering/SRS.docx
+++ b/SoftwareEngeneering/SRS.docx
@@ -227,13 +227,8 @@
             </w:r>
             <w:proofErr w:type="spellEnd"/>
             <w:r>
-              <w:t xml:space="preserve"> </w:t>
+              <w:t xml:space="preserve"> Bosshammer</w:t>
             </w:r>
-            <w:proofErr w:type="spellStart"/>
-            <w:r>
-              <w:t>Bosshammer</w:t>
-            </w:r>
-            <w:proofErr w:type="spellEnd"/>
           </w:p>
         </w:tc>
       </w:tr>
@@ -291,13 +286,8 @@
             </w:r>
             <w:proofErr w:type="spellEnd"/>
             <w:r>
-              <w:t xml:space="preserve"> </w:t>
+              <w:t xml:space="preserve"> Bosshammer</w:t>
             </w:r>
-            <w:proofErr w:type="spellStart"/>
-            <w:r>
-              <w:t>Bosshammer</w:t>
-            </w:r>
-            <w:proofErr w:type="spellEnd"/>
           </w:p>
         </w:tc>
       </w:tr>
@@ -367,13 +357,8 @@
             </w:r>
             <w:proofErr w:type="spellEnd"/>
             <w:r>
-              <w:t xml:space="preserve"> </w:t>
+              <w:t xml:space="preserve"> Bosshammer</w:t>
             </w:r>
-            <w:proofErr w:type="spellStart"/>
-            <w:r>
-              <w:t>Bosshammer</w:t>
-            </w:r>
-            <w:proofErr w:type="spellEnd"/>
           </w:p>
         </w:tc>
       </w:tr>
@@ -434,13 +419,8 @@
             </w:r>
             <w:proofErr w:type="spellEnd"/>
             <w:r>
-              <w:t xml:space="preserve"> </w:t>
+              <w:t xml:space="preserve"> Bosshammer</w:t>
             </w:r>
-            <w:proofErr w:type="spellStart"/>
-            <w:r>
-              <w:t>Bosshammer</w:t>
-            </w:r>
-            <w:proofErr w:type="spellEnd"/>
           </w:p>
         </w:tc>
       </w:tr>
@@ -501,13 +481,8 @@
             </w:r>
             <w:proofErr w:type="spellEnd"/>
             <w:r>
-              <w:t xml:space="preserve"> </w:t>
+              <w:t xml:space="preserve"> Bosshammer</w:t>
             </w:r>
-            <w:proofErr w:type="spellStart"/>
-            <w:r>
-              <w:t>Bosshammer</w:t>
-            </w:r>
-            <w:proofErr w:type="spellEnd"/>
           </w:p>
         </w:tc>
       </w:tr>
@@ -3459,22 +3434,11 @@
       <w:r>
         <w:br w:type="page"/>
       </w:r>
-      <w:r>
-        <w:lastRenderedPageBreak/>
-        <w:fldChar w:fldCharType="begin"/>
-      </w:r>
-      <w:r>
-        <w:instrText xml:space="preserve"> TITLE  \* MERGEFORMAT </w:instrText>
-      </w:r>
-      <w:r>
-        <w:fldChar w:fldCharType="separate"/>
-      </w:r>
-      <w:r>
-        <w:t>Software Requirements Specification</w:t>
-      </w:r>
-      <w:r>
-        <w:fldChar w:fldCharType="end"/>
-      </w:r>
+      <w:fldSimple w:instr=" TITLE  \* MERGEFORMAT ">
+        <w:r>
+          <w:t>Software Requirements Specification</w:t>
+        </w:r>
+      </w:fldSimple>
       <w:r>
         <w:t xml:space="preserve"> </w:t>
       </w:r>
@@ -3996,20 +3960,11 @@
           <w:rPr>
             <w:rStyle w:val="Link"/>
           </w:rPr>
-          <w:t>http://penbo-simplicity.de/wordpres</w:t>
-        </w:r>
-        <w:bookmarkStart w:id="7" w:name="_GoBack"/>
-        <w:bookmarkEnd w:id="7"/>
-        <w:r>
-          <w:rPr>
-            <w:rStyle w:val="Link"/>
-          </w:rPr>
-          <w:t>s/index.php/vision)</w:t>
+          <w:t>http://penbo-simplicity.de/wordpress/index.php/vision)</w:t>
         </w:r>
       </w:hyperlink>
     </w:p>
     <w:p/>
-    <w:p/>
     <w:p>
       <w:r>
         <w:rPr>
@@ -4017,10 +3972,10 @@
           <w:lang w:val="de-DE" w:eastAsia="de-DE"/>
         </w:rPr>
         <w:drawing>
-          <wp:inline distT="0" distB="0" distL="0" distR="0" wp14:anchorId="5A73826C" wp14:editId="44A6FB6F">
-            <wp:extent cx="5934075" cy="6238875"/>
-            <wp:effectExtent l="0" t="0" r="9525" b="9525"/>
-            <wp:docPr id="2" name="Bild 2" descr="../../../../Downloads/OUCD.jpg"/>
+          <wp:inline distT="0" distB="0" distL="0" distR="0" wp14:anchorId="2C878C4B" wp14:editId="64A2AF60">
+            <wp:extent cx="5934075" cy="6477000"/>
+            <wp:effectExtent l="0" t="0" r="9525" b="0"/>
+            <wp:docPr id="1" name="Bild 1" descr="../../../../Downloads/OUCD.png"/>
             <wp:cNvGraphicFramePr>
               <a:graphicFrameLocks xmlns:a="http://schemas.openxmlformats.org/drawingml/2006/main" noChangeAspect="1"/>
             </wp:cNvGraphicFramePr>
@@ -4028,7 +3983,7 @@
               <a:graphicData uri="http://schemas.openxmlformats.org/drawingml/2006/picture">
                 <pic:pic xmlns:pic="http://schemas.openxmlformats.org/drawingml/2006/picture">
                   <pic:nvPicPr>
-                    <pic:cNvPr id="0" name="Picture 1" descr="../../../../Downloads/OUCD.jpg"/>
+                    <pic:cNvPr id="0" name="Picture 1" descr="../../../../Downloads/OUCD.png"/>
                     <pic:cNvPicPr>
                       <a:picLocks noChangeAspect="1" noChangeArrowheads="1"/>
                     </pic:cNvPicPr>
@@ -4049,7 +4004,7 @@
                   <pic:spPr bwMode="auto">
                     <a:xfrm>
                       <a:off x="0" y="0"/>
-                      <a:ext cx="5934075" cy="6238875"/>
+                      <a:ext cx="5934075" cy="6477000"/>
                     </a:xfrm>
                     <a:prstGeom prst="rect">
                       <a:avLst/>
@@ -4065,7 +4020,10 @@
           </wp:inline>
         </w:drawing>
       </w:r>
-    </w:p>
+      <w:bookmarkStart w:id="7" w:name="_GoBack"/>
+      <w:bookmarkEnd w:id="7"/>
+    </w:p>
+    <w:p/>
     <w:p>
       <w:pPr>
         <w:pStyle w:val="berschrift1"/>
@@ -4966,7 +4924,7 @@
               <w:rStyle w:val="Seitenzahl"/>
               <w:noProof/>
             </w:rPr>
-            <w:t>7</w:t>
+            <w:t>5</w:t>
           </w:r>
           <w:r>
             <w:rPr>
@@ -5158,21 +5116,11 @@
           <w:tcW w:w="6379" w:type="dxa"/>
         </w:tcPr>
         <w:p>
-          <w:r>
-            <w:fldChar w:fldCharType="begin"/>
-          </w:r>
-          <w:r>
-            <w:instrText xml:space="preserve"> TITLE  \* MERGEFORMAT </w:instrText>
-          </w:r>
-          <w:r>
-            <w:fldChar w:fldCharType="separate"/>
-          </w:r>
-          <w:r>
-            <w:t>Software Requirements Specification</w:t>
-          </w:r>
-          <w:r>
-            <w:fldChar w:fldCharType="end"/>
-          </w:r>
+          <w:fldSimple w:instr=" TITLE  \* MERGEFORMAT ">
+            <w:r>
+              <w:t>Software Requirements Specification</w:t>
+            </w:r>
+          </w:fldSimple>
         </w:p>
       </w:tc>
       <w:tc>
@@ -7393,7 +7341,7 @@
 </file>
 
 <file path=customXml/itemProps1.xml><?xml version="1.0" encoding="utf-8"?>
-<ds:datastoreItem xmlns:ds="http://schemas.openxmlformats.org/officeDocument/2006/customXml" ds:itemID="{D61E86E7-0382-194B-84F6-F1D330852405}">
+<ds:datastoreItem xmlns:ds="http://schemas.openxmlformats.org/officeDocument/2006/customXml" ds:itemID="{2B8E0200-733F-B049-BEB5-7C27DBAC7491}">
   <ds:schemaRefs>
     <ds:schemaRef ds:uri="http://schemas.openxmlformats.org/officeDocument/2006/bibliography"/>
   </ds:schemaRefs>

</xml_diff>